<commit_message>
Documentation of InlineTestStringsProvider usage
</commit_message>
<xml_diff>
--- a/src/test/resources/Java DDT Automation - Functional Specs.Docx
+++ b/src/test/resources/Java DDT Automation - Functional Specs.Docx
@@ -49,7 +49,7 @@
           <w:r>
             <w:fldChar w:fldCharType="separate"/>
           </w:r>
-          <w:hyperlink w:anchor="_Toc393234839" w:history="1">
+          <w:hyperlink w:anchor="_Toc393318119" w:history="1">
             <w:r>
               <w:rPr>
                 <w:rStyle w:val="Hyperlink"/>
@@ -76,7 +76,7 @@
                 <w:noProof/>
                 <w:webHidden/>
               </w:rPr>
-              <w:instrText xml:space="preserve"> PAGEREF _Toc393234839 \h </w:instrText>
+              <w:instrText xml:space="preserve"> PAGEREF _Toc393318119 \h </w:instrText>
             </w:r>
             <w:r>
               <w:rPr>
@@ -118,7 +118,7 @@
               <w:noProof/>
             </w:rPr>
           </w:pPr>
-          <w:hyperlink w:anchor="_Toc393234840" w:history="1">
+          <w:hyperlink w:anchor="_Toc393318120" w:history="1">
             <w:r>
               <w:rPr>
                 <w:rStyle w:val="Hyperlink"/>
@@ -145,7 +145,7 @@
                 <w:noProof/>
                 <w:webHidden/>
               </w:rPr>
-              <w:instrText xml:space="preserve"> PAGEREF _Toc393234840 \h </w:instrText>
+              <w:instrText xml:space="preserve"> PAGEREF _Toc393318120 \h </w:instrText>
             </w:r>
             <w:r>
               <w:rPr>
@@ -187,7 +187,7 @@
               <w:noProof/>
             </w:rPr>
           </w:pPr>
-          <w:hyperlink w:anchor="_Toc393234841" w:history="1">
+          <w:hyperlink w:anchor="_Toc393318121" w:history="1">
             <w:r>
               <w:rPr>
                 <w:rStyle w:val="Hyperlink"/>
@@ -214,7 +214,7 @@
                 <w:noProof/>
                 <w:webHidden/>
               </w:rPr>
-              <w:instrText xml:space="preserve"> PAGEREF _Toc393234841 \h </w:instrText>
+              <w:instrText xml:space="preserve"> PAGEREF _Toc393318121 \h </w:instrText>
             </w:r>
             <w:r>
               <w:rPr>
@@ -256,7 +256,7 @@
               <w:noProof/>
             </w:rPr>
           </w:pPr>
-          <w:hyperlink w:anchor="_Toc393234842" w:history="1">
+          <w:hyperlink w:anchor="_Toc393318122" w:history="1">
             <w:r>
               <w:rPr>
                 <w:rStyle w:val="Hyperlink"/>
@@ -283,7 +283,7 @@
                 <w:noProof/>
                 <w:webHidden/>
               </w:rPr>
-              <w:instrText xml:space="preserve"> PAGEREF _Toc393234842 \h </w:instrText>
+              <w:instrText xml:space="preserve"> PAGEREF _Toc393318122 \h </w:instrText>
             </w:r>
             <w:r>
               <w:rPr>
@@ -325,7 +325,7 @@
               <w:noProof/>
             </w:rPr>
           </w:pPr>
-          <w:hyperlink w:anchor="_Toc393234843" w:history="1">
+          <w:hyperlink w:anchor="_Toc393318123" w:history="1">
             <w:r>
               <w:rPr>
                 <w:rStyle w:val="Hyperlink"/>
@@ -352,7 +352,7 @@
                 <w:noProof/>
                 <w:webHidden/>
               </w:rPr>
-              <w:instrText xml:space="preserve"> PAGEREF _Toc393234843 \h </w:instrText>
+              <w:instrText xml:space="preserve"> PAGEREF _Toc393318123 \h </w:instrText>
             </w:r>
             <w:r>
               <w:rPr>
@@ -394,7 +394,7 @@
               <w:noProof/>
             </w:rPr>
           </w:pPr>
-          <w:hyperlink w:anchor="_Toc393234844" w:history="1">
+          <w:hyperlink w:anchor="_Toc393318124" w:history="1">
             <w:r>
               <w:rPr>
                 <w:rStyle w:val="Hyperlink"/>
@@ -421,7 +421,7 @@
                 <w:noProof/>
                 <w:webHidden/>
               </w:rPr>
-              <w:instrText xml:space="preserve"> PAGEREF _Toc393234844 \h </w:instrText>
+              <w:instrText xml:space="preserve"> PAGEREF _Toc393318124 \h </w:instrText>
             </w:r>
             <w:r>
               <w:rPr>
@@ -463,7 +463,7 @@
               <w:noProof/>
             </w:rPr>
           </w:pPr>
-          <w:hyperlink w:anchor="_Toc393234845" w:history="1">
+          <w:hyperlink w:anchor="_Toc393318125" w:history="1">
             <w:r>
               <w:rPr>
                 <w:rStyle w:val="Hyperlink"/>
@@ -490,7 +490,7 @@
                 <w:noProof/>
                 <w:webHidden/>
               </w:rPr>
-              <w:instrText xml:space="preserve"> PAGEREF _Toc393234845 \h </w:instrText>
+              <w:instrText xml:space="preserve"> PAGEREF _Toc393318125 \h </w:instrText>
             </w:r>
             <w:r>
               <w:rPr>
@@ -532,7 +532,7 @@
               <w:noProof/>
             </w:rPr>
           </w:pPr>
-          <w:hyperlink w:anchor="_Toc393234846" w:history="1">
+          <w:hyperlink w:anchor="_Toc393318126" w:history="1">
             <w:r>
               <w:rPr>
                 <w:rStyle w:val="Hyperlink"/>
@@ -559,7 +559,7 @@
                 <w:noProof/>
                 <w:webHidden/>
               </w:rPr>
-              <w:instrText xml:space="preserve"> PAGEREF _Toc393234846 \h </w:instrText>
+              <w:instrText xml:space="preserve"> PAGEREF _Toc393318126 \h </w:instrText>
             </w:r>
             <w:r>
               <w:rPr>
@@ -601,7 +601,7 @@
               <w:noProof/>
             </w:rPr>
           </w:pPr>
-          <w:hyperlink w:anchor="_Toc393234847" w:history="1">
+          <w:hyperlink w:anchor="_Toc393318127" w:history="1">
             <w:r>
               <w:rPr>
                 <w:rStyle w:val="Hyperlink"/>
@@ -628,7 +628,7 @@
                 <w:noProof/>
                 <w:webHidden/>
               </w:rPr>
-              <w:instrText xml:space="preserve"> PAGEREF _Toc393234847 \h </w:instrText>
+              <w:instrText xml:space="preserve"> PAGEREF _Toc393318127 \h </w:instrText>
             </w:r>
             <w:r>
               <w:rPr>
@@ -670,7 +670,7 @@
               <w:noProof/>
             </w:rPr>
           </w:pPr>
-          <w:hyperlink w:anchor="_Toc393234848" w:history="1">
+          <w:hyperlink w:anchor="_Toc393318128" w:history="1">
             <w:r>
               <w:rPr>
                 <w:rStyle w:val="Hyperlink"/>
@@ -697,7 +697,7 @@
                 <w:noProof/>
                 <w:webHidden/>
               </w:rPr>
-              <w:instrText xml:space="preserve"> PAGEREF _Toc393234848 \h </w:instrText>
+              <w:instrText xml:space="preserve"> PAGEREF _Toc393318128 \h </w:instrText>
             </w:r>
             <w:r>
               <w:rPr>
@@ -739,7 +739,7 @@
               <w:noProof/>
             </w:rPr>
           </w:pPr>
-          <w:hyperlink w:anchor="_Toc393234849" w:history="1">
+          <w:hyperlink w:anchor="_Toc393318129" w:history="1">
             <w:r>
               <w:rPr>
                 <w:rStyle w:val="Hyperlink"/>
@@ -766,7 +766,7 @@
                 <w:noProof/>
                 <w:webHidden/>
               </w:rPr>
-              <w:instrText xml:space="preserve"> PAGEREF _Toc393234849 \h </w:instrText>
+              <w:instrText xml:space="preserve"> PAGEREF _Toc393318129 \h </w:instrText>
             </w:r>
             <w:r>
               <w:rPr>
@@ -808,7 +808,7 @@
               <w:noProof/>
             </w:rPr>
           </w:pPr>
-          <w:hyperlink w:anchor="_Toc393234850" w:history="1">
+          <w:hyperlink w:anchor="_Toc393318130" w:history="1">
             <w:r>
               <w:rPr>
                 <w:rStyle w:val="Hyperlink"/>
@@ -835,7 +835,7 @@
                 <w:noProof/>
                 <w:webHidden/>
               </w:rPr>
-              <w:instrText xml:space="preserve"> PAGEREF _Toc393234850 \h </w:instrText>
+              <w:instrText xml:space="preserve"> PAGEREF _Toc393318130 \h </w:instrText>
             </w:r>
             <w:r>
               <w:rPr>
@@ -877,7 +877,7 @@
               <w:noProof/>
             </w:rPr>
           </w:pPr>
-          <w:hyperlink w:anchor="_Toc393234851" w:history="1">
+          <w:hyperlink w:anchor="_Toc393318131" w:history="1">
             <w:r>
               <w:rPr>
                 <w:rStyle w:val="Hyperlink"/>
@@ -904,7 +904,7 @@
                 <w:noProof/>
                 <w:webHidden/>
               </w:rPr>
-              <w:instrText xml:space="preserve"> PAGEREF _Toc393234851 \h </w:instrText>
+              <w:instrText xml:space="preserve"> PAGEREF _Toc393318131 \h </w:instrText>
             </w:r>
             <w:r>
               <w:rPr>
@@ -946,7 +946,7 @@
               <w:noProof/>
             </w:rPr>
           </w:pPr>
-          <w:hyperlink w:anchor="_Toc393234852" w:history="1">
+          <w:hyperlink w:anchor="_Toc393318132" w:history="1">
             <w:r>
               <w:rPr>
                 <w:rStyle w:val="Hyperlink"/>
@@ -973,7 +973,7 @@
                 <w:noProof/>
                 <w:webHidden/>
               </w:rPr>
-              <w:instrText xml:space="preserve"> PAGEREF _Toc393234852 \h </w:instrText>
+              <w:instrText xml:space="preserve"> PAGEREF _Toc393318132 \h </w:instrText>
             </w:r>
             <w:r>
               <w:rPr>
@@ -1015,7 +1015,7 @@
               <w:noProof/>
             </w:rPr>
           </w:pPr>
-          <w:hyperlink w:anchor="_Toc393234853" w:history="1">
+          <w:hyperlink w:anchor="_Toc393318133" w:history="1">
             <w:r>
               <w:rPr>
                 <w:rStyle w:val="Hyperlink"/>
@@ -1042,7 +1042,7 @@
                 <w:noProof/>
                 <w:webHidden/>
               </w:rPr>
-              <w:instrText xml:space="preserve"> PAGEREF _Toc393234853 \h </w:instrText>
+              <w:instrText xml:space="preserve"> PAGEREF _Toc393318133 \h </w:instrText>
             </w:r>
             <w:r>
               <w:rPr>
@@ -1084,7 +1084,7 @@
               <w:noProof/>
             </w:rPr>
           </w:pPr>
-          <w:hyperlink w:anchor="_Toc393234854" w:history="1">
+          <w:hyperlink w:anchor="_Toc393318134" w:history="1">
             <w:r>
               <w:rPr>
                 <w:rStyle w:val="Hyperlink"/>
@@ -1111,7 +1111,7 @@
                 <w:noProof/>
                 <w:webHidden/>
               </w:rPr>
-              <w:instrText xml:space="preserve"> PAGEREF _Toc393234854 \h </w:instrText>
+              <w:instrText xml:space="preserve"> PAGEREF _Toc393318134 \h </w:instrText>
             </w:r>
             <w:r>
               <w:rPr>
@@ -1153,7 +1153,7 @@
               <w:noProof/>
             </w:rPr>
           </w:pPr>
-          <w:hyperlink w:anchor="_Toc393234855" w:history="1">
+          <w:hyperlink w:anchor="_Toc393318135" w:history="1">
             <w:r>
               <w:rPr>
                 <w:rStyle w:val="Hyperlink"/>
@@ -1180,7 +1180,7 @@
                 <w:noProof/>
                 <w:webHidden/>
               </w:rPr>
-              <w:instrText xml:space="preserve"> PAGEREF _Toc393234855 \h </w:instrText>
+              <w:instrText xml:space="preserve"> PAGEREF _Toc393318135 \h </w:instrText>
             </w:r>
             <w:r>
               <w:rPr>
@@ -1222,7 +1222,7 @@
               <w:noProof/>
             </w:rPr>
           </w:pPr>
-          <w:hyperlink w:anchor="_Toc393234856" w:history="1">
+          <w:hyperlink w:anchor="_Toc393318136" w:history="1">
             <w:r>
               <w:rPr>
                 <w:rStyle w:val="Hyperlink"/>
@@ -1249,7 +1249,7 @@
                 <w:noProof/>
                 <w:webHidden/>
               </w:rPr>
-              <w:instrText xml:space="preserve"> PAGEREF _Toc393234856 \h </w:instrText>
+              <w:instrText xml:space="preserve"> PAGEREF _Toc393318136 \h </w:instrText>
             </w:r>
             <w:r>
               <w:rPr>
@@ -1291,7 +1291,7 @@
               <w:noProof/>
             </w:rPr>
           </w:pPr>
-          <w:hyperlink w:anchor="_Toc393234857" w:history="1">
+          <w:hyperlink w:anchor="_Toc393318137" w:history="1">
             <w:r>
               <w:rPr>
                 <w:rStyle w:val="Hyperlink"/>
@@ -1318,7 +1318,7 @@
                 <w:noProof/>
                 <w:webHidden/>
               </w:rPr>
-              <w:instrText xml:space="preserve"> PAGEREF _Toc393234857 \h </w:instrText>
+              <w:instrText xml:space="preserve"> PAGEREF _Toc393318137 \h </w:instrText>
             </w:r>
             <w:r>
               <w:rPr>
@@ -1360,7 +1360,7 @@
               <w:noProof/>
             </w:rPr>
           </w:pPr>
-          <w:hyperlink w:anchor="_Toc393234858" w:history="1">
+          <w:hyperlink w:anchor="_Toc393318138" w:history="1">
             <w:r>
               <w:rPr>
                 <w:rStyle w:val="Hyperlink"/>
@@ -1387,7 +1387,7 @@
                 <w:noProof/>
                 <w:webHidden/>
               </w:rPr>
-              <w:instrText xml:space="preserve"> PAGEREF _Toc393234858 \h </w:instrText>
+              <w:instrText xml:space="preserve"> PAGEREF _Toc393318138 \h </w:instrText>
             </w:r>
             <w:r>
               <w:rPr>
@@ -1429,7 +1429,7 @@
               <w:noProof/>
             </w:rPr>
           </w:pPr>
-          <w:hyperlink w:anchor="_Toc393234859" w:history="1">
+          <w:hyperlink w:anchor="_Toc393318139" w:history="1">
             <w:r>
               <w:rPr>
                 <w:rStyle w:val="Hyperlink"/>
@@ -1456,7 +1456,7 @@
                 <w:noProof/>
                 <w:webHidden/>
               </w:rPr>
-              <w:instrText xml:space="preserve"> PAGEREF _Toc393234859 \h </w:instrText>
+              <w:instrText xml:space="preserve"> PAGEREF _Toc393318139 \h </w:instrText>
             </w:r>
             <w:r>
               <w:rPr>
@@ -1498,7 +1498,7 @@
               <w:noProof/>
             </w:rPr>
           </w:pPr>
-          <w:hyperlink w:anchor="_Toc393234860" w:history="1">
+          <w:hyperlink w:anchor="_Toc393318140" w:history="1">
             <w:r>
               <w:rPr>
                 <w:rStyle w:val="Hyperlink"/>
@@ -1525,7 +1525,7 @@
                 <w:noProof/>
                 <w:webHidden/>
               </w:rPr>
-              <w:instrText xml:space="preserve"> PAGEREF _Toc393234860 \h </w:instrText>
+              <w:instrText xml:space="preserve"> PAGEREF _Toc393318140 \h </w:instrText>
             </w:r>
             <w:r>
               <w:rPr>
@@ -1567,7 +1567,7 @@
               <w:noProof/>
             </w:rPr>
           </w:pPr>
-          <w:hyperlink w:anchor="_Toc393234861" w:history="1">
+          <w:hyperlink w:anchor="_Toc393318141" w:history="1">
             <w:r>
               <w:rPr>
                 <w:rStyle w:val="Hyperlink"/>
@@ -1594,7 +1594,7 @@
                 <w:noProof/>
                 <w:webHidden/>
               </w:rPr>
-              <w:instrText xml:space="preserve"> PAGEREF _Toc393234861 \h </w:instrText>
+              <w:instrText xml:space="preserve"> PAGEREF _Toc393318141 \h </w:instrText>
             </w:r>
             <w:r>
               <w:rPr>
@@ -1636,7 +1636,7 @@
               <w:noProof/>
             </w:rPr>
           </w:pPr>
-          <w:hyperlink w:anchor="_Toc393234862" w:history="1">
+          <w:hyperlink w:anchor="_Toc393318142" w:history="1">
             <w:r>
               <w:rPr>
                 <w:rStyle w:val="Hyperlink"/>
@@ -1663,7 +1663,7 @@
                 <w:noProof/>
                 <w:webHidden/>
               </w:rPr>
-              <w:instrText xml:space="preserve"> PAGEREF _Toc393234862 \h </w:instrText>
+              <w:instrText xml:space="preserve"> PAGEREF _Toc393318142 \h </w:instrText>
             </w:r>
             <w:r>
               <w:rPr>
@@ -1705,7 +1705,7 @@
               <w:noProof/>
             </w:rPr>
           </w:pPr>
-          <w:hyperlink w:anchor="_Toc393234863" w:history="1">
+          <w:hyperlink w:anchor="_Toc393318143" w:history="1">
             <w:r>
               <w:rPr>
                 <w:rStyle w:val="Hyperlink"/>
@@ -1732,7 +1732,7 @@
                 <w:noProof/>
                 <w:webHidden/>
               </w:rPr>
-              <w:instrText xml:space="preserve"> PAGEREF _Toc393234863 \h </w:instrText>
+              <w:instrText xml:space="preserve"> PAGEREF _Toc393318143 \h </w:instrText>
             </w:r>
             <w:r>
               <w:rPr>
@@ -1774,7 +1774,7 @@
               <w:noProof/>
             </w:rPr>
           </w:pPr>
-          <w:hyperlink w:anchor="_Toc393234864" w:history="1">
+          <w:hyperlink w:anchor="_Toc393318144" w:history="1">
             <w:r>
               <w:rPr>
                 <w:rStyle w:val="Hyperlink"/>
@@ -1801,7 +1801,7 @@
                 <w:noProof/>
                 <w:webHidden/>
               </w:rPr>
-              <w:instrText xml:space="preserve"> PAGEREF _Toc393234864 \h </w:instrText>
+              <w:instrText xml:space="preserve"> PAGEREF _Toc393318144 \h </w:instrText>
             </w:r>
             <w:r>
               <w:rPr>
@@ -1843,7 +1843,7 @@
               <w:noProof/>
             </w:rPr>
           </w:pPr>
-          <w:hyperlink w:anchor="_Toc393234865" w:history="1">
+          <w:hyperlink w:anchor="_Toc393318145" w:history="1">
             <w:r>
               <w:rPr>
                 <w:rStyle w:val="Hyperlink"/>
@@ -1870,7 +1870,7 @@
                 <w:noProof/>
                 <w:webHidden/>
               </w:rPr>
-              <w:instrText xml:space="preserve"> PAGEREF _Toc393234865 \h </w:instrText>
+              <w:instrText xml:space="preserve"> PAGEREF _Toc393318145 \h </w:instrText>
             </w:r>
             <w:r>
               <w:rPr>
@@ -1912,7 +1912,7 @@
               <w:noProof/>
             </w:rPr>
           </w:pPr>
-          <w:hyperlink w:anchor="_Toc393234866" w:history="1">
+          <w:hyperlink w:anchor="_Toc393318146" w:history="1">
             <w:r>
               <w:rPr>
                 <w:rStyle w:val="Hyperlink"/>
@@ -1939,7 +1939,7 @@
                 <w:noProof/>
                 <w:webHidden/>
               </w:rPr>
-              <w:instrText xml:space="preserve"> PAGEREF _Toc393234866 \h </w:instrText>
+              <w:instrText xml:space="preserve"> PAGEREF _Toc393318146 \h </w:instrText>
             </w:r>
             <w:r>
               <w:rPr>
@@ -1981,7 +1981,7 @@
               <w:noProof/>
             </w:rPr>
           </w:pPr>
-          <w:hyperlink w:anchor="_Toc393234867" w:history="1">
+          <w:hyperlink w:anchor="_Toc393318147" w:history="1">
             <w:r>
               <w:rPr>
                 <w:rStyle w:val="Hyperlink"/>
@@ -2008,7 +2008,7 @@
                 <w:noProof/>
                 <w:webHidden/>
               </w:rPr>
-              <w:instrText xml:space="preserve"> PAGEREF _Toc393234867 \h </w:instrText>
+              <w:instrText xml:space="preserve"> PAGEREF _Toc393318147 \h </w:instrText>
             </w:r>
             <w:r>
               <w:rPr>
@@ -2050,7 +2050,7 @@
               <w:noProof/>
             </w:rPr>
           </w:pPr>
-          <w:hyperlink w:anchor="_Toc393234868" w:history="1">
+          <w:hyperlink w:anchor="_Toc393318148" w:history="1">
             <w:r>
               <w:rPr>
                 <w:rStyle w:val="Hyperlink"/>
@@ -2077,7 +2077,7 @@
                 <w:noProof/>
                 <w:webHidden/>
               </w:rPr>
-              <w:instrText xml:space="preserve"> PAGEREF _Toc393234868 \h </w:instrText>
+              <w:instrText xml:space="preserve"> PAGEREF _Toc393318148 \h </w:instrText>
             </w:r>
             <w:r>
               <w:rPr>
@@ -2119,7 +2119,7 @@
               <w:noProof/>
             </w:rPr>
           </w:pPr>
-          <w:hyperlink w:anchor="_Toc393234869" w:history="1">
+          <w:hyperlink w:anchor="_Toc393318149" w:history="1">
             <w:r>
               <w:rPr>
                 <w:rStyle w:val="Hyperlink"/>
@@ -2146,7 +2146,7 @@
                 <w:noProof/>
                 <w:webHidden/>
               </w:rPr>
-              <w:instrText xml:space="preserve"> PAGEREF _Toc393234869 \h </w:instrText>
+              <w:instrText xml:space="preserve"> PAGEREF _Toc393318149 \h </w:instrText>
             </w:r>
             <w:r>
               <w:rPr>
@@ -2188,7 +2188,7 @@
               <w:noProof/>
             </w:rPr>
           </w:pPr>
-          <w:hyperlink w:anchor="_Toc393234870" w:history="1">
+          <w:hyperlink w:anchor="_Toc393318150" w:history="1">
             <w:r>
               <w:rPr>
                 <w:rStyle w:val="Hyperlink"/>
@@ -2215,7 +2215,7 @@
                 <w:noProof/>
                 <w:webHidden/>
               </w:rPr>
-              <w:instrText xml:space="preserve"> PAGEREF _Toc393234870 \h </w:instrText>
+              <w:instrText xml:space="preserve"> PAGEREF _Toc393318150 \h </w:instrText>
             </w:r>
             <w:r>
               <w:rPr>
@@ -2257,7 +2257,7 @@
               <w:noProof/>
             </w:rPr>
           </w:pPr>
-          <w:hyperlink w:anchor="_Toc393234871" w:history="1">
+          <w:hyperlink w:anchor="_Toc393318151" w:history="1">
             <w:r>
               <w:rPr>
                 <w:rStyle w:val="Hyperlink"/>
@@ -2284,7 +2284,7 @@
                 <w:noProof/>
                 <w:webHidden/>
               </w:rPr>
-              <w:instrText xml:space="preserve"> PAGEREF _Toc393234871 \h </w:instrText>
+              <w:instrText xml:space="preserve"> PAGEREF _Toc393318151 \h </w:instrText>
             </w:r>
             <w:r>
               <w:rPr>
@@ -2326,7 +2326,7 @@
               <w:noProof/>
             </w:rPr>
           </w:pPr>
-          <w:hyperlink w:anchor="_Toc393234872" w:history="1">
+          <w:hyperlink w:anchor="_Toc393318152" w:history="1">
             <w:r>
               <w:rPr>
                 <w:rStyle w:val="Hyperlink"/>
@@ -2353,7 +2353,7 @@
                 <w:noProof/>
                 <w:webHidden/>
               </w:rPr>
-              <w:instrText xml:space="preserve"> PAGEREF _Toc393234872 \h </w:instrText>
+              <w:instrText xml:space="preserve"> PAGEREF _Toc393318152 \h </w:instrText>
             </w:r>
             <w:r>
               <w:rPr>
@@ -2395,7 +2395,7 @@
               <w:noProof/>
             </w:rPr>
           </w:pPr>
-          <w:hyperlink w:anchor="_Toc393234873" w:history="1">
+          <w:hyperlink w:anchor="_Toc393318153" w:history="1">
             <w:r>
               <w:rPr>
                 <w:rStyle w:val="Hyperlink"/>
@@ -2422,7 +2422,7 @@
                 <w:noProof/>
                 <w:webHidden/>
               </w:rPr>
-              <w:instrText xml:space="preserve"> PAGEREF _Toc393234873 \h </w:instrText>
+              <w:instrText xml:space="preserve"> PAGEREF _Toc393318153 \h </w:instrText>
             </w:r>
             <w:r>
               <w:rPr>
@@ -2464,7 +2464,7 @@
               <w:noProof/>
             </w:rPr>
           </w:pPr>
-          <w:hyperlink w:anchor="_Toc393234874" w:history="1">
+          <w:hyperlink w:anchor="_Toc393318154" w:history="1">
             <w:r>
               <w:rPr>
                 <w:rStyle w:val="Hyperlink"/>
@@ -2491,7 +2491,7 @@
                 <w:noProof/>
                 <w:webHidden/>
               </w:rPr>
-              <w:instrText xml:space="preserve"> PAGEREF _Toc393234874 \h </w:instrText>
+              <w:instrText xml:space="preserve"> PAGEREF _Toc393318154 \h </w:instrText>
             </w:r>
             <w:r>
               <w:rPr>
@@ -2533,7 +2533,7 @@
               <w:noProof/>
             </w:rPr>
           </w:pPr>
-          <w:hyperlink w:anchor="_Toc393234875" w:history="1">
+          <w:hyperlink w:anchor="_Toc393318155" w:history="1">
             <w:r>
               <w:rPr>
                 <w:rStyle w:val="Hyperlink"/>
@@ -2560,7 +2560,7 @@
                 <w:noProof/>
                 <w:webHidden/>
               </w:rPr>
-              <w:instrText xml:space="preserve"> PAGEREF _Toc393234875 \h </w:instrText>
+              <w:instrText xml:space="preserve"> PAGEREF _Toc393318155 \h </w:instrText>
             </w:r>
             <w:r>
               <w:rPr>
@@ -2602,7 +2602,7 @@
               <w:noProof/>
             </w:rPr>
           </w:pPr>
-          <w:hyperlink w:anchor="_Toc393234876" w:history="1">
+          <w:hyperlink w:anchor="_Toc393318156" w:history="1">
             <w:r>
               <w:rPr>
                 <w:rStyle w:val="Hyperlink"/>
@@ -2629,7 +2629,7 @@
                 <w:noProof/>
                 <w:webHidden/>
               </w:rPr>
-              <w:instrText xml:space="preserve"> PAGEREF _Toc393234876 \h </w:instrText>
+              <w:instrText xml:space="preserve"> PAGEREF _Toc393318156 \h </w:instrText>
             </w:r>
             <w:r>
               <w:rPr>
@@ -2671,7 +2671,7 @@
               <w:noProof/>
             </w:rPr>
           </w:pPr>
-          <w:hyperlink w:anchor="_Toc393234877" w:history="1">
+          <w:hyperlink w:anchor="_Toc393318157" w:history="1">
             <w:r>
               <w:rPr>
                 <w:rStyle w:val="Hyperlink"/>
@@ -2698,7 +2698,7 @@
                 <w:noProof/>
                 <w:webHidden/>
               </w:rPr>
-              <w:instrText xml:space="preserve"> PAGEREF _Toc393234877 \h </w:instrText>
+              <w:instrText xml:space="preserve"> PAGEREF _Toc393318157 \h </w:instrText>
             </w:r>
             <w:r>
               <w:rPr>
@@ -2740,7 +2740,7 @@
               <w:noProof/>
             </w:rPr>
           </w:pPr>
-          <w:hyperlink w:anchor="_Toc393234878" w:history="1">
+          <w:hyperlink w:anchor="_Toc393318158" w:history="1">
             <w:r>
               <w:rPr>
                 <w:rStyle w:val="Hyperlink"/>
@@ -2767,7 +2767,7 @@
                 <w:noProof/>
                 <w:webHidden/>
               </w:rPr>
-              <w:instrText xml:space="preserve"> PAGEREF _Toc393234878 \h </w:instrText>
+              <w:instrText xml:space="preserve"> PAGEREF _Toc393318158 \h </w:instrText>
             </w:r>
             <w:r>
               <w:rPr>
@@ -2809,7 +2809,7 @@
               <w:noProof/>
             </w:rPr>
           </w:pPr>
-          <w:hyperlink w:anchor="_Toc393234879" w:history="1">
+          <w:hyperlink w:anchor="_Toc393318159" w:history="1">
             <w:r>
               <w:rPr>
                 <w:rStyle w:val="Hyperlink"/>
@@ -2836,7 +2836,7 @@
                 <w:noProof/>
                 <w:webHidden/>
               </w:rPr>
-              <w:instrText xml:space="preserve"> PAGEREF _Toc393234879 \h </w:instrText>
+              <w:instrText xml:space="preserve"> PAGEREF _Toc393318159 \h </w:instrText>
             </w:r>
             <w:r>
               <w:rPr>
@@ -2878,7 +2878,7 @@
               <w:noProof/>
             </w:rPr>
           </w:pPr>
-          <w:hyperlink w:anchor="_Toc393234880" w:history="1">
+          <w:hyperlink w:anchor="_Toc393318160" w:history="1">
             <w:r>
               <w:rPr>
                 <w:rStyle w:val="Hyperlink"/>
@@ -2905,7 +2905,7 @@
                 <w:noProof/>
                 <w:webHidden/>
               </w:rPr>
-              <w:instrText xml:space="preserve"> PAGEREF _Toc393234880 \h </w:instrText>
+              <w:instrText xml:space="preserve"> PAGEREF _Toc393318160 \h </w:instrText>
             </w:r>
             <w:r>
               <w:rPr>
@@ -2947,7 +2947,7 @@
               <w:noProof/>
             </w:rPr>
           </w:pPr>
-          <w:hyperlink w:anchor="_Toc393234881" w:history="1">
+          <w:hyperlink w:anchor="_Toc393318161" w:history="1">
             <w:r>
               <w:rPr>
                 <w:rStyle w:val="Hyperlink"/>
@@ -2974,7 +2974,7 @@
                 <w:noProof/>
                 <w:webHidden/>
               </w:rPr>
-              <w:instrText xml:space="preserve"> PAGEREF _Toc393234881 \h </w:instrText>
+              <w:instrText xml:space="preserve"> PAGEREF _Toc393318161 \h </w:instrText>
             </w:r>
             <w:r>
               <w:rPr>
@@ -3016,7 +3016,7 @@
               <w:noProof/>
             </w:rPr>
           </w:pPr>
-          <w:hyperlink w:anchor="_Toc393234882" w:history="1">
+          <w:hyperlink w:anchor="_Toc393318162" w:history="1">
             <w:r>
               <w:rPr>
                 <w:rStyle w:val="Hyperlink"/>
@@ -3043,7 +3043,7 @@
                 <w:noProof/>
                 <w:webHidden/>
               </w:rPr>
-              <w:instrText xml:space="preserve"> PAGEREF _Toc393234882 \h </w:instrText>
+              <w:instrText xml:space="preserve"> PAGEREF _Toc393318162 \h </w:instrText>
             </w:r>
             <w:r>
               <w:rPr>
@@ -3085,7 +3085,7 @@
               <w:noProof/>
             </w:rPr>
           </w:pPr>
-          <w:hyperlink w:anchor="_Toc393234883" w:history="1">
+          <w:hyperlink w:anchor="_Toc393318163" w:history="1">
             <w:r>
               <w:rPr>
                 <w:rStyle w:val="Hyperlink"/>
@@ -3112,7 +3112,7 @@
                 <w:noProof/>
                 <w:webHidden/>
               </w:rPr>
-              <w:instrText xml:space="preserve"> PAGEREF _Toc393234883 \h </w:instrText>
+              <w:instrText xml:space="preserve"> PAGEREF _Toc393318163 \h </w:instrText>
             </w:r>
             <w:r>
               <w:rPr>
@@ -3154,7 +3154,7 @@
               <w:noProof/>
             </w:rPr>
           </w:pPr>
-          <w:hyperlink w:anchor="_Toc393234884" w:history="1">
+          <w:hyperlink w:anchor="_Toc393318164" w:history="1">
             <w:r>
               <w:rPr>
                 <w:rStyle w:val="Hyperlink"/>
@@ -3181,7 +3181,7 @@
                 <w:noProof/>
                 <w:webHidden/>
               </w:rPr>
-              <w:instrText xml:space="preserve"> PAGEREF _Toc393234884 \h </w:instrText>
+              <w:instrText xml:space="preserve"> PAGEREF _Toc393318164 \h </w:instrText>
             </w:r>
             <w:r>
               <w:rPr>
@@ -3223,7 +3223,7 @@
               <w:noProof/>
             </w:rPr>
           </w:pPr>
-          <w:hyperlink w:anchor="_Toc393234885" w:history="1">
+          <w:hyperlink w:anchor="_Toc393318165" w:history="1">
             <w:r>
               <w:rPr>
                 <w:rStyle w:val="Hyperlink"/>
@@ -3250,7 +3250,7 @@
                 <w:noProof/>
                 <w:webHidden/>
               </w:rPr>
-              <w:instrText xml:space="preserve"> PAGEREF _Toc393234885 \h </w:instrText>
+              <w:instrText xml:space="preserve"> PAGEREF _Toc393318165 \h </w:instrText>
             </w:r>
             <w:r>
               <w:rPr>
@@ -3292,7 +3292,7 @@
               <w:noProof/>
             </w:rPr>
           </w:pPr>
-          <w:hyperlink w:anchor="_Toc393234886" w:history="1">
+          <w:hyperlink w:anchor="_Toc393318166" w:history="1">
             <w:r>
               <w:rPr>
                 <w:rStyle w:val="Hyperlink"/>
@@ -3319,7 +3319,7 @@
                 <w:noProof/>
                 <w:webHidden/>
               </w:rPr>
-              <w:instrText xml:space="preserve"> PAGEREF _Toc393234886 \h </w:instrText>
+              <w:instrText xml:space="preserve"> PAGEREF _Toc393318166 \h </w:instrText>
             </w:r>
             <w:r>
               <w:rPr>
@@ -3361,7 +3361,7 @@
               <w:noProof/>
             </w:rPr>
           </w:pPr>
-          <w:hyperlink w:anchor="_Toc393234887" w:history="1">
+          <w:hyperlink w:anchor="_Toc393318167" w:history="1">
             <w:r>
               <w:rPr>
                 <w:rStyle w:val="Hyperlink"/>
@@ -3388,7 +3388,7 @@
                 <w:noProof/>
                 <w:webHidden/>
               </w:rPr>
-              <w:instrText xml:space="preserve"> PAGEREF _Toc393234887 \h </w:instrText>
+              <w:instrText xml:space="preserve"> PAGEREF _Toc393318167 \h </w:instrText>
             </w:r>
             <w:r>
               <w:rPr>
@@ -3430,7 +3430,7 @@
               <w:noProof/>
             </w:rPr>
           </w:pPr>
-          <w:hyperlink w:anchor="_Toc393234888" w:history="1">
+          <w:hyperlink w:anchor="_Toc393318168" w:history="1">
             <w:r>
               <w:rPr>
                 <w:rStyle w:val="Hyperlink"/>
@@ -3457,7 +3457,7 @@
                 <w:noProof/>
                 <w:webHidden/>
               </w:rPr>
-              <w:instrText xml:space="preserve"> PAGEREF _Toc393234888 \h </w:instrText>
+              <w:instrText xml:space="preserve"> PAGEREF _Toc393318168 \h </w:instrText>
             </w:r>
             <w:r>
               <w:rPr>
@@ -3499,7 +3499,7 @@
               <w:noProof/>
             </w:rPr>
           </w:pPr>
-          <w:hyperlink w:anchor="_Toc393234889" w:history="1">
+          <w:hyperlink w:anchor="_Toc393318169" w:history="1">
             <w:r>
               <w:rPr>
                 <w:rStyle w:val="Hyperlink"/>
@@ -3526,7 +3526,7 @@
                 <w:noProof/>
                 <w:webHidden/>
               </w:rPr>
-              <w:instrText xml:space="preserve"> PAGEREF _Toc393234889 \h </w:instrText>
+              <w:instrText xml:space="preserve"> PAGEREF _Toc393318169 \h </w:instrText>
             </w:r>
             <w:r>
               <w:rPr>
@@ -3568,7 +3568,7 @@
               <w:noProof/>
             </w:rPr>
           </w:pPr>
-          <w:hyperlink w:anchor="_Toc393234890" w:history="1">
+          <w:hyperlink w:anchor="_Toc393318170" w:history="1">
             <w:r>
               <w:rPr>
                 <w:rStyle w:val="Hyperlink"/>
@@ -3595,7 +3595,7 @@
                 <w:noProof/>
                 <w:webHidden/>
               </w:rPr>
-              <w:instrText xml:space="preserve"> PAGEREF _Toc393234890 \h </w:instrText>
+              <w:instrText xml:space="preserve"> PAGEREF _Toc393318170 \h </w:instrText>
             </w:r>
             <w:r>
               <w:rPr>
@@ -3637,7 +3637,7 @@
               <w:noProof/>
             </w:rPr>
           </w:pPr>
-          <w:hyperlink w:anchor="_Toc393234891" w:history="1">
+          <w:hyperlink w:anchor="_Toc393318171" w:history="1">
             <w:r>
               <w:rPr>
                 <w:rStyle w:val="Hyperlink"/>
@@ -3664,7 +3664,7 @@
                 <w:noProof/>
                 <w:webHidden/>
               </w:rPr>
-              <w:instrText xml:space="preserve"> PAGEREF _Toc393234891 \h </w:instrText>
+              <w:instrText xml:space="preserve"> PAGEREF _Toc393318171 \h </w:instrText>
             </w:r>
             <w:r>
               <w:rPr>
@@ -3706,7 +3706,7 @@
               <w:noProof/>
             </w:rPr>
           </w:pPr>
-          <w:hyperlink w:anchor="_Toc393234892" w:history="1">
+          <w:hyperlink w:anchor="_Toc393318172" w:history="1">
             <w:r>
               <w:rPr>
                 <w:rStyle w:val="Hyperlink"/>
@@ -3733,7 +3733,7 @@
                 <w:noProof/>
                 <w:webHidden/>
               </w:rPr>
-              <w:instrText xml:space="preserve"> PAGEREF _Toc393234892 \h </w:instrText>
+              <w:instrText xml:space="preserve"> PAGEREF _Toc393318172 \h </w:instrText>
             </w:r>
             <w:r>
               <w:rPr>
@@ -3775,7 +3775,7 @@
               <w:noProof/>
             </w:rPr>
           </w:pPr>
-          <w:hyperlink w:anchor="_Toc393234893" w:history="1">
+          <w:hyperlink w:anchor="_Toc393318173" w:history="1">
             <w:r>
               <w:rPr>
                 <w:rStyle w:val="Hyperlink"/>
@@ -3802,7 +3802,7 @@
                 <w:noProof/>
                 <w:webHidden/>
               </w:rPr>
-              <w:instrText xml:space="preserve"> PAGEREF _Toc393234893 \h </w:instrText>
+              <w:instrText xml:space="preserve"> PAGEREF _Toc393318173 \h </w:instrText>
             </w:r>
             <w:r>
               <w:rPr>
@@ -3844,7 +3844,7 @@
               <w:noProof/>
             </w:rPr>
           </w:pPr>
-          <w:hyperlink w:anchor="_Toc393234894" w:history="1">
+          <w:hyperlink w:anchor="_Toc393318174" w:history="1">
             <w:r>
               <w:rPr>
                 <w:rStyle w:val="Hyperlink"/>
@@ -3871,7 +3871,7 @@
                 <w:noProof/>
                 <w:webHidden/>
               </w:rPr>
-              <w:instrText xml:space="preserve"> PAGEREF _Toc393234894 \h </w:instrText>
+              <w:instrText xml:space="preserve"> PAGEREF _Toc393318174 \h </w:instrText>
             </w:r>
             <w:r>
               <w:rPr>
@@ -3913,7 +3913,7 @@
               <w:noProof/>
             </w:rPr>
           </w:pPr>
-          <w:hyperlink w:anchor="_Toc393234895" w:history="1">
+          <w:hyperlink w:anchor="_Toc393318175" w:history="1">
             <w:r>
               <w:rPr>
                 <w:rStyle w:val="Hyperlink"/>
@@ -3940,7 +3940,7 @@
                 <w:noProof/>
                 <w:webHidden/>
               </w:rPr>
-              <w:instrText xml:space="preserve"> PAGEREF _Toc393234895 \h </w:instrText>
+              <w:instrText xml:space="preserve"> PAGEREF _Toc393318175 \h </w:instrText>
             </w:r>
             <w:r>
               <w:rPr>
@@ -3982,7 +3982,7 @@
               <w:noProof/>
             </w:rPr>
           </w:pPr>
-          <w:hyperlink w:anchor="_Toc393234896" w:history="1">
+          <w:hyperlink w:anchor="_Toc393318176" w:history="1">
             <w:r>
               <w:rPr>
                 <w:rStyle w:val="Hyperlink"/>
@@ -4009,7 +4009,7 @@
                 <w:noProof/>
                 <w:webHidden/>
               </w:rPr>
-              <w:instrText xml:space="preserve"> PAGEREF _Toc393234896 \h </w:instrText>
+              <w:instrText xml:space="preserve"> PAGEREF _Toc393318176 \h </w:instrText>
             </w:r>
             <w:r>
               <w:rPr>
@@ -4051,7 +4051,7 @@
               <w:noProof/>
             </w:rPr>
           </w:pPr>
-          <w:hyperlink w:anchor="_Toc393234897" w:history="1">
+          <w:hyperlink w:anchor="_Toc393318177" w:history="1">
             <w:r>
               <w:rPr>
                 <w:rStyle w:val="Hyperlink"/>
@@ -4078,7 +4078,7 @@
                 <w:noProof/>
                 <w:webHidden/>
               </w:rPr>
-              <w:instrText xml:space="preserve"> PAGEREF _Toc393234897 \h </w:instrText>
+              <w:instrText xml:space="preserve"> PAGEREF _Toc393318177 \h </w:instrText>
             </w:r>
             <w:r>
               <w:rPr>
@@ -4120,13 +4120,13 @@
               <w:noProof/>
             </w:rPr>
           </w:pPr>
-          <w:hyperlink w:anchor="_Toc393234898" w:history="1">
+          <w:hyperlink w:anchor="_Toc393318178" w:history="1">
             <w:r>
               <w:rPr>
                 <w:rStyle w:val="Hyperlink"/>
                 <w:noProof/>
               </w:rPr>
-              <w:t>APENDIX VIII – CSS Selectors</w:t>
+              <w:t>APENDIX VIII – Using Inline Test Strings Provider Classes</w:t>
             </w:r>
             <w:r>
               <w:rPr>
@@ -4147,7 +4147,7 @@
                 <w:noProof/>
                 <w:webHidden/>
               </w:rPr>
-              <w:instrText xml:space="preserve"> PAGEREF _Toc393234898 \h </w:instrText>
+              <w:instrText xml:space="preserve"> PAGEREF _Toc393318178 \h </w:instrText>
             </w:r>
             <w:r>
               <w:rPr>
@@ -4168,6 +4168,420 @@
                 <w:webHidden/>
               </w:rPr>
               <w:t>59</w:t>
+            </w:r>
+            <w:r>
+              <w:rPr>
+                <w:noProof/>
+                <w:webHidden/>
+              </w:rPr>
+              <w:fldChar w:fldCharType="end"/>
+            </w:r>
+          </w:hyperlink>
+        </w:p>
+        <w:p>
+          <w:pPr>
+            <w:pStyle w:val="TOC2"/>
+            <w:tabs>
+              <w:tab w:val="right" w:leader="dot" w:pos="14390"/>
+            </w:tabs>
+            <w:rPr>
+              <w:rFonts w:eastAsiaTheme="minorEastAsia"/>
+              <w:noProof/>
+            </w:rPr>
+          </w:pPr>
+          <w:hyperlink w:anchor="_Toc393318179" w:history="1">
+            <w:r>
+              <w:rPr>
+                <w:rStyle w:val="Hyperlink"/>
+                <w:noProof/>
+              </w:rPr>
+              <w:t>Overview</w:t>
+            </w:r>
+            <w:r>
+              <w:rPr>
+                <w:noProof/>
+                <w:webHidden/>
+              </w:rPr>
+              <w:tab/>
+            </w:r>
+            <w:r>
+              <w:rPr>
+                <w:noProof/>
+                <w:webHidden/>
+              </w:rPr>
+              <w:fldChar w:fldCharType="begin"/>
+            </w:r>
+            <w:r>
+              <w:rPr>
+                <w:noProof/>
+                <w:webHidden/>
+              </w:rPr>
+              <w:instrText xml:space="preserve"> PAGEREF _Toc393318179 \h </w:instrText>
+            </w:r>
+            <w:r>
+              <w:rPr>
+                <w:noProof/>
+                <w:webHidden/>
+              </w:rPr>
+            </w:r>
+            <w:r>
+              <w:rPr>
+                <w:noProof/>
+                <w:webHidden/>
+              </w:rPr>
+              <w:fldChar w:fldCharType="separate"/>
+            </w:r>
+            <w:r>
+              <w:rPr>
+                <w:noProof/>
+                <w:webHidden/>
+              </w:rPr>
+              <w:t>59</w:t>
+            </w:r>
+            <w:r>
+              <w:rPr>
+                <w:noProof/>
+                <w:webHidden/>
+              </w:rPr>
+              <w:fldChar w:fldCharType="end"/>
+            </w:r>
+          </w:hyperlink>
+        </w:p>
+        <w:p>
+          <w:pPr>
+            <w:pStyle w:val="TOC2"/>
+            <w:tabs>
+              <w:tab w:val="right" w:leader="dot" w:pos="14390"/>
+            </w:tabs>
+            <w:rPr>
+              <w:rFonts w:eastAsiaTheme="minorEastAsia"/>
+              <w:noProof/>
+            </w:rPr>
+          </w:pPr>
+          <w:hyperlink w:anchor="_Toc393318180" w:history="1">
+            <w:r>
+              <w:rPr>
+                <w:rStyle w:val="Hyperlink"/>
+                <w:noProof/>
+              </w:rPr>
+              <w:t>The Setup</w:t>
+            </w:r>
+            <w:r>
+              <w:rPr>
+                <w:noProof/>
+                <w:webHidden/>
+              </w:rPr>
+              <w:tab/>
+            </w:r>
+            <w:r>
+              <w:rPr>
+                <w:noProof/>
+                <w:webHidden/>
+              </w:rPr>
+              <w:fldChar w:fldCharType="begin"/>
+            </w:r>
+            <w:r>
+              <w:rPr>
+                <w:noProof/>
+                <w:webHidden/>
+              </w:rPr>
+              <w:instrText xml:space="preserve"> PAGEREF _Toc393318180 \h </w:instrText>
+            </w:r>
+            <w:r>
+              <w:rPr>
+                <w:noProof/>
+                <w:webHidden/>
+              </w:rPr>
+            </w:r>
+            <w:r>
+              <w:rPr>
+                <w:noProof/>
+                <w:webHidden/>
+              </w:rPr>
+              <w:fldChar w:fldCharType="separate"/>
+            </w:r>
+            <w:r>
+              <w:rPr>
+                <w:noProof/>
+                <w:webHidden/>
+              </w:rPr>
+              <w:t>59</w:t>
+            </w:r>
+            <w:r>
+              <w:rPr>
+                <w:noProof/>
+                <w:webHidden/>
+              </w:rPr>
+              <w:fldChar w:fldCharType="end"/>
+            </w:r>
+          </w:hyperlink>
+        </w:p>
+        <w:p>
+          <w:pPr>
+            <w:pStyle w:val="TOC3"/>
+            <w:tabs>
+              <w:tab w:val="right" w:leader="dot" w:pos="14390"/>
+            </w:tabs>
+            <w:rPr>
+              <w:rFonts w:eastAsiaTheme="minorEastAsia"/>
+              <w:noProof/>
+            </w:rPr>
+          </w:pPr>
+          <w:hyperlink w:anchor="_Toc393318181" w:history="1">
+            <w:r>
+              <w:rPr>
+                <w:rStyle w:val="Hyperlink"/>
+                <w:noProof/>
+              </w:rPr>
+              <w:t>Folder Structure</w:t>
+            </w:r>
+            <w:r>
+              <w:rPr>
+                <w:noProof/>
+                <w:webHidden/>
+              </w:rPr>
+              <w:tab/>
+            </w:r>
+            <w:r>
+              <w:rPr>
+                <w:noProof/>
+                <w:webHidden/>
+              </w:rPr>
+              <w:fldChar w:fldCharType="begin"/>
+            </w:r>
+            <w:r>
+              <w:rPr>
+                <w:noProof/>
+                <w:webHidden/>
+              </w:rPr>
+              <w:instrText xml:space="preserve"> PAGEREF _Toc393318181 \h </w:instrText>
+            </w:r>
+            <w:r>
+              <w:rPr>
+                <w:noProof/>
+                <w:webHidden/>
+              </w:rPr>
+            </w:r>
+            <w:r>
+              <w:rPr>
+                <w:noProof/>
+                <w:webHidden/>
+              </w:rPr>
+              <w:fldChar w:fldCharType="separate"/>
+            </w:r>
+            <w:r>
+              <w:rPr>
+                <w:noProof/>
+                <w:webHidden/>
+              </w:rPr>
+              <w:t>59</w:t>
+            </w:r>
+            <w:r>
+              <w:rPr>
+                <w:noProof/>
+                <w:webHidden/>
+              </w:rPr>
+              <w:fldChar w:fldCharType="end"/>
+            </w:r>
+          </w:hyperlink>
+        </w:p>
+        <w:p>
+          <w:pPr>
+            <w:pStyle w:val="TOC3"/>
+            <w:tabs>
+              <w:tab w:val="right" w:leader="dot" w:pos="14390"/>
+            </w:tabs>
+            <w:rPr>
+              <w:rFonts w:eastAsiaTheme="minorEastAsia"/>
+              <w:noProof/>
+            </w:rPr>
+          </w:pPr>
+          <w:hyperlink w:anchor="_Toc393318182" w:history="1">
+            <w:r>
+              <w:rPr>
+                <w:rStyle w:val="Hyperlink"/>
+                <w:noProof/>
+              </w:rPr>
+              <w:t>Project Contents</w:t>
+            </w:r>
+            <w:r>
+              <w:rPr>
+                <w:noProof/>
+                <w:webHidden/>
+              </w:rPr>
+              <w:tab/>
+            </w:r>
+            <w:r>
+              <w:rPr>
+                <w:noProof/>
+                <w:webHidden/>
+              </w:rPr>
+              <w:fldChar w:fldCharType="begin"/>
+            </w:r>
+            <w:r>
+              <w:rPr>
+                <w:noProof/>
+                <w:webHidden/>
+              </w:rPr>
+              <w:instrText xml:space="preserve"> PAGEREF _Toc393318182 \h </w:instrText>
+            </w:r>
+            <w:r>
+              <w:rPr>
+                <w:noProof/>
+                <w:webHidden/>
+              </w:rPr>
+            </w:r>
+            <w:r>
+              <w:rPr>
+                <w:noProof/>
+                <w:webHidden/>
+              </w:rPr>
+              <w:fldChar w:fldCharType="separate"/>
+            </w:r>
+            <w:r>
+              <w:rPr>
+                <w:noProof/>
+                <w:webHidden/>
+              </w:rPr>
+              <w:t>60</w:t>
+            </w:r>
+            <w:r>
+              <w:rPr>
+                <w:noProof/>
+                <w:webHidden/>
+              </w:rPr>
+              <w:fldChar w:fldCharType="end"/>
+            </w:r>
+          </w:hyperlink>
+        </w:p>
+        <w:p>
+          <w:pPr>
+            <w:pStyle w:val="TOC3"/>
+            <w:tabs>
+              <w:tab w:val="right" w:leader="dot" w:pos="14390"/>
+            </w:tabs>
+            <w:rPr>
+              <w:rFonts w:eastAsiaTheme="minorEastAsia"/>
+              <w:noProof/>
+            </w:rPr>
+          </w:pPr>
+          <w:hyperlink w:anchor="_Toc393318183" w:history="1">
+            <w:r>
+              <w:rPr>
+                <w:rStyle w:val="Hyperlink"/>
+                <w:noProof/>
+              </w:rPr>
+              <w:t>Settings</w:t>
+            </w:r>
+            <w:r>
+              <w:rPr>
+                <w:noProof/>
+                <w:webHidden/>
+              </w:rPr>
+              <w:tab/>
+            </w:r>
+            <w:r>
+              <w:rPr>
+                <w:noProof/>
+                <w:webHidden/>
+              </w:rPr>
+              <w:fldChar w:fldCharType="begin"/>
+            </w:r>
+            <w:r>
+              <w:rPr>
+                <w:noProof/>
+                <w:webHidden/>
+              </w:rPr>
+              <w:instrText xml:space="preserve"> PAGEREF _Toc393318183 \h </w:instrText>
+            </w:r>
+            <w:r>
+              <w:rPr>
+                <w:noProof/>
+                <w:webHidden/>
+              </w:rPr>
+            </w:r>
+            <w:r>
+              <w:rPr>
+                <w:noProof/>
+                <w:webHidden/>
+              </w:rPr>
+              <w:fldChar w:fldCharType="separate"/>
+            </w:r>
+            <w:r>
+              <w:rPr>
+                <w:noProof/>
+                <w:webHidden/>
+              </w:rPr>
+              <w:t>63</w:t>
+            </w:r>
+            <w:r>
+              <w:rPr>
+                <w:noProof/>
+                <w:webHidden/>
+              </w:rPr>
+              <w:fldChar w:fldCharType="end"/>
+            </w:r>
+          </w:hyperlink>
+        </w:p>
+        <w:p>
+          <w:pPr>
+            <w:pStyle w:val="TOC1"/>
+            <w:tabs>
+              <w:tab w:val="right" w:leader="dot" w:pos="14390"/>
+            </w:tabs>
+            <w:rPr>
+              <w:rFonts w:eastAsiaTheme="minorEastAsia"/>
+              <w:noProof/>
+            </w:rPr>
+          </w:pPr>
+          <w:hyperlink w:anchor="_Toc393318184" w:history="1">
+            <w:r>
+              <w:rPr>
+                <w:rStyle w:val="Hyperlink"/>
+                <w:noProof/>
+              </w:rPr>
+              <w:t>APENDIX IX – CSS Selectors</w:t>
+            </w:r>
+            <w:r>
+              <w:rPr>
+                <w:noProof/>
+                <w:webHidden/>
+              </w:rPr>
+              <w:tab/>
+            </w:r>
+            <w:r>
+              <w:rPr>
+                <w:noProof/>
+                <w:webHidden/>
+              </w:rPr>
+              <w:fldChar w:fldCharType="begin"/>
+            </w:r>
+            <w:r>
+              <w:rPr>
+                <w:noProof/>
+                <w:webHidden/>
+              </w:rPr>
+              <w:instrText xml:space="preserve"> PAGEREF _Toc393318184 \h </w:instrText>
+            </w:r>
+            <w:r>
+              <w:rPr>
+                <w:noProof/>
+                <w:webHidden/>
+              </w:rPr>
+            </w:r>
+            <w:r>
+              <w:rPr>
+                <w:noProof/>
+                <w:webHidden/>
+              </w:rPr>
+              <w:fldChar w:fldCharType="separate"/>
+            </w:r>
+            <w:r>
+              <w:rPr>
+                <w:noProof/>
+                <w:webHidden/>
+              </w:rPr>
+              <w:t>64</w:t>
             </w:r>
             <w:r>
               <w:rPr>
@@ -4195,7 +4609,7 @@
         <w:pStyle w:val="Heading1"/>
       </w:pPr>
       <w:bookmarkStart w:id="1" w:name="_Toc383175743"/>
-      <w:bookmarkStart w:id="2" w:name="_Toc393234839"/>
+      <w:bookmarkStart w:id="2" w:name="_Toc393318119"/>
       <w:r>
         <w:lastRenderedPageBreak/>
         <w:t>Introduction</w:t>
@@ -5386,7 +5800,7 @@
         <w:pStyle w:val="Heading1"/>
       </w:pPr>
       <w:bookmarkStart w:id="3" w:name="_Toc383175744"/>
-      <w:bookmarkStart w:id="4" w:name="_Toc393234840"/>
+      <w:bookmarkStart w:id="4" w:name="_Toc393318120"/>
       <w:r>
         <w:lastRenderedPageBreak/>
         <w:t xml:space="preserve">Abstraction of Interaction </w:t>
@@ -5831,7 +6245,7 @@
       <w:pPr>
         <w:pStyle w:val="Heading2"/>
       </w:pPr>
-      <w:bookmarkStart w:id="5" w:name="_Toc393234841"/>
+      <w:bookmarkStart w:id="5" w:name="_Toc393318121"/>
       <w:r>
         <w:t>ID</w:t>
       </w:r>
@@ -5856,7 +6270,7 @@
         <w:pStyle w:val="Heading2"/>
       </w:pPr>
       <w:bookmarkStart w:id="6" w:name="_Toc383175746"/>
-      <w:bookmarkStart w:id="7" w:name="_Toc393234842"/>
+      <w:bookmarkStart w:id="7" w:name="_Toc393318122"/>
       <w:r>
         <w:t>Action</w:t>
       </w:r>
@@ -5973,7 +6387,7 @@
         <w:pStyle w:val="Heading2"/>
       </w:pPr>
       <w:bookmarkStart w:id="8" w:name="_Toc383175747"/>
-      <w:bookmarkStart w:id="9" w:name="_Toc393234843"/>
+      <w:bookmarkStart w:id="9" w:name="_Toc393318123"/>
       <w:r>
         <w:t>Loc</w:t>
       </w:r>
@@ -6229,7 +6643,7 @@
         <w:pStyle w:val="Heading2"/>
       </w:pPr>
       <w:bookmarkStart w:id="10" w:name="_Toc383175748"/>
-      <w:bookmarkStart w:id="11" w:name="_Toc393234844"/>
+      <w:bookmarkStart w:id="11" w:name="_Toc393318124"/>
       <w:r>
         <w:t>Loc</w:t>
       </w:r>
@@ -6334,7 +6748,7 @@
       <w:pPr>
         <w:pStyle w:val="Heading2"/>
       </w:pPr>
-      <w:bookmarkStart w:id="12" w:name="_Toc393234845"/>
+      <w:bookmarkStart w:id="12" w:name="_Toc393318125"/>
       <w:r>
         <w:t>QryFunction</w:t>
       </w:r>
@@ -6951,7 +7365,7 @@
       </w:pPr>
       <w:bookmarkStart w:id="13" w:name="_Toc383175753"/>
       <w:bookmarkStart w:id="14" w:name="_Toc383175752"/>
-      <w:bookmarkStart w:id="15" w:name="_Toc393234846"/>
+      <w:bookmarkStart w:id="15" w:name="_Toc393318126"/>
       <w:r>
         <w:t>Active</w:t>
       </w:r>
@@ -6978,7 +7392,7 @@
       <w:pPr>
         <w:pStyle w:val="Heading2"/>
       </w:pPr>
-      <w:bookmarkStart w:id="16" w:name="_Toc393234847"/>
+      <w:bookmarkStart w:id="16" w:name="_Toc393318127"/>
       <w:r>
         <w:t>Data</w:t>
       </w:r>
@@ -9342,7 +9756,7 @@
         <w:pStyle w:val="Heading2"/>
       </w:pPr>
       <w:bookmarkStart w:id="18" w:name="_Toc383175754"/>
-      <w:bookmarkStart w:id="19" w:name="_Toc393234848"/>
+      <w:bookmarkStart w:id="19" w:name="_Toc393318128"/>
       <w:r>
         <w:t>Description</w:t>
       </w:r>
@@ -9374,7 +9788,7 @@
         <w:pStyle w:val="Heading1"/>
       </w:pPr>
       <w:bookmarkStart w:id="20" w:name="_Toc383175761"/>
-      <w:bookmarkStart w:id="21" w:name="_Toc393234849"/>
+      <w:bookmarkStart w:id="21" w:name="_Toc393318129"/>
       <w:r>
         <w:lastRenderedPageBreak/>
         <w:t>Action Vocabulary</w:t>
@@ -10114,7 +10528,7 @@
         <w:pStyle w:val="Heading2"/>
       </w:pPr>
       <w:bookmarkStart w:id="22" w:name="_Toc383175763"/>
-      <w:bookmarkStart w:id="23" w:name="_Toc393234850"/>
+      <w:bookmarkStart w:id="23" w:name="_Toc393318130"/>
       <w:r>
         <w:lastRenderedPageBreak/>
         <w:t>c</w:t>
@@ -10922,7 +11336,7 @@
       <w:pPr>
         <w:pStyle w:val="Heading2"/>
       </w:pPr>
-      <w:bookmarkStart w:id="24" w:name="_Toc393234851"/>
+      <w:bookmarkStart w:id="24" w:name="_Toc393318131"/>
       <w:r>
         <w:t>c</w:t>
       </w:r>
@@ -12108,7 +12522,7 @@
       <w:pPr>
         <w:pStyle w:val="Heading2"/>
       </w:pPr>
-      <w:bookmarkStart w:id="25" w:name="_Toc393234852"/>
+      <w:bookmarkStart w:id="25" w:name="_Toc393318132"/>
       <w:r>
         <w:t>createWebDriver</w:t>
       </w:r>
@@ -12631,7 +13045,7 @@
       <w:pPr>
         <w:pStyle w:val="Heading2"/>
       </w:pPr>
-      <w:bookmarkStart w:id="26" w:name="_Toc393234853"/>
+      <w:bookmarkStart w:id="26" w:name="_Toc393318133"/>
       <w:r>
         <w:t>ensurePageLoaded</w:t>
       </w:r>
@@ -13242,7 +13656,7 @@
       <w:pPr>
         <w:pStyle w:val="Heading2"/>
       </w:pPr>
-      <w:bookmarkStart w:id="27" w:name="_Toc393234854"/>
+      <w:bookmarkStart w:id="27" w:name="_Toc393318134"/>
       <w:r>
         <w:t>findCell</w:t>
       </w:r>
@@ -14296,7 +14710,7 @@
       <w:pPr>
         <w:pStyle w:val="Heading2"/>
       </w:pPr>
-      <w:bookmarkStart w:id="28" w:name="_Toc393234855"/>
+      <w:bookmarkStart w:id="28" w:name="_Toc393318135"/>
       <w:r>
         <w:t>findElement</w:t>
       </w:r>
@@ -15070,7 +15484,7 @@
       <w:pPr>
         <w:pStyle w:val="Heading2"/>
       </w:pPr>
-      <w:bookmarkStart w:id="29" w:name="_Toc393234856"/>
+      <w:bookmarkStart w:id="29" w:name="_Toc393318136"/>
       <w:r>
         <w:t>findOption</w:t>
       </w:r>
@@ -16022,7 +16436,7 @@
       <w:pPr>
         <w:pStyle w:val="Heading2"/>
       </w:pPr>
-      <w:bookmarkStart w:id="30" w:name="_Toc393234857"/>
+      <w:bookmarkStart w:id="30" w:name="_Toc393318137"/>
       <w:r>
         <w:t>generateReport</w:t>
       </w:r>
@@ -16517,7 +16931,7 @@
       <w:pPr>
         <w:pStyle w:val="Heading2"/>
       </w:pPr>
-      <w:bookmarkStart w:id="31" w:name="_Toc393234858"/>
+      <w:bookmarkStart w:id="31" w:name="_Toc393318138"/>
       <w:r>
         <w:t>handleAlert</w:t>
       </w:r>
@@ -17044,7 +17458,7 @@
       <w:pPr>
         <w:pStyle w:val="Heading2"/>
       </w:pPr>
-      <w:bookmarkStart w:id="32" w:name="_Toc393234859"/>
+      <w:bookmarkStart w:id="32" w:name="_Toc393318139"/>
       <w:r>
         <w:t>maximize</w:t>
       </w:r>
@@ -17418,7 +17832,7 @@
       <w:pPr>
         <w:pStyle w:val="Heading2"/>
       </w:pPr>
-      <w:bookmarkStart w:id="33" w:name="_Toc393234860"/>
+      <w:bookmarkStart w:id="33" w:name="_Toc393318140"/>
       <w:r>
         <w:t>navigateToPage</w:t>
       </w:r>
@@ -17854,7 +18268,7 @@
       <w:pPr>
         <w:pStyle w:val="Heading2"/>
       </w:pPr>
-      <w:bookmarkStart w:id="34" w:name="_Toc393234861"/>
+      <w:bookmarkStart w:id="34" w:name="_Toc393318141"/>
       <w:r>
         <w:t>newTest</w:t>
       </w:r>
@@ -18387,7 +18801,7 @@
       <w:pPr>
         <w:pStyle w:val="Heading2"/>
       </w:pPr>
-      <w:bookmarkStart w:id="35" w:name="_Toc393234862"/>
+      <w:bookmarkStart w:id="35" w:name="_Toc393318142"/>
       <w:r>
         <w:t>quit</w:t>
       </w:r>
@@ -18822,7 +19236,7 @@
       <w:pPr>
         <w:pStyle w:val="Heading2"/>
       </w:pPr>
-      <w:bookmarkStart w:id="36" w:name="_Toc393234863"/>
+      <w:bookmarkStart w:id="36" w:name="_Toc393318143"/>
       <w:r>
         <w:t>refreshSettings</w:t>
       </w:r>
@@ -19229,7 +19643,7 @@
       <w:pPr>
         <w:pStyle w:val="Heading2"/>
       </w:pPr>
-      <w:bookmarkStart w:id="37" w:name="_Toc393234864"/>
+      <w:bookmarkStart w:id="37" w:name="_Toc393318144"/>
       <w:r>
         <w:t>runCommand</w:t>
       </w:r>
@@ -19798,7 +20212,7 @@
       <w:pPr>
         <w:pStyle w:val="Heading2"/>
       </w:pPr>
-      <w:bookmarkStart w:id="38" w:name="_Toc393234865"/>
+      <w:bookmarkStart w:id="38" w:name="_Toc393318145"/>
       <w:r>
         <w:t>s</w:t>
       </w:r>
@@ -20618,7 +21032,7 @@
       <w:pPr>
         <w:pStyle w:val="Heading2"/>
       </w:pPr>
-      <w:bookmarkStart w:id="39" w:name="_Toc393234866"/>
+      <w:bookmarkStart w:id="39" w:name="_Toc393318146"/>
       <w:r>
         <w:lastRenderedPageBreak/>
         <w:t>selectOption</w:t>
@@ -21455,7 +21869,7 @@
       <w:pPr>
         <w:pStyle w:val="Heading2"/>
       </w:pPr>
-      <w:bookmarkStart w:id="40" w:name="_Toc393234867"/>
+      <w:bookmarkStart w:id="40" w:name="_Toc393318147"/>
       <w:r>
         <w:t>sen</w:t>
       </w:r>
@@ -22292,7 +22706,7 @@
       <w:pPr>
         <w:pStyle w:val="Heading2"/>
       </w:pPr>
-      <w:bookmarkStart w:id="41" w:name="_Toc393234868"/>
+      <w:bookmarkStart w:id="41" w:name="_Toc393318148"/>
       <w:r>
         <w:t>setPageSize</w:t>
       </w:r>
@@ -22783,7 +23197,7 @@
       <w:pPr>
         <w:pStyle w:val="Heading2"/>
       </w:pPr>
-      <w:bookmarkStart w:id="42" w:name="_Toc393234869"/>
+      <w:bookmarkStart w:id="42" w:name="_Toc393318149"/>
       <w:r>
         <w:t>setVars</w:t>
       </w:r>
@@ -23259,7 +23673,7 @@
       <w:pPr>
         <w:pStyle w:val="Heading2"/>
       </w:pPr>
-      <w:bookmarkStart w:id="43" w:name="_Toc393234870"/>
+      <w:bookmarkStart w:id="43" w:name="_Toc393318150"/>
       <w:r>
         <w:t>switchToFrame</w:t>
       </w:r>
@@ -23731,7 +24145,7 @@
       <w:pPr>
         <w:pStyle w:val="Heading2"/>
       </w:pPr>
-      <w:bookmarkStart w:id="44" w:name="_Toc393234871"/>
+      <w:bookmarkStart w:id="44" w:name="_Toc393318151"/>
       <w:r>
         <w:t>takeScreenShot</w:t>
       </w:r>
@@ -24053,7 +24467,7 @@
       <w:pPr>
         <w:pStyle w:val="Heading2"/>
       </w:pPr>
-      <w:bookmarkStart w:id="45" w:name="_Toc393234872"/>
+      <w:bookmarkStart w:id="45" w:name="_Toc393318152"/>
       <w:r>
         <w:t>toggle</w:t>
       </w:r>
@@ -24761,7 +25175,7 @@
       <w:pPr>
         <w:pStyle w:val="Heading2"/>
       </w:pPr>
-      <w:bookmarkStart w:id="46" w:name="_Toc393234873"/>
+      <w:bookmarkStart w:id="46" w:name="_Toc393318153"/>
       <w:r>
         <w:t>verify</w:t>
       </w:r>
@@ -25664,7 +26078,7 @@
       <w:pPr>
         <w:pStyle w:val="Heading2"/>
       </w:pPr>
-      <w:bookmarkStart w:id="47" w:name="_Toc393234874"/>
+      <w:bookmarkStart w:id="47" w:name="_Toc393318154"/>
       <w:r>
         <w:t>verifyElementSize</w:t>
       </w:r>
@@ -26746,7 +27160,7 @@
       <w:pPr>
         <w:pStyle w:val="Heading2"/>
       </w:pPr>
-      <w:bookmarkStart w:id="48" w:name="_Toc393234875"/>
+      <w:bookmarkStart w:id="48" w:name="_Toc393318155"/>
       <w:r>
         <w:t>verifyOption</w:t>
       </w:r>
@@ -27625,7 +28039,7 @@
       <w:pPr>
         <w:pStyle w:val="Heading2"/>
       </w:pPr>
-      <w:bookmarkStart w:id="49" w:name="_Toc393234876"/>
+      <w:bookmarkStart w:id="49" w:name="_Toc393318156"/>
       <w:r>
         <w:t>verifyWebDriver</w:t>
       </w:r>
@@ -28296,7 +28710,7 @@
       <w:pPr>
         <w:pStyle w:val="Heading2"/>
       </w:pPr>
-      <w:bookmarkStart w:id="50" w:name="_Toc393234877"/>
+      <w:bookmarkStart w:id="50" w:name="_Toc393318157"/>
       <w:r>
         <w:t>verifyWebElement</w:t>
       </w:r>
@@ -29298,7 +29712,7 @@
       <w:pPr>
         <w:pStyle w:val="Heading2"/>
       </w:pPr>
-      <w:bookmarkStart w:id="51" w:name="_Toc393234878"/>
+      <w:bookmarkStart w:id="51" w:name="_Toc393318158"/>
       <w:r>
         <w:t>wait</w:t>
       </w:r>
@@ -29654,7 +30068,7 @@
         <w:pStyle w:val="Heading1"/>
       </w:pPr>
       <w:bookmarkStart w:id="52" w:name="_Toc383175806"/>
-      <w:bookmarkStart w:id="53" w:name="_Toc393234879"/>
+      <w:bookmarkStart w:id="53" w:name="_Toc393318159"/>
       <w:r>
         <w:lastRenderedPageBreak/>
         <w:t xml:space="preserve">APENDIX I – </w:t>
@@ -29679,7 +30093,7 @@
         <w:pStyle w:val="Heading2"/>
       </w:pPr>
       <w:bookmarkStart w:id="54" w:name="_Toc383175807"/>
-      <w:bookmarkStart w:id="55" w:name="_Toc393234880"/>
+      <w:bookmarkStart w:id="55" w:name="_Toc393318160"/>
       <w:r>
         <w:t>Overview</w:t>
       </w:r>
@@ -29899,7 +30313,7 @@
         <w:pStyle w:val="Heading2"/>
       </w:pPr>
       <w:bookmarkStart w:id="56" w:name="_Toc383175809"/>
-      <w:bookmarkStart w:id="57" w:name="_Toc393234881"/>
+      <w:bookmarkStart w:id="57" w:name="_Toc393318161"/>
       <w:r>
         <w:t xml:space="preserve">Determining </w:t>
       </w:r>
@@ -29940,7 +30354,7 @@
         <w:pStyle w:val="Heading3"/>
       </w:pPr>
       <w:bookmarkStart w:id="58" w:name="_Toc383175810"/>
-      <w:bookmarkStart w:id="59" w:name="_Toc393234882"/>
+      <w:bookmarkStart w:id="59" w:name="_Toc393318162"/>
       <w:r>
         <w:t xml:space="preserve">Using </w:t>
       </w:r>
@@ -30758,7 +31172,7 @@
         <w:pStyle w:val="Heading1"/>
       </w:pPr>
       <w:bookmarkStart w:id="60" w:name="_Toc383175822"/>
-      <w:bookmarkStart w:id="61" w:name="_Toc393234883"/>
+      <w:bookmarkStart w:id="61" w:name="_Toc393318163"/>
       <w:r>
         <w:lastRenderedPageBreak/>
         <w:t xml:space="preserve">APENDIX </w:t>
@@ -30780,7 +31194,7 @@
         <w:pStyle w:val="Heading2"/>
       </w:pPr>
       <w:bookmarkStart w:id="62" w:name="_Toc383175823"/>
-      <w:bookmarkStart w:id="63" w:name="_Toc393234884"/>
+      <w:bookmarkStart w:id="63" w:name="_Toc393318164"/>
       <w:r>
         <w:t>Overview</w:t>
       </w:r>
@@ -30828,7 +31242,7 @@
         <w:pStyle w:val="Heading2"/>
       </w:pPr>
       <w:bookmarkStart w:id="64" w:name="_Toc383175824"/>
-      <w:bookmarkStart w:id="65" w:name="_Toc393234885"/>
+      <w:bookmarkStart w:id="65" w:name="_Toc393318165"/>
       <w:r>
         <w:t>Sample Content</w:t>
       </w:r>
@@ -32788,7 +33202,7 @@
         <w:pStyle w:val="Heading2"/>
       </w:pPr>
       <w:bookmarkStart w:id="66" w:name="_Toc383175825"/>
-      <w:bookmarkStart w:id="67" w:name="_Toc393234886"/>
+      <w:bookmarkStart w:id="67" w:name="_Toc393318166"/>
       <w:r>
         <w:t>Settings Explained</w:t>
       </w:r>
@@ -33952,7 +34366,7 @@
         <w:br w:type="page"/>
       </w:r>
       <w:bookmarkStart w:id="68" w:name="_Toc383175826"/>
-      <w:bookmarkStart w:id="69" w:name="_Toc393234887"/>
+      <w:bookmarkStart w:id="69" w:name="_Toc393318167"/>
       <w:r>
         <w:lastRenderedPageBreak/>
         <w:t>APENDIX I</w:t>
@@ -33971,7 +34385,7 @@
         <w:pStyle w:val="Heading2"/>
       </w:pPr>
       <w:bookmarkStart w:id="70" w:name="_Toc383175827"/>
-      <w:bookmarkStart w:id="71" w:name="_Toc393234888"/>
+      <w:bookmarkStart w:id="71" w:name="_Toc393318168"/>
       <w:r>
         <w:t>Overview</w:t>
       </w:r>
@@ -34000,7 +34414,7 @@
         <w:pStyle w:val="Heading2"/>
       </w:pPr>
       <w:bookmarkStart w:id="72" w:name="_Toc383175833"/>
-      <w:bookmarkStart w:id="73" w:name="_Toc393234889"/>
+      <w:bookmarkStart w:id="73" w:name="_Toc393318169"/>
       <w:r>
         <w:t>Running Tests From The Command Line</w:t>
       </w:r>
@@ -34065,7 +34479,7 @@
         <w:pStyle w:val="Heading2"/>
       </w:pPr>
       <w:bookmarkStart w:id="74" w:name="_Toc383175830"/>
-      <w:bookmarkStart w:id="75" w:name="_Toc393234890"/>
+      <w:bookmarkStart w:id="75" w:name="_Toc393318170"/>
       <w:r>
         <w:t>Running</w:t>
       </w:r>
@@ -34182,7 +34596,7 @@
         <w:pStyle w:val="Heading2"/>
       </w:pPr>
       <w:bookmarkStart w:id="76" w:name="_Toc383175828"/>
-      <w:bookmarkStart w:id="77" w:name="_Toc393234891"/>
+      <w:bookmarkStart w:id="77" w:name="_Toc393318171"/>
       <w:r>
         <w:t>Running Tests as an Automation Test Developer</w:t>
       </w:r>
@@ -34208,7 +34622,7 @@
         <w:br w:type="page"/>
       </w:r>
       <w:bookmarkStart w:id="78" w:name="_Toc383175834"/>
-      <w:bookmarkStart w:id="79" w:name="_Toc393234892"/>
+      <w:bookmarkStart w:id="79" w:name="_Toc393318172"/>
       <w:r>
         <w:lastRenderedPageBreak/>
         <w:t xml:space="preserve">APENDIX </w:t>
@@ -36758,7 +37172,7 @@
       <w:pPr>
         <w:pStyle w:val="Heading1"/>
       </w:pPr>
-      <w:bookmarkStart w:id="80" w:name="_Toc393234893"/>
+      <w:bookmarkStart w:id="80" w:name="_Toc393318173"/>
       <w:r>
         <w:lastRenderedPageBreak/>
         <w:t>APENDIX V –</w:t>
@@ -36772,7 +37186,7 @@
       <w:pPr>
         <w:pStyle w:val="Heading2"/>
       </w:pPr>
-      <w:bookmarkStart w:id="81" w:name="_Toc393234894"/>
+      <w:bookmarkStart w:id="81" w:name="_Toc393318174"/>
       <w:r>
         <w:t>Verification of Non-String Values</w:t>
       </w:r>
@@ -37870,7 +38284,7 @@
       <w:pPr>
         <w:pStyle w:val="Heading2"/>
       </w:pPr>
-      <w:bookmarkStart w:id="82" w:name="_Toc393234895"/>
+      <w:bookmarkStart w:id="82" w:name="_Toc393318175"/>
       <w:r>
         <w:t xml:space="preserve">Verification of </w:t>
       </w:r>
@@ -40198,7 +40612,7 @@
       <w:pPr>
         <w:pStyle w:val="Heading1"/>
       </w:pPr>
-      <w:bookmarkStart w:id="83" w:name="_Toc393234896"/>
+      <w:bookmarkStart w:id="83" w:name="_Toc393318176"/>
       <w:r>
         <w:lastRenderedPageBreak/>
         <w:t>APENDIX V</w:t>
@@ -41293,7 +41707,7 @@
       <w:pPr>
         <w:pStyle w:val="Heading1"/>
       </w:pPr>
-      <w:bookmarkStart w:id="84" w:name="_Toc393234897"/>
+      <w:bookmarkStart w:id="84" w:name="_Toc393318177"/>
       <w:r>
         <w:lastRenderedPageBreak/>
         <w:t>APENDIX V</w:t>
@@ -42103,21 +42517,1294 @@
       <w:pPr>
         <w:pStyle w:val="Heading1"/>
       </w:pPr>
-      <w:bookmarkStart w:id="85" w:name="_Toc393234898"/>
+      <w:bookmarkStart w:id="85" w:name="_Toc393318178"/>
       <w:r>
         <w:lastRenderedPageBreak/>
-        <w:t>APENDIX V</w:t>
-      </w:r>
-      <w:r>
-        <w:t>III</w:t>
+        <w:t>APENDIX VIII</w:t>
       </w:r>
       <w:r>
         <w:t xml:space="preserve"> –</w:t>
       </w:r>
       <w:r>
+        <w:t xml:space="preserve"> Using Inline Test Strings Provider Classes</w:t>
+      </w:r>
+      <w:bookmarkEnd w:id="85"/>
+    </w:p>
+    <w:p>
+      <w:pPr>
+        <w:pStyle w:val="Heading2"/>
+      </w:pPr>
+      <w:bookmarkStart w:id="86" w:name="_Toc393318179"/>
+      <w:r>
+        <w:t>Overview</w:t>
+      </w:r>
+      <w:bookmarkEnd w:id="86"/>
+    </w:p>
+    <w:p>
+      <w:r>
+        <w:t xml:space="preserve">This appendix describes how to use a DDT feature that enables the use of ‘Inline’ Test Strings Provider classes.  </w:t>
+      </w:r>
+    </w:p>
+    <w:p>
+      <w:r>
+        <w:t xml:space="preserve">This option is appropriate for folks who prefer to maintain the </w:t>
+      </w:r>
+      <w:r>
+        <w:t>source of test data using java classes instead of external spreadsheets, xml or html files.</w:t>
+      </w:r>
+    </w:p>
+    <w:p>
+      <w:r>
+        <w:t>‘Inline’ Test Strings Provider classes are Java classes that extend the DDT class InlineTestStringsProvider class that, in turn, extends the abstract class TestStringsProvider.</w:t>
+      </w:r>
+    </w:p>
+    <w:p>
+      <w:r>
+        <w:t xml:space="preserve">A possible advantage of using Inline Test String Provider classes is that does not have to maintain a separate test-ware objects </w:t>
+      </w:r>
+      <w:r>
+        <w:t xml:space="preserve">(spreadsheets or other files) </w:t>
+      </w:r>
+      <w:r>
+        <w:t xml:space="preserve">as well as enjoying the search </w:t>
+      </w:r>
+      <w:r>
+        <w:t xml:space="preserve">and other </w:t>
+      </w:r>
+      <w:r>
+        <w:t>facilities of some Java IDE.</w:t>
+      </w:r>
+    </w:p>
+    <w:p>
+      <w:r>
+        <w:t>The original project includes an example of such class (SampleTestStringGenerator) that can be used as a template and a model (to follow or to avoid.)</w:t>
+      </w:r>
+    </w:p>
+    <w:p>
+      <w:r>
+        <w:t>The design of this feature is guided by the following:</w:t>
+      </w:r>
+    </w:p>
+    <w:p>
+      <w:pPr>
+        <w:pStyle w:val="ListParagraph"/>
+        <w:numPr>
+          <w:ilvl w:val="0"/>
+          <w:numId w:val="29"/>
+        </w:numPr>
+      </w:pPr>
+      <w:r>
+        <w:t>Keep is simple.</w:t>
+      </w:r>
+    </w:p>
+    <w:p>
+      <w:pPr>
+        <w:pStyle w:val="ListParagraph"/>
+        <w:numPr>
+          <w:ilvl w:val="0"/>
+          <w:numId w:val="29"/>
+        </w:numPr>
+      </w:pPr>
+      <w:r>
+        <w:t>Enabling non-technical staff to code such classes and methods.</w:t>
+      </w:r>
+    </w:p>
+    <w:p>
+      <w:pPr>
+        <w:pStyle w:val="ListParagraph"/>
+        <w:numPr>
+          <w:ilvl w:val="0"/>
+          <w:numId w:val="29"/>
+        </w:numPr>
+      </w:pPr>
+      <w:r>
+        <w:t>Separating the Test Strings Provider classes from the main body of code.</w:t>
+      </w:r>
+    </w:p>
+    <w:p>
+      <w:r>
+        <w:t xml:space="preserve">In order to use this feature, a simple java project should be constructed which </w:t>
+      </w:r>
+      <w:r>
+        <w:t>includes a small subset of the DDT main project.</w:t>
+      </w:r>
+    </w:p>
+    <w:p>
+      <w:pPr>
+        <w:pStyle w:val="Heading2"/>
+      </w:pPr>
+      <w:bookmarkStart w:id="87" w:name="_Toc393318180"/>
+      <w:r>
+        <w:t>The Setup</w:t>
+      </w:r>
+      <w:bookmarkEnd w:id="87"/>
+    </w:p>
+    <w:p>
+      <w:r>
+        <w:t>This describes an example project that might be used for this purpose.</w:t>
+      </w:r>
+    </w:p>
+    <w:p>
+      <w:r>
+        <w:t>The sample project is rooted at the C:\JavaDDTExt  folder (but, of course, could be set up on any network or other folder)</w:t>
+      </w:r>
+    </w:p>
+    <w:p>
+      <w:pPr>
+        <w:pStyle w:val="Heading3"/>
+      </w:pPr>
+      <w:bookmarkStart w:id="88" w:name="_Toc393318181"/>
+      <w:r>
+        <w:t>Folder Structure</w:t>
+      </w:r>
+      <w:bookmarkEnd w:id="88"/>
+    </w:p>
+    <w:p>
+      <w:r>
+        <w:t>This, too, is just an example which could be modified as per your desired standards.</w:t>
+      </w:r>
+    </w:p>
+    <w:p>
+      <w:r>
+        <w:t>The example described here is a project developed using IntelliJ Idea from JetBrains with Maven as the</w:t>
+      </w:r>
+      <w:r>
+        <w:t xml:space="preserve"> dependency manager.</w:t>
+      </w:r>
+    </w:p>
+    <w:p>
+      <w:r>
+        <w:t>Thus, one will notice the presence of the .idea folder under the project folder.</w:t>
+      </w:r>
+    </w:p>
+    <w:p>
+      <w:r>
+        <w:t>The project structure is shown below.</w:t>
+      </w:r>
+    </w:p>
+    <w:p>
+      <w:r>
+        <w:rPr>
+          <w:noProof/>
+        </w:rPr>
+        <w:lastRenderedPageBreak/>
+        <w:drawing>
+          <wp:inline distT="0" distB="0" distL="0" distR="0">
+            <wp:extent cx="8239125" cy="4086225"/>
+            <wp:effectExtent l="19050" t="0" r="9525" b="0"/>
+            <wp:docPr id="3" name="Picture 1"/>
+            <wp:cNvGraphicFramePr>
+              <a:graphicFrameLocks xmlns:a="http://schemas.openxmlformats.org/drawingml/2006/main" noChangeAspect="1"/>
+            </wp:cNvGraphicFramePr>
+            <a:graphic xmlns:a="http://schemas.openxmlformats.org/drawingml/2006/main">
+              <a:graphicData uri="http://schemas.openxmlformats.org/drawingml/2006/picture">
+                <pic:pic xmlns:pic="http://schemas.openxmlformats.org/drawingml/2006/picture">
+                  <pic:nvPicPr>
+                    <pic:cNvPr id="0" name="Picture 1"/>
+                    <pic:cNvPicPr>
+                      <a:picLocks noChangeAspect="1" noChangeArrowheads="1"/>
+                    </pic:cNvPicPr>
+                  </pic:nvPicPr>
+                  <pic:blipFill>
+                    <a:blip r:embed="rId15" cstate="print"/>
+                    <a:srcRect/>
+                    <a:stretch>
+                      <a:fillRect/>
+                    </a:stretch>
+                  </pic:blipFill>
+                  <pic:spPr bwMode="auto">
+                    <a:xfrm>
+                      <a:off x="0" y="0"/>
+                      <a:ext cx="8239125" cy="4086225"/>
+                    </a:xfrm>
+                    <a:prstGeom prst="rect">
+                      <a:avLst/>
+                    </a:prstGeom>
+                    <a:noFill/>
+                    <a:ln w="9525">
+                      <a:noFill/>
+                      <a:miter lim="800000"/>
+                      <a:headEnd/>
+                      <a:tailEnd/>
+                    </a:ln>
+                  </pic:spPr>
+                </pic:pic>
+              </a:graphicData>
+            </a:graphic>
+          </wp:inline>
+        </w:drawing>
+      </w:r>
+    </w:p>
+    <w:p/>
+    <w:p>
+      <w:pPr>
+        <w:pStyle w:val="Heading3"/>
+      </w:pPr>
+      <w:bookmarkStart w:id="89" w:name="_Toc393318182"/>
+      <w:r>
+        <w:t>Project Contents</w:t>
+      </w:r>
+      <w:bookmarkEnd w:id="89"/>
+    </w:p>
+    <w:p>
+      <w:r>
+        <w:t>The important elements of the project are:</w:t>
+      </w:r>
+    </w:p>
+    <w:p>
+      <w:pPr>
+        <w:pStyle w:val="Heading4"/>
+      </w:pPr>
+      <w:r>
+        <w:t xml:space="preserve">pom.xml </w:t>
+      </w:r>
+    </w:p>
+    <w:p>
+      <w:r>
+        <w:t>The pom.xml file for this project</w:t>
+      </w:r>
+      <w:r>
+        <w:t xml:space="preserve"> resides at the root of the project (C:\JavaDDTExt) and its content</w:t>
+      </w:r>
+      <w:r>
+        <w:t xml:space="preserve"> is:</w:t>
+      </w:r>
+    </w:p>
+    <w:p>
+      <w:pPr>
+        <w:pStyle w:val="Code"/>
+      </w:pPr>
+      <w:r>
+        <w:t>&lt;?xml version="1.0" encoding="UTF-8"?&gt;</w:t>
+      </w:r>
+    </w:p>
+    <w:p>
+      <w:pPr>
+        <w:pStyle w:val="Code"/>
+      </w:pPr>
+      <w:r>
+        <w:t>&lt;project xmlns="http://maven.apache.org/POM/4.0.0"</w:t>
+      </w:r>
+    </w:p>
+    <w:p>
+      <w:pPr>
+        <w:pStyle w:val="Code"/>
+      </w:pPr>
+      <w:r>
+        <w:t xml:space="preserve">         xmlns:xsi="http://www.w3.org/2001/XMLSchema-instance"</w:t>
+      </w:r>
+    </w:p>
+    <w:p>
+      <w:pPr>
+        <w:pStyle w:val="Code"/>
+      </w:pPr>
+      <w:r>
+        <w:lastRenderedPageBreak/>
+        <w:t xml:space="preserve">         xsi:schemaLocation="http://maven.apache.org/POM/4.0.0 http://maven.apache.org/xsd/maven-4.0.0.xsd"&gt;</w:t>
+      </w:r>
+    </w:p>
+    <w:p>
+      <w:pPr>
+        <w:pStyle w:val="Code"/>
+      </w:pPr>
+      <w:r>
+        <w:t xml:space="preserve">    &lt;modelVersion&gt;4.0.0&lt;/modelVersion&gt;</w:t>
+      </w:r>
+    </w:p>
+    <w:p>
+      <w:pPr>
+        <w:pStyle w:val="Code"/>
+      </w:pPr>
+    </w:p>
+    <w:p>
+      <w:pPr>
+        <w:pStyle w:val="Code"/>
+      </w:pPr>
+      <w:r>
+        <w:t xml:space="preserve">    &lt;groupId&gt;JavaDDTExt&lt;/groupId&gt;</w:t>
+      </w:r>
+    </w:p>
+    <w:p>
+      <w:pPr>
+        <w:pStyle w:val="Code"/>
+      </w:pPr>
+      <w:r>
+        <w:t xml:space="preserve">    &lt;artifactId&gt;JavaDDTExt&lt;/artifactId&gt;</w:t>
+      </w:r>
+    </w:p>
+    <w:p>
+      <w:pPr>
+        <w:pStyle w:val="Code"/>
+      </w:pPr>
+      <w:r>
+        <w:t xml:space="preserve">    &lt;version&gt;1.0&lt;/version&gt;</w:t>
+      </w:r>
+    </w:p>
+    <w:p>
+      <w:pPr>
+        <w:pStyle w:val="Code"/>
+      </w:pPr>
+      <w:r>
+        <w:t xml:space="preserve">    &lt;packaging&gt;jar&lt;/packaging&gt;</w:t>
+      </w:r>
+    </w:p>
+    <w:p>
+      <w:pPr>
+        <w:pStyle w:val="Code"/>
+      </w:pPr>
+    </w:p>
+    <w:p>
+      <w:pPr>
+        <w:pStyle w:val="Code"/>
+      </w:pPr>
+      <w:r>
+        <w:t xml:space="preserve">    &lt;dependencies&gt;</w:t>
+      </w:r>
+    </w:p>
+    <w:p>
+      <w:pPr>
+        <w:pStyle w:val="Code"/>
+      </w:pPr>
+    </w:p>
+    <w:p>
+      <w:pPr>
+        <w:pStyle w:val="Code"/>
+      </w:pPr>
+      <w:r>
+        <w:t xml:space="preserve">        &lt;dependency&gt;</w:t>
+      </w:r>
+    </w:p>
+    <w:p>
+      <w:pPr>
+        <w:pStyle w:val="Code"/>
+      </w:pPr>
+      <w:r>
+        <w:t xml:space="preserve">            &lt;groupId&gt;commons-lang&lt;/groupId&gt;</w:t>
+      </w:r>
+    </w:p>
+    <w:p>
+      <w:pPr>
+        <w:pStyle w:val="Code"/>
+      </w:pPr>
+      <w:r>
+        <w:t xml:space="preserve">            &lt;artifactId&gt;commons-lang&lt;/artifactId&gt;</w:t>
+      </w:r>
+    </w:p>
+    <w:p>
+      <w:pPr>
+        <w:pStyle w:val="Code"/>
+      </w:pPr>
+      <w:r>
+        <w:t xml:space="preserve">            &lt;version&gt;2.6&lt;/version&gt;</w:t>
+      </w:r>
+    </w:p>
+    <w:p>
+      <w:pPr>
+        <w:pStyle w:val="Code"/>
+      </w:pPr>
+      <w:r>
+        <w:t xml:space="preserve">        &lt;/dependency&gt;</w:t>
+      </w:r>
+    </w:p>
+    <w:p>
+      <w:pPr>
+        <w:pStyle w:val="Code"/>
+      </w:pPr>
+    </w:p>
+    <w:p>
+      <w:pPr>
+        <w:pStyle w:val="Code"/>
+      </w:pPr>
+      <w:r>
+        <w:t xml:space="preserve">        &lt;dependency&gt;</w:t>
+      </w:r>
+    </w:p>
+    <w:p>
+      <w:pPr>
+        <w:pStyle w:val="Code"/>
+      </w:pPr>
+      <w:r>
+        <w:t xml:space="preserve">            &lt;groupId&gt;org.apache.commons&lt;/groupId&gt;</w:t>
+      </w:r>
+    </w:p>
+    <w:p>
+      <w:pPr>
+        <w:pStyle w:val="Code"/>
+      </w:pPr>
+      <w:r>
+        <w:t xml:space="preserve">            &lt;artifactId&gt;commons-lang3&lt;/artifactId&gt;</w:t>
+      </w:r>
+    </w:p>
+    <w:p>
+      <w:pPr>
+        <w:pStyle w:val="Code"/>
+      </w:pPr>
+      <w:r>
+        <w:t xml:space="preserve">            &lt;version&gt;3.1&lt;/version&gt;</w:t>
+      </w:r>
+    </w:p>
+    <w:p>
+      <w:pPr>
+        <w:pStyle w:val="Code"/>
+      </w:pPr>
+      <w:r>
+        <w:t xml:space="preserve">        &lt;/dependency&gt;</w:t>
+      </w:r>
+    </w:p>
+    <w:p>
+      <w:pPr>
+        <w:pStyle w:val="Code"/>
+      </w:pPr>
+    </w:p>
+    <w:p>
+      <w:pPr>
+        <w:pStyle w:val="Code"/>
+      </w:pPr>
+      <w:r>
+        <w:t xml:space="preserve">    &lt;/dependencies&gt;</w:t>
+      </w:r>
+    </w:p>
+    <w:p>
+      <w:pPr>
+        <w:pStyle w:val="Code"/>
+      </w:pPr>
+    </w:p>
+    <w:p>
+      <w:pPr>
+        <w:pStyle w:val="Code"/>
+      </w:pPr>
+      <w:r>
+        <w:t xml:space="preserve">    &lt;build&gt;</w:t>
+      </w:r>
+    </w:p>
+    <w:p>
+      <w:pPr>
+        <w:pStyle w:val="Code"/>
+      </w:pPr>
+      <w:r>
+        <w:t xml:space="preserve">    &lt;plugins&gt;</w:t>
+      </w:r>
+    </w:p>
+    <w:p>
+      <w:pPr>
+        <w:pStyle w:val="Code"/>
+      </w:pPr>
+      <w:r>
+        <w:t xml:space="preserve">        &lt;plugin&gt;</w:t>
+      </w:r>
+    </w:p>
+    <w:p>
+      <w:pPr>
+        <w:pStyle w:val="Code"/>
+      </w:pPr>
+      <w:r>
+        <w:t xml:space="preserve">            &lt;groupId&gt;org.apache.maven.plugins&lt;/groupId&gt;</w:t>
+      </w:r>
+    </w:p>
+    <w:p>
+      <w:pPr>
+        <w:pStyle w:val="Code"/>
+      </w:pPr>
+      <w:r>
+        <w:t xml:space="preserve">            &lt;artifactId&gt;maven-jar-plugin&lt;/artifactId&gt;</w:t>
+      </w:r>
+    </w:p>
+    <w:p>
+      <w:pPr>
+        <w:pStyle w:val="Code"/>
+      </w:pPr>
+      <w:r>
+        <w:t xml:space="preserve">            &lt;version&gt;2.2&lt;/version&gt;</w:t>
+      </w:r>
+    </w:p>
+    <w:p>
+      <w:pPr>
+        <w:pStyle w:val="Code"/>
+      </w:pPr>
+      <w:r>
+        <w:t xml:space="preserve">            &lt;!-- nothing here --&gt;</w:t>
+      </w:r>
+    </w:p>
+    <w:p>
+      <w:pPr>
+        <w:pStyle w:val="Code"/>
+      </w:pPr>
+      <w:r>
+        <w:t xml:space="preserve">        &lt;/plugin&gt;</w:t>
+      </w:r>
+    </w:p>
+    <w:p>
+      <w:pPr>
+        <w:pStyle w:val="Code"/>
+      </w:pPr>
+      <w:r>
+        <w:t xml:space="preserve">        &lt;plugin&gt;</w:t>
+      </w:r>
+    </w:p>
+    <w:p>
+      <w:pPr>
+        <w:pStyle w:val="Code"/>
+      </w:pPr>
+      <w:r>
+        <w:t xml:space="preserve">            &lt;groupId&gt;org.apache.maven.plugins&lt;/groupId&gt;</w:t>
+      </w:r>
+    </w:p>
+    <w:p>
+      <w:pPr>
+        <w:pStyle w:val="Code"/>
+      </w:pPr>
+      <w:r>
+        <w:t xml:space="preserve">            &lt;artifactId&gt;maven-assembly-plugin&lt;/artifactId&gt;</w:t>
+      </w:r>
+    </w:p>
+    <w:p>
+      <w:pPr>
+        <w:pStyle w:val="Code"/>
+      </w:pPr>
+      <w:r>
+        <w:t xml:space="preserve">            &lt;version&gt;2.2-beta-4&lt;/version&gt;</w:t>
+      </w:r>
+    </w:p>
+    <w:p>
+      <w:pPr>
+        <w:pStyle w:val="Code"/>
+      </w:pPr>
+      <w:r>
+        <w:t xml:space="preserve">            &lt;configuration&gt;</w:t>
+      </w:r>
+    </w:p>
+    <w:p>
+      <w:pPr>
+        <w:pStyle w:val="Code"/>
+      </w:pPr>
+      <w:r>
+        <w:t xml:space="preserve">                &lt;descriptorRefs&gt;</w:t>
+      </w:r>
+    </w:p>
+    <w:p>
+      <w:pPr>
+        <w:pStyle w:val="Code"/>
+      </w:pPr>
+      <w:r>
+        <w:t xml:space="preserve">                    &lt;descriptorRef&gt;jar-with-dependencies&lt;/descriptorRef&gt;</w:t>
+      </w:r>
+    </w:p>
+    <w:p>
+      <w:pPr>
+        <w:pStyle w:val="Code"/>
+      </w:pPr>
+      <w:r>
+        <w:t xml:space="preserve">                &lt;/descriptorRefs&gt;</w:t>
+      </w:r>
+    </w:p>
+    <w:p>
+      <w:pPr>
+        <w:pStyle w:val="Code"/>
+      </w:pPr>
+      <w:r>
+        <w:t xml:space="preserve">                &lt;archive&gt;</w:t>
+      </w:r>
+    </w:p>
+    <w:p>
+      <w:pPr>
+        <w:pStyle w:val="Code"/>
+      </w:pPr>
+      <w:r>
+        <w:t xml:space="preserve">                    &lt;manifest&gt;</w:t>
+      </w:r>
+    </w:p>
+    <w:p>
+      <w:pPr>
+        <w:pStyle w:val="Code"/>
+      </w:pPr>
+      <w:r>
+        <w:t xml:space="preserve">                        &lt;mainClass&gt;DDTestRunner&lt;/mainClass&gt;</w:t>
+      </w:r>
+    </w:p>
+    <w:p>
+      <w:pPr>
+        <w:pStyle w:val="Code"/>
+      </w:pPr>
+      <w:r>
+        <w:t xml:space="preserve">                        &lt;addClasspath&gt;true&lt;/addClasspath&gt;</w:t>
+      </w:r>
+    </w:p>
+    <w:p>
+      <w:pPr>
+        <w:pStyle w:val="Code"/>
+      </w:pPr>
+      <w:r>
+        <w:lastRenderedPageBreak/>
+        <w:t xml:space="preserve">                    &lt;/manifest&gt;</w:t>
+      </w:r>
+    </w:p>
+    <w:p>
+      <w:pPr>
+        <w:pStyle w:val="Code"/>
+      </w:pPr>
+      <w:r>
+        <w:t xml:space="preserve">                &lt;/archive&gt;</w:t>
+      </w:r>
+    </w:p>
+    <w:p>
+      <w:pPr>
+        <w:pStyle w:val="Code"/>
+      </w:pPr>
+      <w:r>
+        <w:t xml:space="preserve">            &lt;/configuration&gt;</w:t>
+      </w:r>
+    </w:p>
+    <w:p>
+      <w:pPr>
+        <w:pStyle w:val="Code"/>
+      </w:pPr>
+      <w:r>
+        <w:t xml:space="preserve">            &lt;executions&gt;</w:t>
+      </w:r>
+    </w:p>
+    <w:p>
+      <w:pPr>
+        <w:pStyle w:val="Code"/>
+      </w:pPr>
+      <w:r>
+        <w:t xml:space="preserve">                &lt;execution&gt;</w:t>
+      </w:r>
+    </w:p>
+    <w:p>
+      <w:pPr>
+        <w:pStyle w:val="Code"/>
+      </w:pPr>
+      <w:r>
+        <w:t xml:space="preserve">                    &lt;phase&gt;package&lt;/phase&gt;</w:t>
+      </w:r>
+    </w:p>
+    <w:p>
+      <w:pPr>
+        <w:pStyle w:val="Code"/>
+      </w:pPr>
+      <w:r>
+        <w:t xml:space="preserve">                    &lt;goals&gt;</w:t>
+      </w:r>
+    </w:p>
+    <w:p>
+      <w:pPr>
+        <w:pStyle w:val="Code"/>
+      </w:pPr>
+      <w:r>
+        <w:t xml:space="preserve">                        &lt;goal&gt;single&lt;/goal&gt;</w:t>
+      </w:r>
+    </w:p>
+    <w:p>
+      <w:pPr>
+        <w:pStyle w:val="Code"/>
+      </w:pPr>
+      <w:r>
+        <w:t xml:space="preserve">                    &lt;/goals&gt;</w:t>
+      </w:r>
+    </w:p>
+    <w:p>
+      <w:pPr>
+        <w:pStyle w:val="Code"/>
+      </w:pPr>
+      <w:r>
+        <w:t xml:space="preserve">                &lt;/execution&gt;</w:t>
+      </w:r>
+    </w:p>
+    <w:p>
+      <w:pPr>
+        <w:pStyle w:val="Code"/>
+      </w:pPr>
+      <w:r>
+        <w:t xml:space="preserve">            &lt;/executions&gt;</w:t>
+      </w:r>
+    </w:p>
+    <w:p>
+      <w:pPr>
+        <w:pStyle w:val="Code"/>
+      </w:pPr>
+      <w:r>
+        <w:t xml:space="preserve">        </w:t>
+      </w:r>
+      <w:r>
+        <w:t xml:space="preserve">  </w:t>
+      </w:r>
+      <w:r>
+        <w:t>&lt;/plugin&gt;</w:t>
+      </w:r>
+    </w:p>
+    <w:p>
+      <w:pPr>
+        <w:pStyle w:val="Code"/>
+      </w:pPr>
+      <w:r>
+        <w:t xml:space="preserve">        &lt;/plugins&gt;</w:t>
+      </w:r>
+    </w:p>
+    <w:p>
+      <w:pPr>
+        <w:pStyle w:val="Code"/>
+      </w:pPr>
+      <w:r>
+        <w:t xml:space="preserve">    &lt;/build&gt;</w:t>
+      </w:r>
+    </w:p>
+    <w:p>
+      <w:pPr>
+        <w:pStyle w:val="Heading4"/>
+      </w:pPr>
+      <w:r>
+        <w:t>Classes</w:t>
+      </w:r>
+    </w:p>
+    <w:p>
+      <w:pPr>
+        <w:ind w:left="2880" w:hanging="2880"/>
+      </w:pPr>
+      <w:r>
+        <w:t>DemoTestStringsGenerator</w:t>
+      </w:r>
+      <w:r>
+        <w:tab/>
+        <w:t>This is a sample class that can be used as a template.  Each method provides test strings for some test case.</w:t>
+      </w:r>
+      <w:r>
+        <w:br/>
+        <w:t>The class extends the InlineTestStringsProvider class from which relevant methods are inherited.</w:t>
+      </w:r>
+    </w:p>
+    <w:p>
+      <w:pPr>
+        <w:ind w:left="2880" w:hanging="2880"/>
+      </w:pPr>
+      <w:r>
+        <w:t>InlineTestStringsProvider</w:t>
+      </w:r>
+      <w:r>
+        <w:tab/>
+        <w:t xml:space="preserve">This is the parent class providing the necessary machinery for Inline Test Strings generation.  Some methods were removed from this class in order to avoid dependencies on other </w:t>
+      </w:r>
+      <w:r>
+        <w:t>DDT classes to limit the size of the project</w:t>
+      </w:r>
+      <w:r>
+        <w:t>.</w:t>
+      </w:r>
+      <w:r>
+        <w:t xml:space="preserve">  </w:t>
+      </w:r>
+      <w:r>
+        <w:br/>
+        <w:t>The InlineTestStringsProvider class is an extension of the abstract class TestStringsProvider.</w:t>
+      </w:r>
+    </w:p>
+    <w:p>
+      <w:pPr>
+        <w:ind w:left="2880" w:hanging="2880"/>
+      </w:pPr>
+      <w:r>
+        <w:t>TestStringsProvider</w:t>
+      </w:r>
+      <w:r>
+        <w:tab/>
+        <w:t>This is the root class of the DDT test strings provider.</w:t>
+      </w:r>
+    </w:p>
+    <w:p>
+      <w:pPr>
+        <w:ind w:left="2880" w:hanging="2880"/>
+      </w:pPr>
+      <w:r>
+        <w:t>TestStringsProviderSpecs</w:t>
+      </w:r>
+      <w:r>
+        <w:tab/>
+        <w:t>This class provides the machinery for specifying a Test Strings Provider from either, a delimited string or String[] array describing the type of provider</w:t>
+      </w:r>
+      <w:r>
+        <w:t xml:space="preserve"> (file or ‘inline’),</w:t>
+      </w:r>
+      <w:r>
+        <w:t xml:space="preserve"> the source </w:t>
+      </w:r>
+      <w:r>
+        <w:t xml:space="preserve">(worksheet or class name) </w:t>
+      </w:r>
+      <w:r>
+        <w:t xml:space="preserve">and test item container (worksheet or method) </w:t>
+      </w:r>
+    </w:p>
+    <w:p>
+      <w:pPr>
+        <w:pStyle w:val="Heading4"/>
+      </w:pPr>
+      <w:r>
+        <w:t>Example Test Strings Providing Method</w:t>
+      </w:r>
+    </w:p>
+    <w:p>
+      <w:pPr>
+        <w:spacing w:after="0"/>
+        <w:ind w:left="2880" w:hanging="2880"/>
+      </w:pPr>
+      <w:r>
+        <w:t>Here is an example of a ‘root’ method of an Inline Test String Provider class</w:t>
+      </w:r>
+      <w:r>
+        <w:t xml:space="preserve"> (e.g. DemoTestStringsGenerator)</w:t>
+      </w:r>
+      <w:r>
+        <w:t>:</w:t>
+      </w:r>
+    </w:p>
+    <w:p>
+      <w:pPr>
+        <w:pStyle w:val="Code"/>
+      </w:pPr>
+    </w:p>
+    <w:p>
+      <w:pPr>
+        <w:pStyle w:val="Code"/>
+        <w:rPr>
+          <w:sz w:val="16"/>
+          <w:szCs w:val="16"/>
+        </w:rPr>
+      </w:pPr>
+      <w:r>
+        <w:rPr>
+          <w:sz w:val="16"/>
+          <w:szCs w:val="16"/>
+        </w:rPr>
+        <w:t>public void calculate(ArrayList&lt;String[]&gt; list) {</w:t>
+      </w:r>
+    </w:p>
+    <w:p>
+      <w:pPr>
+        <w:pStyle w:val="Code"/>
+        <w:ind w:left="360"/>
+        <w:rPr>
+          <w:sz w:val="16"/>
+          <w:szCs w:val="16"/>
+        </w:rPr>
+      </w:pPr>
+      <w:r>
+        <w:rPr>
+          <w:sz w:val="16"/>
+          <w:szCs w:val="16"/>
+        </w:rPr>
+        <w:t>// Template:</w:t>
+      </w:r>
+    </w:p>
+    <w:p>
+      <w:pPr>
+        <w:pStyle w:val="Code"/>
+        <w:ind w:left="360"/>
+        <w:rPr>
+          <w:sz w:val="16"/>
+          <w:szCs w:val="16"/>
+        </w:rPr>
+      </w:pPr>
+      <w:r>
+        <w:rPr>
+          <w:sz w:val="16"/>
+          <w:szCs w:val="16"/>
+        </w:rPr>
+        <w:t>//list.add(new String[] {"id", "action", "locType", "locSpecs", "qryFunction", "active", "data", "description"});</w:t>
+      </w:r>
+    </w:p>
+    <w:p>
+      <w:pPr>
+        <w:pStyle w:val="Code"/>
+        <w:ind w:left="360"/>
+        <w:rPr>
+          <w:sz w:val="16"/>
+          <w:szCs w:val="16"/>
+        </w:rPr>
+      </w:pPr>
+      <w:r>
+        <w:rPr>
+          <w:sz w:val="16"/>
+          <w:szCs w:val="16"/>
+        </w:rPr>
+        <w:t>list.add(new String[] {"Calculate01", "sendKeys", "Id", "number1", "", "", "Value={number1}", "Enter {number1} in the Number1 text box"});</w:t>
+      </w:r>
+    </w:p>
+    <w:p>
+      <w:pPr>
+        <w:pStyle w:val="Code"/>
+        <w:ind w:left="360"/>
+        <w:rPr>
+          <w:sz w:val="16"/>
+          <w:szCs w:val="16"/>
+        </w:rPr>
+      </w:pPr>
+      <w:r>
+        <w:rPr>
+          <w:sz w:val="16"/>
+          <w:szCs w:val="16"/>
+        </w:rPr>
+        <w:t>list.add(new String[] {"Calculate02", "sendKeys", "Id", "number2", "", "", "Value={number2}", "Enter {number2} in the Number2 text box"});</w:t>
+      </w:r>
+    </w:p>
+    <w:p>
+      <w:pPr>
+        <w:pStyle w:val="Code"/>
+        <w:ind w:left="360"/>
+        <w:rPr>
+          <w:sz w:val="16"/>
+          <w:szCs w:val="16"/>
+        </w:rPr>
+      </w:pPr>
+      <w:r>
+        <w:rPr>
+          <w:sz w:val="16"/>
+          <w:szCs w:val="16"/>
+        </w:rPr>
+        <w:t>list.add(new String[] {"Calculate03", "findElement", "Id", "function", "", "", "", "Find the {function} web element"});</w:t>
+      </w:r>
+    </w:p>
+    <w:p>
+      <w:pPr>
+        <w:pStyle w:val="Code"/>
+        <w:ind w:left="360"/>
+        <w:rPr>
+          <w:sz w:val="16"/>
+          <w:szCs w:val="16"/>
+        </w:rPr>
+      </w:pPr>
+      <w:r>
+        <w:rPr>
+          <w:sz w:val="16"/>
+          <w:szCs w:val="16"/>
+        </w:rPr>
+        <w:t>list.add(new String[] {"Calculate04", "click", "Css", "option[value='{Action}']", "", "", "", "Click the '{action}' option in the Action drop down list"});</w:t>
+      </w:r>
+    </w:p>
+    <w:p>
+      <w:pPr>
+        <w:pStyle w:val="Code"/>
+        <w:ind w:left="360"/>
+        <w:rPr>
+          <w:sz w:val="16"/>
+          <w:szCs w:val="16"/>
+        </w:rPr>
+      </w:pPr>
+      <w:r>
+        <w:rPr>
+          <w:sz w:val="16"/>
+          <w:szCs w:val="16"/>
+        </w:rPr>
+        <w:t>list.add(new String[] {"Calculate05", "click", "Id", "calculate", "", "", "", "Click the Calculate button"});</w:t>
+      </w:r>
+    </w:p>
+    <w:p>
+      <w:pPr>
+        <w:pStyle w:val="Code"/>
+        <w:ind w:left="360"/>
+        <w:rPr>
+          <w:sz w:val="16"/>
+          <w:szCs w:val="16"/>
+        </w:rPr>
+      </w:pPr>
+      <w:r>
+        <w:rPr>
+          <w:sz w:val="16"/>
+          <w:szCs w:val="16"/>
+        </w:rPr>
+        <w:t>list.add(new String[] {"Calculate06", "verifyWebElement", "Id", "answer", "{function}", "", "Value={Answer};compareMode={CompareMode}", "Find the {function} web element"});</w:t>
+      </w:r>
+    </w:p>
+    <w:p>
+      <w:pPr>
+        <w:pStyle w:val="Code"/>
+        <w:ind w:left="360"/>
+        <w:rPr>
+          <w:sz w:val="16"/>
+          <w:szCs w:val="16"/>
+        </w:rPr>
+      </w:pPr>
+      <w:r>
+        <w:rPr>
+          <w:sz w:val="16"/>
+          <w:szCs w:val="16"/>
+        </w:rPr>
+        <w:t>stringifyTestItems(list);</w:t>
+      </w:r>
+    </w:p>
+    <w:p>
+      <w:pPr>
+        <w:pStyle w:val="Code"/>
+        <w:rPr>
+          <w:sz w:val="16"/>
+          <w:szCs w:val="16"/>
+        </w:rPr>
+      </w:pPr>
+      <w:r>
+        <w:rPr>
+          <w:sz w:val="16"/>
+          <w:szCs w:val="16"/>
+        </w:rPr>
+        <w:t>}</w:t>
+      </w:r>
+    </w:p>
+    <w:p>
+      <w:r>
+        <w:lastRenderedPageBreak/>
+        <w:t>All Test Strings Provider methods are instance methods that add a String[8] (test item) to an ArrayList&lt;String[]&gt; object, one item at a time.</w:t>
+      </w:r>
+    </w:p>
+    <w:p>
+      <w:r>
+        <w:t>The last line of those methods (</w:t>
+      </w:r>
+      <w:r>
+        <w:rPr>
+          <w:sz w:val="20"/>
+          <w:szCs w:val="20"/>
+        </w:rPr>
+        <w:t>stringifyTestItems(list);</w:t>
+      </w:r>
+      <w:r>
+        <w:t>) convert</w:t>
+      </w:r>
+      <w:r>
+        <w:t xml:space="preserve"> the ArrayList to String[][] array – the standard format of Test Strings used by the DDT driver.</w:t>
+      </w:r>
+    </w:p>
+    <w:p>
+      <w:r>
+        <w:t>Please note the comment template line at the start of a method – just for documentation purposes – indicating that the order of elements in the String[8] is crucial and must be adhered to.</w:t>
+      </w:r>
+    </w:p>
+    <w:p>
+      <w:r>
+        <w:t>Please note the occurrences of strings enclosed in squiggly brackets ({function} for example) – these connote usage of a previously set DDT variable so named.</w:t>
+      </w:r>
+    </w:p>
+    <w:p>
+      <w:pPr>
+        <w:pStyle w:val="Heading4"/>
+      </w:pPr>
+      <w:r>
+        <w:t>The Target Folder</w:t>
+      </w:r>
+    </w:p>
+    <w:p>
+      <w:r>
+        <w:t>With such a project properly set, building the project (either by issuing an “</w:t>
+      </w:r>
+      <w:r>
+        <w:rPr>
+          <w:rFonts w:ascii="Courier New" w:hAnsi="Courier New" w:cs="Courier New"/>
+          <w:sz w:val="20"/>
+          <w:szCs w:val="20"/>
+        </w:rPr>
+        <w:t>mvn clean compile package</w:t>
+      </w:r>
+      <w:r>
+        <w:t>” command or by the IDE, the Target folder of the project is populated with the class(es) we are after.  In this case, the fully specified class path would be:</w:t>
+      </w:r>
+    </w:p>
+    <w:p>
+      <w:pPr>
+        <w:pStyle w:val="Code"/>
+      </w:pPr>
+      <w:r>
+        <w:t>C:\JavaDDTExt\target\test-classes\ DemoTestStringsGenerator.class</w:t>
+      </w:r>
+    </w:p>
+    <w:p>
+      <w:pPr>
+        <w:pStyle w:val="Heading3"/>
+      </w:pPr>
+      <w:bookmarkStart w:id="90" w:name="_Toc393318183"/>
+      <w:r>
+        <w:t>Settings</w:t>
+      </w:r>
+      <w:bookmarkEnd w:id="90"/>
+    </w:p>
+    <w:p>
+      <w:r>
+        <w:t>Some settings are needed to be set properly in the ddt.properties file of the main JavaDDT project in order for this feature to work.</w:t>
+      </w:r>
+    </w:p>
+    <w:p>
+      <w:pPr>
+        <w:ind w:left="2880" w:hanging="2880"/>
+      </w:pPr>
+      <w:r>
+        <w:rPr>
+          <w:b/>
+        </w:rPr>
+        <w:t>ClassLoadFolder</w:t>
+      </w:r>
+      <w:r>
+        <w:tab/>
+        <w:t xml:space="preserve">A folder from which external Test Strings provider classes may be loaded.  </w:t>
+      </w:r>
+      <w:r>
+        <w:br/>
+        <w:t>In the case documented here, this entry would be</w:t>
+      </w:r>
+      <w:r>
+        <w:t xml:space="preserve"> (notice the escaping sequence ‘\\’)</w:t>
+      </w:r>
+      <w:r>
+        <w:t>:</w:t>
+      </w:r>
+      <w:r>
+        <w:br/>
+      </w:r>
+      <w:r>
+        <w:rPr>
+          <w:rFonts w:ascii="Courier New" w:hAnsi="Courier New" w:cs="Courier New"/>
+        </w:rPr>
+        <w:t>ClassLoadFolder = c:\\javaDDTExt\\target\\test-classes</w:t>
+      </w:r>
+    </w:p>
+    <w:p>
+      <w:pPr>
+        <w:ind w:left="2880" w:hanging="2880"/>
+      </w:pPr>
+      <w:r>
+        <w:rPr>
+          <w:b/>
+        </w:rPr>
+        <w:t>InlineStringsProviders</w:t>
+      </w:r>
+      <w:r>
+        <w:rPr>
+          <w:b/>
+        </w:rPr>
+        <w:tab/>
+      </w:r>
+      <w:r>
+        <w:t>A comma delimited list of classes that can be loaded dynamically during the test session.</w:t>
+      </w:r>
+      <w:r>
+        <w:br/>
+        <w:t>In the case documented here</w:t>
+      </w:r>
+      <w:r>
+        <w:t xml:space="preserve"> (and assuming just one inline test strings provider class</w:t>
+      </w:r>
+      <w:r>
+        <w:t>, this entry would be:</w:t>
+      </w:r>
+      <w:r>
+        <w:br/>
+      </w:r>
+      <w:r>
+        <w:rPr>
+          <w:rFonts w:ascii="Courier New" w:hAnsi="Courier New" w:cs="Courier New"/>
+        </w:rPr>
+        <w:t>InlineStringsProviders</w:t>
+      </w:r>
+      <w:r>
+        <w:rPr>
+          <w:rFonts w:ascii="Courier New" w:hAnsi="Courier New" w:cs="Courier New"/>
+        </w:rPr>
+        <w:t xml:space="preserve"> = </w:t>
+      </w:r>
+      <w:r>
+        <w:rPr>
+          <w:rFonts w:ascii="Courier New" w:hAnsi="Courier New" w:cs="Courier New"/>
+        </w:rPr>
+        <w:t>DemoTestStringsGenerator</w:t>
+      </w:r>
+    </w:p>
+    <w:p>
+      <w:pPr>
+        <w:ind w:left="2880" w:hanging="2880"/>
+      </w:pPr>
+      <w:r>
+        <w:t>If (and usually you would) you wish to have the root method (the one that the DDT Driver invokes first) in the same class, then the following entry should be set:</w:t>
+      </w:r>
+    </w:p>
+    <w:p>
+      <w:pPr>
+        <w:ind w:left="2880" w:hanging="2880"/>
+      </w:pPr>
+      <w:r>
+        <w:rPr>
+          <w:b/>
+        </w:rPr>
+        <w:t>InputSpecs</w:t>
+      </w:r>
+      <w:r>
+        <w:rPr>
+          <w:b/>
+        </w:rPr>
+        <w:tab/>
+      </w:r>
+      <w:r>
+        <w:t xml:space="preserve">The </w:t>
+      </w:r>
+      <w:r>
+        <w:t>specification of the provider type and specs that gets the test session going.</w:t>
+      </w:r>
+      <w:r>
+        <w:br/>
+        <w:t>In the case documented here, and, assuming the initial method to get the test session is named ‘root’, this entry would be:</w:t>
+      </w:r>
+      <w:r>
+        <w:br/>
+      </w:r>
+      <w:r>
+        <w:rPr>
+          <w:rFonts w:ascii="Courier New" w:hAnsi="Courier New" w:cs="Courier New"/>
+        </w:rPr>
+        <w:t>InputSpecs</w:t>
+      </w:r>
+      <w:r>
+        <w:rPr>
+          <w:rFonts w:ascii="Courier New" w:hAnsi="Courier New" w:cs="Courier New"/>
+        </w:rPr>
+        <w:t xml:space="preserve"> = </w:t>
+      </w:r>
+      <w:r>
+        <w:rPr>
+          <w:rFonts w:ascii="Courier New" w:hAnsi="Courier New" w:cs="Courier New"/>
+        </w:rPr>
+        <w:t>Inline!DemoTestStringsGenerator!root</w:t>
+      </w:r>
+    </w:p>
+    <w:p>
+      <w:pPr>
+        <w:ind w:left="2880" w:hanging="2880"/>
+      </w:pPr>
+    </w:p>
+    <w:p/>
+    <w:p>
+      <w:pPr>
+        <w:spacing w:before="0" w:after="100"/>
+        <w:jc w:val="center"/>
+      </w:pPr>
+      <w:r>
+        <w:br w:type="page"/>
+      </w:r>
+    </w:p>
+    <w:p>
+      <w:pPr>
+        <w:pStyle w:val="Heading1"/>
+      </w:pPr>
+      <w:bookmarkStart w:id="91" w:name="_Toc393318184"/>
+      <w:r>
+        <w:lastRenderedPageBreak/>
+        <w:t xml:space="preserve">APENDIX </w:t>
+      </w:r>
+      <w:r>
+        <w:t>I</w:t>
+      </w:r>
+      <w:r>
+        <w:t>X</w:t>
+      </w:r>
+      <w:r>
+        <w:t xml:space="preserve"> –</w:t>
+      </w:r>
+      <w:r>
         <w:t xml:space="preserve"> CSS Selectors</w:t>
       </w:r>
-      <w:bookmarkEnd w:id="85"/>
+      <w:bookmarkEnd w:id="91"/>
     </w:p>
     <w:p>
       <w:r>
@@ -42262,7 +43949,7 @@
                 <w:szCs w:val="24"/>
               </w:rPr>
             </w:pPr>
-            <w:hyperlink r:id="rId15" w:history="1">
+            <w:hyperlink r:id="rId16" w:history="1">
               <w:r>
                 <w:rPr>
                   <w:rFonts w:ascii="Times New Roman" w:eastAsia="Times New Roman" w:hAnsi="Times New Roman" w:cs="Times New Roman"/>
@@ -42346,7 +44033,7 @@
                 <w:szCs w:val="24"/>
               </w:rPr>
             </w:pPr>
-            <w:hyperlink r:id="rId16" w:history="1">
+            <w:hyperlink r:id="rId17" w:history="1">
               <w:r>
                 <w:rPr>
                   <w:rFonts w:ascii="Times New Roman" w:eastAsia="Times New Roman" w:hAnsi="Times New Roman" w:cs="Times New Roman"/>
@@ -42442,7 +44129,7 @@
                 <w:szCs w:val="24"/>
               </w:rPr>
             </w:pPr>
-            <w:hyperlink r:id="rId17" w:history="1">
+            <w:hyperlink r:id="rId18" w:history="1">
               <w:r>
                 <w:rPr>
                   <w:rFonts w:ascii="Times New Roman" w:eastAsia="Times New Roman" w:hAnsi="Times New Roman" w:cs="Times New Roman"/>
@@ -42538,7 +44225,7 @@
                 <w:szCs w:val="24"/>
               </w:rPr>
             </w:pPr>
-            <w:hyperlink r:id="rId18" w:history="1">
+            <w:hyperlink r:id="rId19" w:history="1">
               <w:r>
                 <w:rPr>
                   <w:rFonts w:ascii="Times New Roman" w:eastAsia="Times New Roman" w:hAnsi="Times New Roman" w:cs="Times New Roman"/>
@@ -42656,7 +44343,7 @@
                 <w:szCs w:val="24"/>
               </w:rPr>
             </w:pPr>
-            <w:hyperlink r:id="rId19" w:history="1">
+            <w:hyperlink r:id="rId20" w:history="1">
               <w:r>
                 <w:rPr>
                   <w:rFonts w:ascii="Times New Roman" w:eastAsia="Times New Roman" w:hAnsi="Times New Roman" w:cs="Times New Roman"/>
@@ -42742,7 +44429,7 @@
                 <w:szCs w:val="24"/>
               </w:rPr>
             </w:pPr>
-            <w:hyperlink r:id="rId20" w:history="1">
+            <w:hyperlink r:id="rId21" w:history="1">
               <w:r>
                 <w:rPr>
                   <w:rFonts w:ascii="Times New Roman" w:eastAsia="Times New Roman" w:hAnsi="Times New Roman" w:cs="Times New Roman"/>
@@ -42904,7 +44591,7 @@
                 <w:szCs w:val="24"/>
               </w:rPr>
             </w:pPr>
-            <w:hyperlink r:id="rId21" w:history="1">
+            <w:hyperlink r:id="rId22" w:history="1">
               <w:r>
                 <w:rPr>
                   <w:rFonts w:ascii="Times New Roman" w:eastAsia="Times New Roman" w:hAnsi="Times New Roman" w:cs="Times New Roman"/>
@@ -42988,7 +44675,7 @@
                 <w:szCs w:val="24"/>
               </w:rPr>
             </w:pPr>
-            <w:hyperlink r:id="rId22" w:history="1">
+            <w:hyperlink r:id="rId23" w:history="1">
               <w:r>
                 <w:rPr>
                   <w:rFonts w:ascii="Times New Roman" w:eastAsia="Times New Roman" w:hAnsi="Times New Roman" w:cs="Times New Roman"/>
@@ -43072,7 +44759,7 @@
                 <w:szCs w:val="24"/>
               </w:rPr>
             </w:pPr>
-            <w:hyperlink r:id="rId23" w:history="1">
+            <w:hyperlink r:id="rId24" w:history="1">
               <w:r>
                 <w:rPr>
                   <w:rFonts w:ascii="Times New Roman" w:eastAsia="Times New Roman" w:hAnsi="Times New Roman" w:cs="Times New Roman"/>
@@ -43156,7 +44843,7 @@
                 <w:szCs w:val="24"/>
               </w:rPr>
             </w:pPr>
-            <w:hyperlink r:id="rId24" w:history="1">
+            <w:hyperlink r:id="rId25" w:history="1">
               <w:r>
                 <w:rPr>
                   <w:rFonts w:ascii="Times New Roman" w:eastAsia="Times New Roman" w:hAnsi="Times New Roman" w:cs="Times New Roman"/>
@@ -43271,7 +44958,7 @@
                 <w:szCs w:val="24"/>
               </w:rPr>
             </w:pPr>
-            <w:hyperlink r:id="rId25" w:history="1">
+            <w:hyperlink r:id="rId26" w:history="1">
               <w:r>
                 <w:rPr>
                   <w:rFonts w:ascii="Times New Roman" w:eastAsia="Times New Roman" w:hAnsi="Times New Roman" w:cs="Times New Roman"/>
@@ -43355,7 +45042,7 @@
                 <w:szCs w:val="24"/>
               </w:rPr>
             </w:pPr>
-            <w:hyperlink r:id="rId26" w:history="1">
+            <w:hyperlink r:id="rId27" w:history="1">
               <w:r>
                 <w:rPr>
                   <w:rFonts w:ascii="Times New Roman" w:eastAsia="Times New Roman" w:hAnsi="Times New Roman" w:cs="Times New Roman"/>
@@ -43439,7 +45126,7 @@
                 <w:szCs w:val="24"/>
               </w:rPr>
             </w:pPr>
-            <w:hyperlink r:id="rId27" w:history="1">
+            <w:hyperlink r:id="rId28" w:history="1">
               <w:r>
                 <w:rPr>
                   <w:rFonts w:ascii="Times New Roman" w:eastAsia="Times New Roman" w:hAnsi="Times New Roman" w:cs="Times New Roman"/>
@@ -43523,7 +45210,7 @@
                 <w:szCs w:val="24"/>
               </w:rPr>
             </w:pPr>
-            <w:hyperlink r:id="rId28" w:history="1">
+            <w:hyperlink r:id="rId29" w:history="1">
               <w:r>
                 <w:rPr>
                   <w:rFonts w:ascii="Times New Roman" w:eastAsia="Times New Roman" w:hAnsi="Times New Roman" w:cs="Times New Roman"/>
@@ -43607,7 +45294,7 @@
                 <w:szCs w:val="24"/>
               </w:rPr>
             </w:pPr>
-            <w:hyperlink r:id="rId29" w:history="1">
+            <w:hyperlink r:id="rId30" w:history="1">
               <w:r>
                 <w:rPr>
                   <w:rFonts w:ascii="Times New Roman" w:eastAsia="Times New Roman" w:hAnsi="Times New Roman" w:cs="Times New Roman"/>
@@ -43713,7 +45400,7 @@
                 <w:szCs w:val="24"/>
               </w:rPr>
             </w:pPr>
-            <w:hyperlink r:id="rId30" w:history="1">
+            <w:hyperlink r:id="rId31" w:history="1">
               <w:r>
                 <w:rPr>
                   <w:rFonts w:ascii="Times New Roman" w:eastAsia="Times New Roman" w:hAnsi="Times New Roman" w:cs="Times New Roman"/>
@@ -43819,7 +45506,7 @@
                 <w:szCs w:val="24"/>
               </w:rPr>
             </w:pPr>
-            <w:hyperlink r:id="rId31" w:history="1">
+            <w:hyperlink r:id="rId32" w:history="1">
               <w:r>
                 <w:rPr>
                   <w:rFonts w:ascii="Times New Roman" w:eastAsia="Times New Roman" w:hAnsi="Times New Roman" w:cs="Times New Roman"/>
@@ -43925,7 +45612,7 @@
                 <w:szCs w:val="24"/>
               </w:rPr>
             </w:pPr>
-            <w:hyperlink r:id="rId32" w:history="1">
+            <w:hyperlink r:id="rId33" w:history="1">
               <w:r>
                 <w:rPr>
                   <w:rFonts w:ascii="Times New Roman" w:eastAsia="Times New Roman" w:hAnsi="Times New Roman" w:cs="Times New Roman"/>
@@ -44031,7 +45718,7 @@
                 <w:szCs w:val="24"/>
               </w:rPr>
             </w:pPr>
-            <w:hyperlink r:id="rId33" w:history="1">
+            <w:hyperlink r:id="rId34" w:history="1">
               <w:r>
                 <w:rPr>
                   <w:rFonts w:ascii="Times New Roman" w:eastAsia="Times New Roman" w:hAnsi="Times New Roman" w:cs="Times New Roman"/>
@@ -44115,7 +45802,7 @@
                 <w:szCs w:val="24"/>
               </w:rPr>
             </w:pPr>
-            <w:hyperlink r:id="rId34" w:history="1">
+            <w:hyperlink r:id="rId35" w:history="1">
               <w:r>
                 <w:rPr>
                   <w:rFonts w:ascii="Times New Roman" w:eastAsia="Times New Roman" w:hAnsi="Times New Roman" w:cs="Times New Roman"/>
@@ -44279,7 +45966,7 @@
                 <w:szCs w:val="24"/>
               </w:rPr>
             </w:pPr>
-            <w:hyperlink r:id="rId35" w:history="1">
+            <w:hyperlink r:id="rId36" w:history="1">
               <w:r>
                 <w:rPr>
                   <w:rFonts w:ascii="Times New Roman" w:eastAsia="Times New Roman" w:hAnsi="Times New Roman" w:cs="Times New Roman"/>
@@ -44363,7 +46050,7 @@
                 <w:szCs w:val="24"/>
               </w:rPr>
             </w:pPr>
-            <w:hyperlink r:id="rId36" w:history="1">
+            <w:hyperlink r:id="rId37" w:history="1">
               <w:r>
                 <w:rPr>
                   <w:rFonts w:ascii="Times New Roman" w:eastAsia="Times New Roman" w:hAnsi="Times New Roman" w:cs="Times New Roman"/>
@@ -44447,7 +46134,7 @@
                 <w:szCs w:val="24"/>
               </w:rPr>
             </w:pPr>
-            <w:hyperlink r:id="rId37" w:history="1">
+            <w:hyperlink r:id="rId38" w:history="1">
               <w:r>
                 <w:rPr>
                   <w:rFonts w:ascii="Times New Roman" w:eastAsia="Times New Roman" w:hAnsi="Times New Roman" w:cs="Times New Roman"/>
@@ -44531,7 +46218,7 @@
                 <w:szCs w:val="24"/>
               </w:rPr>
             </w:pPr>
-            <w:hyperlink r:id="rId38" w:history="1">
+            <w:hyperlink r:id="rId39" w:history="1">
               <w:r>
                 <w:rPr>
                   <w:rFonts w:ascii="Times New Roman" w:eastAsia="Times New Roman" w:hAnsi="Times New Roman" w:cs="Times New Roman"/>
@@ -44646,7 +46333,7 @@
                 <w:szCs w:val="24"/>
               </w:rPr>
             </w:pPr>
-            <w:hyperlink r:id="rId39" w:history="1">
+            <w:hyperlink r:id="rId40" w:history="1">
               <w:r>
                 <w:rPr>
                   <w:rFonts w:ascii="Times New Roman" w:eastAsia="Times New Roman" w:hAnsi="Times New Roman" w:cs="Times New Roman"/>
@@ -44752,7 +46439,7 @@
                 <w:szCs w:val="24"/>
               </w:rPr>
             </w:pPr>
-            <w:hyperlink r:id="rId40" w:history="1">
+            <w:hyperlink r:id="rId41" w:history="1">
               <w:r>
                 <w:rPr>
                   <w:rFonts w:ascii="Times New Roman" w:eastAsia="Times New Roman" w:hAnsi="Times New Roman" w:cs="Times New Roman"/>
@@ -44858,7 +46545,7 @@
                 <w:szCs w:val="24"/>
               </w:rPr>
             </w:pPr>
-            <w:hyperlink r:id="rId41" w:history="1">
+            <w:hyperlink r:id="rId42" w:history="1">
               <w:r>
                 <w:rPr>
                   <w:rFonts w:ascii="Times New Roman" w:eastAsia="Times New Roman" w:hAnsi="Times New Roman" w:cs="Times New Roman"/>
@@ -44964,7 +46651,7 @@
                 <w:szCs w:val="24"/>
               </w:rPr>
             </w:pPr>
-            <w:hyperlink r:id="rId42" w:history="1">
+            <w:hyperlink r:id="rId43" w:history="1">
               <w:r>
                 <w:rPr>
                   <w:rFonts w:ascii="Times New Roman" w:eastAsia="Times New Roman" w:hAnsi="Times New Roman" w:cs="Times New Roman"/>
@@ -45101,7 +46788,7 @@
                 <w:szCs w:val="24"/>
               </w:rPr>
             </w:pPr>
-            <w:hyperlink r:id="rId43" w:history="1">
+            <w:hyperlink r:id="rId44" w:history="1">
               <w:r>
                 <w:rPr>
                   <w:rFonts w:ascii="Times New Roman" w:eastAsia="Times New Roman" w:hAnsi="Times New Roman" w:cs="Times New Roman"/>
@@ -45185,7 +46872,7 @@
                 <w:szCs w:val="24"/>
               </w:rPr>
             </w:pPr>
-            <w:hyperlink r:id="rId44" w:history="1">
+            <w:hyperlink r:id="rId45" w:history="1">
               <w:r>
                 <w:rPr>
                   <w:rFonts w:ascii="Times New Roman" w:eastAsia="Times New Roman" w:hAnsi="Times New Roman" w:cs="Times New Roman"/>
@@ -45269,7 +46956,7 @@
                 <w:szCs w:val="24"/>
               </w:rPr>
             </w:pPr>
-            <w:hyperlink r:id="rId45" w:history="1">
+            <w:hyperlink r:id="rId46" w:history="1">
               <w:r>
                 <w:rPr>
                   <w:rFonts w:ascii="Times New Roman" w:eastAsia="Times New Roman" w:hAnsi="Times New Roman" w:cs="Times New Roman"/>
@@ -45353,7 +47040,7 @@
                 <w:szCs w:val="24"/>
               </w:rPr>
             </w:pPr>
-            <w:hyperlink r:id="rId46" w:history="1">
+            <w:hyperlink r:id="rId47" w:history="1">
               <w:r>
                 <w:rPr>
                   <w:rFonts w:ascii="Times New Roman" w:eastAsia="Times New Roman" w:hAnsi="Times New Roman" w:cs="Times New Roman"/>
@@ -45459,7 +47146,7 @@
                 <w:szCs w:val="24"/>
               </w:rPr>
             </w:pPr>
-            <w:hyperlink r:id="rId47" w:history="1">
+            <w:hyperlink r:id="rId48" w:history="1">
               <w:r>
                 <w:rPr>
                   <w:rFonts w:ascii="Times New Roman" w:eastAsia="Times New Roman" w:hAnsi="Times New Roman" w:cs="Times New Roman"/>
@@ -45565,7 +47252,7 @@
                 <w:szCs w:val="24"/>
               </w:rPr>
             </w:pPr>
-            <w:hyperlink r:id="rId48" w:history="1">
+            <w:hyperlink r:id="rId49" w:history="1">
               <w:r>
                 <w:rPr>
                   <w:rFonts w:ascii="Times New Roman" w:eastAsia="Times New Roman" w:hAnsi="Times New Roman" w:cs="Times New Roman"/>
@@ -45649,7 +47336,7 @@
                 <w:szCs w:val="24"/>
               </w:rPr>
             </w:pPr>
-            <w:hyperlink r:id="rId49" w:history="1">
+            <w:hyperlink r:id="rId50" w:history="1">
               <w:r>
                 <w:rPr>
                   <w:rFonts w:ascii="Times New Roman" w:eastAsia="Times New Roman" w:hAnsi="Times New Roman" w:cs="Times New Roman"/>
@@ -45733,7 +47420,7 @@
                 <w:szCs w:val="24"/>
               </w:rPr>
             </w:pPr>
-            <w:hyperlink r:id="rId50" w:history="1">
+            <w:hyperlink r:id="rId51" w:history="1">
               <w:r>
                 <w:rPr>
                   <w:rFonts w:ascii="Times New Roman" w:eastAsia="Times New Roman" w:hAnsi="Times New Roman" w:cs="Times New Roman"/>
@@ -45817,7 +47504,7 @@
                 <w:szCs w:val="24"/>
               </w:rPr>
             </w:pPr>
-            <w:hyperlink r:id="rId51" w:history="1">
+            <w:hyperlink r:id="rId52" w:history="1">
               <w:r>
                 <w:rPr>
                   <w:rFonts w:ascii="Times New Roman" w:eastAsia="Times New Roman" w:hAnsi="Times New Roman" w:cs="Times New Roman"/>
@@ -45901,7 +47588,7 @@
                 <w:szCs w:val="24"/>
               </w:rPr>
             </w:pPr>
-            <w:hyperlink r:id="rId52" w:history="1">
+            <w:hyperlink r:id="rId53" w:history="1">
               <w:r>
                 <w:rPr>
                   <w:rFonts w:ascii="Times New Roman" w:eastAsia="Times New Roman" w:hAnsi="Times New Roman" w:cs="Times New Roman"/>
@@ -45985,7 +47672,7 @@
                 <w:szCs w:val="24"/>
               </w:rPr>
             </w:pPr>
-            <w:hyperlink r:id="rId53" w:history="1">
+            <w:hyperlink r:id="rId54" w:history="1">
               <w:r>
                 <w:rPr>
                   <w:rFonts w:ascii="Times New Roman" w:eastAsia="Times New Roman" w:hAnsi="Times New Roman" w:cs="Times New Roman"/>
@@ -46141,7 +47828,7 @@
                 <w:szCs w:val="24"/>
               </w:rPr>
             </w:pPr>
-            <w:hyperlink r:id="rId54" w:history="1">
+            <w:hyperlink r:id="rId55" w:history="1">
               <w:r>
                 <w:rPr>
                   <w:rFonts w:ascii="Times New Roman" w:eastAsia="Times New Roman" w:hAnsi="Times New Roman" w:cs="Times New Roman"/>
@@ -46247,7 +47934,7 @@
                 <w:szCs w:val="24"/>
               </w:rPr>
             </w:pPr>
-            <w:hyperlink r:id="rId55" w:history="1">
+            <w:hyperlink r:id="rId56" w:history="1">
               <w:r>
                 <w:rPr>
                   <w:rFonts w:ascii="Times New Roman" w:eastAsia="Times New Roman" w:hAnsi="Times New Roman" w:cs="Times New Roman"/>
@@ -46375,7 +48062,7 @@
                 <w:szCs w:val="24"/>
               </w:rPr>
             </w:pPr>
-            <w:hyperlink r:id="rId56" w:history="1">
+            <w:hyperlink r:id="rId57" w:history="1">
               <w:r>
                 <w:rPr>
                   <w:rFonts w:ascii="Times New Roman" w:eastAsia="Times New Roman" w:hAnsi="Times New Roman" w:cs="Times New Roman"/>
@@ -46503,7 +48190,7 @@
                 <w:szCs w:val="24"/>
               </w:rPr>
             </w:pPr>
-            <w:hyperlink r:id="rId57" w:history="1">
+            <w:hyperlink r:id="rId58" w:history="1">
               <w:r>
                 <w:rPr>
                   <w:rFonts w:ascii="Times New Roman" w:eastAsia="Times New Roman" w:hAnsi="Times New Roman" w:cs="Times New Roman"/>
@@ -46631,7 +48318,7 @@
                 <w:szCs w:val="24"/>
               </w:rPr>
             </w:pPr>
-            <w:hyperlink r:id="rId58" w:history="1">
+            <w:hyperlink r:id="rId59" w:history="1">
               <w:r>
                 <w:rPr>
                   <w:rFonts w:ascii="Times New Roman" w:eastAsia="Times New Roman" w:hAnsi="Times New Roman" w:cs="Times New Roman"/>
@@ -46759,7 +48446,7 @@
                 <w:szCs w:val="24"/>
               </w:rPr>
             </w:pPr>
-            <w:hyperlink r:id="rId59" w:history="1">
+            <w:hyperlink r:id="rId60" w:history="1">
               <w:r>
                 <w:rPr>
                   <w:rFonts w:ascii="Times New Roman" w:eastAsia="Times New Roman" w:hAnsi="Times New Roman" w:cs="Times New Roman"/>
@@ -46887,7 +48574,7 @@
                 <w:szCs w:val="24"/>
               </w:rPr>
             </w:pPr>
-            <w:hyperlink r:id="rId60" w:history="1">
+            <w:hyperlink r:id="rId61" w:history="1">
               <w:r>
                 <w:rPr>
                   <w:rFonts w:ascii="Times New Roman" w:eastAsia="Times New Roman" w:hAnsi="Times New Roman" w:cs="Times New Roman"/>
@@ -47015,7 +48702,7 @@
                 <w:szCs w:val="24"/>
               </w:rPr>
             </w:pPr>
-            <w:hyperlink r:id="rId61" w:history="1">
+            <w:hyperlink r:id="rId62" w:history="1">
               <w:r>
                 <w:rPr>
                   <w:rFonts w:ascii="Times New Roman" w:eastAsia="Times New Roman" w:hAnsi="Times New Roman" w:cs="Times New Roman"/>
@@ -47174,7 +48861,7 @@
                 <w:szCs w:val="24"/>
               </w:rPr>
             </w:pPr>
-            <w:hyperlink r:id="rId62" w:history="1">
+            <w:hyperlink r:id="rId63" w:history="1">
               <w:r>
                 <w:rPr>
                   <w:rFonts w:ascii="Times New Roman" w:eastAsia="Times New Roman" w:hAnsi="Times New Roman" w:cs="Times New Roman"/>
@@ -47258,7 +48945,7 @@
                 <w:szCs w:val="24"/>
               </w:rPr>
             </w:pPr>
-            <w:hyperlink r:id="rId63" w:history="1">
+            <w:hyperlink r:id="rId64" w:history="1">
               <w:r>
                 <w:rPr>
                   <w:rFonts w:ascii="Times New Roman" w:eastAsia="Times New Roman" w:hAnsi="Times New Roman" w:cs="Times New Roman"/>
@@ -47342,7 +49029,7 @@
                 <w:szCs w:val="24"/>
               </w:rPr>
             </w:pPr>
-            <w:hyperlink r:id="rId64" w:history="1">
+            <w:hyperlink r:id="rId65" w:history="1">
               <w:r>
                 <w:rPr>
                   <w:rFonts w:ascii="Times New Roman" w:eastAsia="Times New Roman" w:hAnsi="Times New Roman" w:cs="Times New Roman"/>
@@ -47426,7 +49113,7 @@
                 <w:szCs w:val="24"/>
               </w:rPr>
             </w:pPr>
-            <w:hyperlink r:id="rId65" w:history="1">
+            <w:hyperlink r:id="rId66" w:history="1">
               <w:r>
                 <w:rPr>
                   <w:rFonts w:ascii="Times New Roman" w:eastAsia="Times New Roman" w:hAnsi="Times New Roman" w:cs="Times New Roman"/>
@@ -47510,7 +49197,7 @@
                 <w:szCs w:val="24"/>
               </w:rPr>
             </w:pPr>
-            <w:hyperlink r:id="rId66" w:history="1">
+            <w:hyperlink r:id="rId67" w:history="1">
               <w:r>
                 <w:rPr>
                   <w:rFonts w:ascii="Times New Roman" w:eastAsia="Times New Roman" w:hAnsi="Times New Roman" w:cs="Times New Roman"/>
@@ -47594,7 +49281,7 @@
                 <w:szCs w:val="24"/>
               </w:rPr>
             </w:pPr>
-            <w:hyperlink r:id="rId67" w:history="1">
+            <w:hyperlink r:id="rId68" w:history="1">
               <w:r>
                 <w:rPr>
                   <w:rFonts w:ascii="Times New Roman" w:eastAsia="Times New Roman" w:hAnsi="Times New Roman" w:cs="Times New Roman"/>
@@ -47678,7 +49365,7 @@
                 <w:szCs w:val="24"/>
               </w:rPr>
             </w:pPr>
-            <w:hyperlink r:id="rId68" w:history="1">
+            <w:hyperlink r:id="rId69" w:history="1">
               <w:r>
                 <w:rPr>
                   <w:rFonts w:ascii="Times New Roman" w:eastAsia="Times New Roman" w:hAnsi="Times New Roman" w:cs="Times New Roman"/>
@@ -47762,7 +49449,7 @@
                 <w:szCs w:val="24"/>
               </w:rPr>
             </w:pPr>
-            <w:hyperlink r:id="rId69" w:history="1">
+            <w:hyperlink r:id="rId70" w:history="1">
               <w:r>
                 <w:rPr>
                   <w:rFonts w:ascii="Times New Roman" w:eastAsia="Times New Roman" w:hAnsi="Times New Roman" w:cs="Times New Roman"/>
@@ -47846,7 +49533,7 @@
                 <w:szCs w:val="24"/>
               </w:rPr>
             </w:pPr>
-            <w:hyperlink r:id="rId70" w:history="1">
+            <w:hyperlink r:id="rId71" w:history="1">
               <w:r>
                 <w:rPr>
                   <w:rFonts w:ascii="Times New Roman" w:eastAsia="Times New Roman" w:hAnsi="Times New Roman" w:cs="Times New Roman"/>
@@ -47930,7 +49617,7 @@
                 <w:szCs w:val="24"/>
               </w:rPr>
             </w:pPr>
-            <w:hyperlink r:id="rId71" w:history="1">
+            <w:hyperlink r:id="rId72" w:history="1">
               <w:r>
                 <w:rPr>
                   <w:rFonts w:ascii="Times New Roman" w:eastAsia="Times New Roman" w:hAnsi="Times New Roman" w:cs="Times New Roman"/>
@@ -48014,7 +49701,7 @@
                 <w:szCs w:val="24"/>
               </w:rPr>
             </w:pPr>
-            <w:hyperlink r:id="rId72" w:history="1">
+            <w:hyperlink r:id="rId73" w:history="1">
               <w:r>
                 <w:rPr>
                   <w:rFonts w:ascii="Times New Roman" w:eastAsia="Times New Roman" w:hAnsi="Times New Roman" w:cs="Times New Roman"/>
@@ -48098,7 +49785,7 @@
                 <w:szCs w:val="24"/>
               </w:rPr>
             </w:pPr>
-            <w:hyperlink r:id="rId73" w:history="1">
+            <w:hyperlink r:id="rId74" w:history="1">
               <w:r>
                 <w:rPr>
                   <w:rFonts w:ascii="Times New Roman" w:eastAsia="Times New Roman" w:hAnsi="Times New Roman" w:cs="Times New Roman"/>
@@ -48182,7 +49869,7 @@
                 <w:szCs w:val="24"/>
               </w:rPr>
             </w:pPr>
-            <w:hyperlink r:id="rId74" w:history="1">
+            <w:hyperlink r:id="rId75" w:history="1">
               <w:r>
                 <w:rPr>
                   <w:rFonts w:ascii="Times New Roman" w:eastAsia="Times New Roman" w:hAnsi="Times New Roman" w:cs="Times New Roman"/>
@@ -48266,7 +49953,7 @@
                 <w:szCs w:val="24"/>
               </w:rPr>
             </w:pPr>
-            <w:hyperlink r:id="rId75" w:history="1">
+            <w:hyperlink r:id="rId76" w:history="1">
               <w:r>
                 <w:rPr>
                   <w:rFonts w:ascii="Times New Roman" w:eastAsia="Times New Roman" w:hAnsi="Times New Roman" w:cs="Times New Roman"/>
@@ -48335,8 +50022,8 @@
     <w:p/>
     <w:p/>
     <w:sectPr>
-      <w:headerReference w:type="default" r:id="rId76"/>
-      <w:footerReference w:type="default" r:id="rId77"/>
+      <w:headerReference w:type="default" r:id="rId77"/>
+      <w:footerReference w:type="default" r:id="rId78"/>
       <w:pgSz w:w="15840" w:h="12240" w:orient="landscape"/>
       <w:pgMar w:top="720" w:right="720" w:bottom="720" w:left="720" w:header="720" w:footer="720" w:gutter="0"/>
       <w:cols w:space="720"/>
@@ -48397,7 +50084,7 @@
         <w:rPr>
           <w:noProof/>
         </w:rPr>
-        <w:t>1</w:t>
+        <w:t>63</w:t>
       </w:r>
     </w:fldSimple>
   </w:p>
@@ -48761,6 +50448,119 @@
     </w:lvl>
   </w:abstractNum>
   <w:abstractNum w:abstractNumId="3">
+    <w:nsid w:val="0B6B3CC4"/>
+    <w:multiLevelType w:val="hybridMultilevel"/>
+    <w:tmpl w:val="D79C23F4"/>
+    <w:lvl w:ilvl="0" w:tplc="04090001">
+      <w:start w:val="1"/>
+      <w:numFmt w:val="bullet"/>
+      <w:lvlText w:val=""/>
+      <w:lvlJc w:val="left"/>
+      <w:pPr>
+        <w:ind w:left="720" w:hanging="360"/>
+      </w:pPr>
+      <w:rPr>
+        <w:rFonts w:ascii="Symbol" w:hAnsi="Symbol" w:hint="default"/>
+      </w:rPr>
+    </w:lvl>
+    <w:lvl w:ilvl="1" w:tplc="04090003" w:tentative="1">
+      <w:start w:val="1"/>
+      <w:numFmt w:val="bullet"/>
+      <w:lvlText w:val="o"/>
+      <w:lvlJc w:val="left"/>
+      <w:pPr>
+        <w:ind w:left="1440" w:hanging="360"/>
+      </w:pPr>
+      <w:rPr>
+        <w:rFonts w:ascii="Courier New" w:hAnsi="Courier New" w:cs="Courier New" w:hint="default"/>
+      </w:rPr>
+    </w:lvl>
+    <w:lvl w:ilvl="2" w:tplc="04090005" w:tentative="1">
+      <w:start w:val="1"/>
+      <w:numFmt w:val="bullet"/>
+      <w:lvlText w:val=""/>
+      <w:lvlJc w:val="left"/>
+      <w:pPr>
+        <w:ind w:left="2160" w:hanging="360"/>
+      </w:pPr>
+      <w:rPr>
+        <w:rFonts w:ascii="Wingdings" w:hAnsi="Wingdings" w:hint="default"/>
+      </w:rPr>
+    </w:lvl>
+    <w:lvl w:ilvl="3" w:tplc="04090001" w:tentative="1">
+      <w:start w:val="1"/>
+      <w:numFmt w:val="bullet"/>
+      <w:lvlText w:val=""/>
+      <w:lvlJc w:val="left"/>
+      <w:pPr>
+        <w:ind w:left="2880" w:hanging="360"/>
+      </w:pPr>
+      <w:rPr>
+        <w:rFonts w:ascii="Symbol" w:hAnsi="Symbol" w:hint="default"/>
+      </w:rPr>
+    </w:lvl>
+    <w:lvl w:ilvl="4" w:tplc="04090003" w:tentative="1">
+      <w:start w:val="1"/>
+      <w:numFmt w:val="bullet"/>
+      <w:lvlText w:val="o"/>
+      <w:lvlJc w:val="left"/>
+      <w:pPr>
+        <w:ind w:left="3600" w:hanging="360"/>
+      </w:pPr>
+      <w:rPr>
+        <w:rFonts w:ascii="Courier New" w:hAnsi="Courier New" w:cs="Courier New" w:hint="default"/>
+      </w:rPr>
+    </w:lvl>
+    <w:lvl w:ilvl="5" w:tplc="04090005" w:tentative="1">
+      <w:start w:val="1"/>
+      <w:numFmt w:val="bullet"/>
+      <w:lvlText w:val=""/>
+      <w:lvlJc w:val="left"/>
+      <w:pPr>
+        <w:ind w:left="4320" w:hanging="360"/>
+      </w:pPr>
+      <w:rPr>
+        <w:rFonts w:ascii="Wingdings" w:hAnsi="Wingdings" w:hint="default"/>
+      </w:rPr>
+    </w:lvl>
+    <w:lvl w:ilvl="6" w:tplc="04090001" w:tentative="1">
+      <w:start w:val="1"/>
+      <w:numFmt w:val="bullet"/>
+      <w:lvlText w:val=""/>
+      <w:lvlJc w:val="left"/>
+      <w:pPr>
+        <w:ind w:left="5040" w:hanging="360"/>
+      </w:pPr>
+      <w:rPr>
+        <w:rFonts w:ascii="Symbol" w:hAnsi="Symbol" w:hint="default"/>
+      </w:rPr>
+    </w:lvl>
+    <w:lvl w:ilvl="7" w:tplc="04090003" w:tentative="1">
+      <w:start w:val="1"/>
+      <w:numFmt w:val="bullet"/>
+      <w:lvlText w:val="o"/>
+      <w:lvlJc w:val="left"/>
+      <w:pPr>
+        <w:ind w:left="5760" w:hanging="360"/>
+      </w:pPr>
+      <w:rPr>
+        <w:rFonts w:ascii="Courier New" w:hAnsi="Courier New" w:cs="Courier New" w:hint="default"/>
+      </w:rPr>
+    </w:lvl>
+    <w:lvl w:ilvl="8" w:tplc="04090005" w:tentative="1">
+      <w:start w:val="1"/>
+      <w:numFmt w:val="bullet"/>
+      <w:lvlText w:val=""/>
+      <w:lvlJc w:val="left"/>
+      <w:pPr>
+        <w:ind w:left="6480" w:hanging="360"/>
+      </w:pPr>
+      <w:rPr>
+        <w:rFonts w:ascii="Wingdings" w:hAnsi="Wingdings" w:hint="default"/>
+      </w:rPr>
+    </w:lvl>
+  </w:abstractNum>
+  <w:abstractNum w:abstractNumId="4">
     <w:nsid w:val="0E2E1CBB"/>
     <w:multiLevelType w:val="hybridMultilevel"/>
     <w:tmpl w:val="0110196E"/>
@@ -48849,7 +50649,7 @@
       </w:pPr>
     </w:lvl>
   </w:abstractNum>
-  <w:abstractNum w:abstractNumId="4">
+  <w:abstractNum w:abstractNumId="5">
     <w:nsid w:val="12DD6D88"/>
     <w:multiLevelType w:val="hybridMultilevel"/>
     <w:tmpl w:val="C1DA82E2"/>
@@ -48938,7 +50738,7 @@
       </w:pPr>
     </w:lvl>
   </w:abstractNum>
-  <w:abstractNum w:abstractNumId="5">
+  <w:abstractNum w:abstractNumId="6">
     <w:nsid w:val="19045361"/>
     <w:multiLevelType w:val="hybridMultilevel"/>
     <w:tmpl w:val="1814097E"/>
@@ -49027,7 +50827,7 @@
       </w:pPr>
     </w:lvl>
   </w:abstractNum>
-  <w:abstractNum w:abstractNumId="6">
+  <w:abstractNum w:abstractNumId="7">
     <w:nsid w:val="21D80B50"/>
     <w:multiLevelType w:val="hybridMultilevel"/>
     <w:tmpl w:val="83A6DA9E"/>
@@ -49116,7 +50916,7 @@
       </w:pPr>
     </w:lvl>
   </w:abstractNum>
-  <w:abstractNum w:abstractNumId="7">
+  <w:abstractNum w:abstractNumId="8">
     <w:nsid w:val="249A6C12"/>
     <w:multiLevelType w:val="hybridMultilevel"/>
     <w:tmpl w:val="1160046C"/>
@@ -49205,7 +51005,7 @@
       </w:pPr>
     </w:lvl>
   </w:abstractNum>
-  <w:abstractNum w:abstractNumId="8">
+  <w:abstractNum w:abstractNumId="9">
     <w:nsid w:val="250F56BC"/>
     <w:multiLevelType w:val="hybridMultilevel"/>
     <w:tmpl w:val="5914BEC6"/>
@@ -49294,7 +51094,7 @@
       </w:pPr>
     </w:lvl>
   </w:abstractNum>
-  <w:abstractNum w:abstractNumId="9">
+  <w:abstractNum w:abstractNumId="10">
     <w:nsid w:val="2B657E9A"/>
     <w:multiLevelType w:val="hybridMultilevel"/>
     <w:tmpl w:val="E562668A"/>
@@ -49386,7 +51186,7 @@
       </w:pPr>
     </w:lvl>
   </w:abstractNum>
-  <w:abstractNum w:abstractNumId="10">
+  <w:abstractNum w:abstractNumId="11">
     <w:nsid w:val="31066A4B"/>
     <w:multiLevelType w:val="hybridMultilevel"/>
     <w:tmpl w:val="84CAD724"/>
@@ -49475,7 +51275,7 @@
       </w:pPr>
     </w:lvl>
   </w:abstractNum>
-  <w:abstractNum w:abstractNumId="11">
+  <w:abstractNum w:abstractNumId="12">
     <w:nsid w:val="36732987"/>
     <w:multiLevelType w:val="hybridMultilevel"/>
     <w:tmpl w:val="F12EF056"/>
@@ -49564,7 +51364,7 @@
       </w:pPr>
     </w:lvl>
   </w:abstractNum>
-  <w:abstractNum w:abstractNumId="12">
+  <w:abstractNum w:abstractNumId="13">
     <w:nsid w:val="427553EF"/>
     <w:multiLevelType w:val="hybridMultilevel"/>
     <w:tmpl w:val="B63E07A8"/>
@@ -49653,7 +51453,7 @@
       </w:pPr>
     </w:lvl>
   </w:abstractNum>
-  <w:abstractNum w:abstractNumId="13">
+  <w:abstractNum w:abstractNumId="14">
     <w:nsid w:val="46340567"/>
     <w:multiLevelType w:val="hybridMultilevel"/>
     <w:tmpl w:val="1CB4A84E"/>
@@ -49742,7 +51542,7 @@
       </w:pPr>
     </w:lvl>
   </w:abstractNum>
-  <w:abstractNum w:abstractNumId="14">
+  <w:abstractNum w:abstractNumId="15">
     <w:nsid w:val="4B2D53D7"/>
     <w:multiLevelType w:val="hybridMultilevel"/>
     <w:tmpl w:val="1B5873B6"/>
@@ -49831,7 +51631,7 @@
       </w:pPr>
     </w:lvl>
   </w:abstractNum>
-  <w:abstractNum w:abstractNumId="15">
+  <w:abstractNum w:abstractNumId="16">
     <w:nsid w:val="574B309B"/>
     <w:multiLevelType w:val="hybridMultilevel"/>
     <w:tmpl w:val="C0A29F08"/>
@@ -49944,7 +51744,7 @@
       </w:rPr>
     </w:lvl>
   </w:abstractNum>
-  <w:abstractNum w:abstractNumId="16">
+  <w:abstractNum w:abstractNumId="17">
     <w:nsid w:val="58F756EE"/>
     <w:multiLevelType w:val="hybridMultilevel"/>
     <w:tmpl w:val="C166188A"/>
@@ -50033,7 +51833,7 @@
       </w:pPr>
     </w:lvl>
   </w:abstractNum>
-  <w:abstractNum w:abstractNumId="17">
+  <w:abstractNum w:abstractNumId="18">
     <w:nsid w:val="5A095E23"/>
     <w:multiLevelType w:val="hybridMultilevel"/>
     <w:tmpl w:val="03984A74"/>
@@ -50122,7 +51922,7 @@
       </w:pPr>
     </w:lvl>
   </w:abstractNum>
-  <w:abstractNum w:abstractNumId="18">
+  <w:abstractNum w:abstractNumId="19">
     <w:nsid w:val="5CFB5914"/>
     <w:multiLevelType w:val="hybridMultilevel"/>
     <w:tmpl w:val="18CCCD26"/>
@@ -50211,7 +52011,7 @@
       </w:pPr>
     </w:lvl>
   </w:abstractNum>
-  <w:abstractNum w:abstractNumId="19">
+  <w:abstractNum w:abstractNumId="20">
     <w:nsid w:val="631C640C"/>
     <w:multiLevelType w:val="hybridMultilevel"/>
     <w:tmpl w:val="D2BE4E5E"/>
@@ -50324,7 +52124,7 @@
       </w:rPr>
     </w:lvl>
   </w:abstractNum>
-  <w:abstractNum w:abstractNumId="20">
+  <w:abstractNum w:abstractNumId="21">
     <w:nsid w:val="639D58D6"/>
     <w:multiLevelType w:val="hybridMultilevel"/>
     <w:tmpl w:val="20247792"/>
@@ -50413,7 +52213,7 @@
       </w:pPr>
     </w:lvl>
   </w:abstractNum>
-  <w:abstractNum w:abstractNumId="21">
+  <w:abstractNum w:abstractNumId="22">
     <w:nsid w:val="63C30899"/>
     <w:multiLevelType w:val="hybridMultilevel"/>
     <w:tmpl w:val="1BC840C4"/>
@@ -50526,7 +52326,7 @@
       </w:rPr>
     </w:lvl>
   </w:abstractNum>
-  <w:abstractNum w:abstractNumId="22">
+  <w:abstractNum w:abstractNumId="23">
     <w:nsid w:val="69B34BCE"/>
     <w:multiLevelType w:val="hybridMultilevel"/>
     <w:tmpl w:val="34DA0354"/>
@@ -50615,7 +52415,7 @@
       </w:pPr>
     </w:lvl>
   </w:abstractNum>
-  <w:abstractNum w:abstractNumId="23">
+  <w:abstractNum w:abstractNumId="24">
     <w:nsid w:val="72DA764C"/>
     <w:multiLevelType w:val="hybridMultilevel"/>
     <w:tmpl w:val="8F80C5A6"/>
@@ -50704,7 +52504,7 @@
       </w:pPr>
     </w:lvl>
   </w:abstractNum>
-  <w:abstractNum w:abstractNumId="24">
+  <w:abstractNum w:abstractNumId="25">
     <w:nsid w:val="742F0984"/>
     <w:multiLevelType w:val="hybridMultilevel"/>
     <w:tmpl w:val="BBAE9A50"/>
@@ -50793,7 +52593,7 @@
       </w:pPr>
     </w:lvl>
   </w:abstractNum>
-  <w:abstractNum w:abstractNumId="25">
+  <w:abstractNum w:abstractNumId="26">
     <w:nsid w:val="783A112F"/>
     <w:multiLevelType w:val="hybridMultilevel"/>
     <w:tmpl w:val="E6223062"/>
@@ -50879,7 +52679,7 @@
       </w:pPr>
     </w:lvl>
   </w:abstractNum>
-  <w:abstractNum w:abstractNumId="26">
+  <w:abstractNum w:abstractNumId="27">
     <w:nsid w:val="7BB21F8A"/>
     <w:multiLevelType w:val="hybridMultilevel"/>
     <w:tmpl w:val="1160F478"/>
@@ -50968,7 +52768,7 @@
       </w:pPr>
     </w:lvl>
   </w:abstractNum>
-  <w:abstractNum w:abstractNumId="27">
+  <w:abstractNum w:abstractNumId="28">
     <w:nsid w:val="7DD8183B"/>
     <w:multiLevelType w:val="hybridMultilevel"/>
     <w:tmpl w:val="0110196E"/>
@@ -51058,88 +52858,91 @@
     </w:lvl>
   </w:abstractNum>
   <w:num w:numId="1">
-    <w:abstractNumId w:val="21"/>
+    <w:abstractNumId w:val="22"/>
   </w:num>
   <w:num w:numId="2">
-    <w:abstractNumId w:val="18"/>
+    <w:abstractNumId w:val="19"/>
   </w:num>
   <w:num w:numId="3">
     <w:abstractNumId w:val="2"/>
   </w:num>
   <w:num w:numId="4">
-    <w:abstractNumId w:val="8"/>
+    <w:abstractNumId w:val="9"/>
   </w:num>
   <w:num w:numId="5">
-    <w:abstractNumId w:val="23"/>
+    <w:abstractNumId w:val="24"/>
   </w:num>
   <w:num w:numId="6">
-    <w:abstractNumId w:val="6"/>
+    <w:abstractNumId w:val="7"/>
   </w:num>
   <w:num w:numId="7">
+    <w:abstractNumId w:val="11"/>
+  </w:num>
+  <w:num w:numId="8">
     <w:abstractNumId w:val="10"/>
   </w:num>
-  <w:num w:numId="8">
-    <w:abstractNumId w:val="9"/>
-  </w:num>
   <w:num w:numId="9">
-    <w:abstractNumId w:val="12"/>
+    <w:abstractNumId w:val="13"/>
   </w:num>
   <w:num w:numId="10">
-    <w:abstractNumId w:val="13"/>
+    <w:abstractNumId w:val="14"/>
   </w:num>
   <w:num w:numId="11">
     <w:abstractNumId w:val="1"/>
   </w:num>
   <w:num w:numId="12">
-    <w:abstractNumId w:val="5"/>
+    <w:abstractNumId w:val="6"/>
   </w:num>
   <w:num w:numId="13">
-    <w:abstractNumId w:val="27"/>
+    <w:abstractNumId w:val="28"/>
   </w:num>
   <w:num w:numId="14">
-    <w:abstractNumId w:val="3"/>
+    <w:abstractNumId w:val="4"/>
   </w:num>
   <w:num w:numId="15">
-    <w:abstractNumId w:val="15"/>
+    <w:abstractNumId w:val="16"/>
   </w:num>
   <w:num w:numId="16">
-    <w:abstractNumId w:val="16"/>
+    <w:abstractNumId w:val="17"/>
   </w:num>
   <w:num w:numId="17">
-    <w:abstractNumId w:val="22"/>
+    <w:abstractNumId w:val="23"/>
   </w:num>
   <w:num w:numId="18">
-    <w:abstractNumId w:val="19"/>
+    <w:abstractNumId w:val="20"/>
   </w:num>
   <w:num w:numId="19">
     <w:abstractNumId w:val="0"/>
   </w:num>
   <w:num w:numId="20">
+    <w:abstractNumId w:val="26"/>
+  </w:num>
+  <w:num w:numId="21">
     <w:abstractNumId w:val="25"/>
   </w:num>
-  <w:num w:numId="21">
-    <w:abstractNumId w:val="24"/>
-  </w:num>
   <w:num w:numId="22">
-    <w:abstractNumId w:val="20"/>
+    <w:abstractNumId w:val="21"/>
   </w:num>
   <w:num w:numId="23">
-    <w:abstractNumId w:val="17"/>
+    <w:abstractNumId w:val="18"/>
   </w:num>
   <w:num w:numId="24">
-    <w:abstractNumId w:val="14"/>
+    <w:abstractNumId w:val="15"/>
   </w:num>
   <w:num w:numId="25">
-    <w:abstractNumId w:val="7"/>
+    <w:abstractNumId w:val="8"/>
   </w:num>
   <w:num w:numId="26">
-    <w:abstractNumId w:val="4"/>
+    <w:abstractNumId w:val="5"/>
   </w:num>
   <w:num w:numId="27">
-    <w:abstractNumId w:val="11"/>
+    <w:abstractNumId w:val="12"/>
   </w:num>
   <w:num w:numId="28">
-    <w:abstractNumId w:val="26"/>
+    <w:abstractNumId w:val="27"/>
+  </w:num>
+  <w:num w:numId="29">
+    <w:abstractNumId w:val="3"/>
   </w:num>
   <w:numIdMacAtCleanup w:val="5"/>
 </w:numbering>
@@ -54904,21 +56707,12 @@
 </file>
 
 <file path=customXml/item1.xml><?xml version="1.0" encoding="utf-8"?>
-<?mso-contentType ?>
-<FormTemplates xmlns="http://schemas.microsoft.com/sharepoint/v3/contenttype/forms">
-  <Display>DocumentLibraryForm</Display>
-  <Edit>DocumentLibraryForm</Edit>
-  <New>DocumentLibraryForm</New>
-</FormTemplates>
-</file>
-
-<file path=customXml/item2.xml><?xml version="1.0" encoding="utf-8"?>
 <p:properties xmlns:p="http://schemas.microsoft.com/office/2006/metadata/properties" xmlns:xsi="http://www.w3.org/2001/XMLSchema-instance">
   <documentManagement/>
 </p:properties>
 </file>
 
-<file path=customXml/item3.xml><?xml version="1.0" encoding="utf-8"?>
+<file path=customXml/item2.xml><?xml version="1.0" encoding="utf-8"?>
 <ct:contentTypeSchema xmlns:ct="http://schemas.microsoft.com/office/2006/metadata/contentType" xmlns:ma="http://schemas.microsoft.com/office/2006/metadata/properties/metaAttributes" ct:_="" ma:_="" ma:contentTypeName="Document" ma:contentTypeID="0x0101007B0FFE5F277F4D40852DF82D2E57A2D5" ma:contentTypeVersion="0" ma:contentTypeDescription="Create a new document." ma:contentTypeScope="" ma:versionID="34c8f4165f9b6565b1b649073d7f0bb5">
   <xsd:schema xmlns:xsd="http://www.w3.org/2001/XMLSchema" xmlns:p="http://schemas.microsoft.com/office/2006/metadata/properties" targetNamespace="http://schemas.microsoft.com/office/2006/metadata/properties" ma:root="true" ma:fieldsID="4aeb20c0e3442673af7ee10786458764">
     <xsd:element name="properties">
@@ -54967,19 +56761,20 @@
 </ct:contentTypeSchema>
 </file>
 
+<file path=customXml/item3.xml><?xml version="1.0" encoding="utf-8"?>
+<?mso-contentType ?>
+<FormTemplates xmlns="http://schemas.microsoft.com/sharepoint/v3/contenttype/forms">
+  <Display>DocumentLibraryForm</Display>
+  <Edit>DocumentLibraryForm</Edit>
+  <New>DocumentLibraryForm</New>
+</FormTemplates>
+</file>
+
 <file path=customXml/item4.xml><?xml version="1.0" encoding="utf-8"?>
 <b:Sources xmlns:b="http://schemas.openxmlformats.org/officeDocument/2006/bibliography" xmlns="http://schemas.openxmlformats.org/officeDocument/2006/bibliography" SelectedStyle="\APA.XSL" StyleName="APA"/>
 </file>
 
 <file path=customXml/itemProps1.xml><?xml version="1.0" encoding="utf-8"?>
-<ds:datastoreItem xmlns:ds="http://schemas.openxmlformats.org/officeDocument/2006/customXml" ds:itemID="{82AADC1E-58FC-4A0A-9B2A-34B1F89AB487}">
-  <ds:schemaRefs>
-    <ds:schemaRef ds:uri="http://schemas.microsoft.com/sharepoint/v3/contenttype/forms"/>
-  </ds:schemaRefs>
-</ds:datastoreItem>
-</file>
-
-<file path=customXml/itemProps2.xml><?xml version="1.0" encoding="utf-8"?>
 <ds:datastoreItem xmlns:ds="http://schemas.openxmlformats.org/officeDocument/2006/customXml" ds:itemID="{95FBE0DE-7845-4FA1-AF62-9E1F482CBC9B}">
   <ds:schemaRefs>
     <ds:schemaRef ds:uri="http://schemas.microsoft.com/office/2006/metadata/properties"/>
@@ -54987,7 +56782,7 @@
 </ds:datastoreItem>
 </file>
 
-<file path=customXml/itemProps3.xml><?xml version="1.0" encoding="utf-8"?>
+<file path=customXml/itemProps2.xml><?xml version="1.0" encoding="utf-8"?>
 <ds:datastoreItem xmlns:ds="http://schemas.openxmlformats.org/officeDocument/2006/customXml" ds:itemID="{B5C5A126-8B09-48DC-98C8-215F1A22C162}">
   <ds:schemaRefs>
     <ds:schemaRef ds:uri="http://schemas.microsoft.com/office/2006/metadata/contentType"/>
@@ -55002,8 +56797,16 @@
 </ds:datastoreItem>
 </file>
 
+<file path=customXml/itemProps3.xml><?xml version="1.0" encoding="utf-8"?>
+<ds:datastoreItem xmlns:ds="http://schemas.openxmlformats.org/officeDocument/2006/customXml" ds:itemID="{82AADC1E-58FC-4A0A-9B2A-34B1F89AB487}">
+  <ds:schemaRefs>
+    <ds:schemaRef ds:uri="http://schemas.microsoft.com/sharepoint/v3/contenttype/forms"/>
+  </ds:schemaRefs>
+</ds:datastoreItem>
+</file>
+
 <file path=customXml/itemProps4.xml><?xml version="1.0" encoding="utf-8"?>
-<ds:datastoreItem xmlns:ds="http://schemas.openxmlformats.org/officeDocument/2006/customXml" ds:itemID="{1C28479A-78FD-4675-A91E-AC1B4C9B7FA0}">
+<ds:datastoreItem xmlns:ds="http://schemas.openxmlformats.org/officeDocument/2006/customXml" ds:itemID="{00E9808F-1B4A-4BC0-8432-BC6C75AB90A4}">
   <ds:schemaRefs>
     <ds:schemaRef ds:uri="http://schemas.openxmlformats.org/officeDocument/2006/bibliography"/>
   </ds:schemaRefs>

</xml_diff>

<commit_message>
Improve Exception Handling Fix a couple of bugs
</commit_message>
<xml_diff>
--- a/src/test/resources/Java DDT Automation - Functional Specs.Docx
+++ b/src/test/resources/Java DDT Automation - Functional Specs.Docx
@@ -5,6 +5,13 @@
     <w:bookmarkStart w:id="0" w:name="_Toc343809318" w:displacedByCustomXml="next"/>
     <w:sdt>
       <w:sdtPr>
+        <w:id w:val="345189530"/>
+        <w:docPartObj>
+          <w:docPartGallery w:val="Table of Contents"/>
+          <w:docPartUnique/>
+        </w:docPartObj>
+      </w:sdtPr>
+      <w:sdtEndPr>
         <w:rPr>
           <w:rFonts w:asciiTheme="minorHAnsi" w:eastAsiaTheme="minorHAnsi" w:hAnsiTheme="minorHAnsi" w:cstheme="minorBidi"/>
           <w:b w:val="0"/>
@@ -14,19 +21,14 @@
           <w:szCs w:val="22"/>
           <w:lang w:eastAsia="en-US"/>
         </w:rPr>
-        <w:id w:val="448905919"/>
-        <w:docPartObj>
-          <w:docPartGallery w:val="Table of Contents"/>
-          <w:docPartUnique/>
-        </w:docPartObj>
-      </w:sdtPr>
+      </w:sdtEndPr>
       <w:sdtContent>
         <w:p>
           <w:pPr>
             <w:pStyle w:val="TOCHeading"/>
           </w:pPr>
           <w:r>
-            <w:t>Contents</w:t>
+            <w:t>Table of Contents</w:t>
           </w:r>
         </w:p>
         <w:p>
@@ -49,7 +51,7 @@
           <w:r>
             <w:fldChar w:fldCharType="separate"/>
           </w:r>
-          <w:hyperlink w:anchor="_Toc393318119" w:history="1">
+          <w:hyperlink w:anchor="_Toc394104134" w:history="1">
             <w:r>
               <w:rPr>
                 <w:rStyle w:val="Hyperlink"/>
@@ -76,7 +78,7 @@
                 <w:noProof/>
                 <w:webHidden/>
               </w:rPr>
-              <w:instrText xml:space="preserve"> PAGEREF _Toc393318119 \h </w:instrText>
+              <w:instrText xml:space="preserve"> PAGEREF _Toc394104134 \h </w:instrText>
             </w:r>
             <w:r>
               <w:rPr>
@@ -96,7 +98,7 @@
                 <w:noProof/>
                 <w:webHidden/>
               </w:rPr>
-              <w:t>4</w:t>
+              <w:t>2</w:t>
             </w:r>
             <w:r>
               <w:rPr>
@@ -118,7 +120,7 @@
               <w:noProof/>
             </w:rPr>
           </w:pPr>
-          <w:hyperlink w:anchor="_Toc393318120" w:history="1">
+          <w:hyperlink w:anchor="_Toc394104135" w:history="1">
             <w:r>
               <w:rPr>
                 <w:rStyle w:val="Hyperlink"/>
@@ -145,7 +147,7 @@
                 <w:noProof/>
                 <w:webHidden/>
               </w:rPr>
-              <w:instrText xml:space="preserve"> PAGEREF _Toc393318120 \h </w:instrText>
+              <w:instrText xml:space="preserve"> PAGEREF _Toc394104135 \h </w:instrText>
             </w:r>
             <w:r>
               <w:rPr>
@@ -165,7 +167,7 @@
                 <w:noProof/>
                 <w:webHidden/>
               </w:rPr>
-              <w:t>6</w:t>
+              <w:t>3</w:t>
             </w:r>
             <w:r>
               <w:rPr>
@@ -187,7 +189,7 @@
               <w:noProof/>
             </w:rPr>
           </w:pPr>
-          <w:hyperlink w:anchor="_Toc393318121" w:history="1">
+          <w:hyperlink w:anchor="_Toc394104136" w:history="1">
             <w:r>
               <w:rPr>
                 <w:rStyle w:val="Hyperlink"/>
@@ -214,7 +216,7 @@
                 <w:noProof/>
                 <w:webHidden/>
               </w:rPr>
-              <w:instrText xml:space="preserve"> PAGEREF _Toc393318121 \h </w:instrText>
+              <w:instrText xml:space="preserve"> PAGEREF _Toc394104136 \h </w:instrText>
             </w:r>
             <w:r>
               <w:rPr>
@@ -234,7 +236,7 @@
                 <w:noProof/>
                 <w:webHidden/>
               </w:rPr>
-              <w:t>6</w:t>
+              <w:t>3</w:t>
             </w:r>
             <w:r>
               <w:rPr>
@@ -256,7 +258,7 @@
               <w:noProof/>
             </w:rPr>
           </w:pPr>
-          <w:hyperlink w:anchor="_Toc393318122" w:history="1">
+          <w:hyperlink w:anchor="_Toc394104137" w:history="1">
             <w:r>
               <w:rPr>
                 <w:rStyle w:val="Hyperlink"/>
@@ -283,7 +285,7 @@
                 <w:noProof/>
                 <w:webHidden/>
               </w:rPr>
-              <w:instrText xml:space="preserve"> PAGEREF _Toc393318122 \h </w:instrText>
+              <w:instrText xml:space="preserve"> PAGEREF _Toc394104137 \h </w:instrText>
             </w:r>
             <w:r>
               <w:rPr>
@@ -303,7 +305,7 @@
                 <w:noProof/>
                 <w:webHidden/>
               </w:rPr>
-              <w:t>6</w:t>
+              <w:t>3</w:t>
             </w:r>
             <w:r>
               <w:rPr>
@@ -325,7 +327,7 @@
               <w:noProof/>
             </w:rPr>
           </w:pPr>
-          <w:hyperlink w:anchor="_Toc393318123" w:history="1">
+          <w:hyperlink w:anchor="_Toc394104138" w:history="1">
             <w:r>
               <w:rPr>
                 <w:rStyle w:val="Hyperlink"/>
@@ -352,7 +354,7 @@
                 <w:noProof/>
                 <w:webHidden/>
               </w:rPr>
-              <w:instrText xml:space="preserve"> PAGEREF _Toc393318123 \h </w:instrText>
+              <w:instrText xml:space="preserve"> PAGEREF _Toc394104138 \h </w:instrText>
             </w:r>
             <w:r>
               <w:rPr>
@@ -372,7 +374,7 @@
                 <w:noProof/>
                 <w:webHidden/>
               </w:rPr>
-              <w:t>7</w:t>
+              <w:t>3</w:t>
             </w:r>
             <w:r>
               <w:rPr>
@@ -394,7 +396,7 @@
               <w:noProof/>
             </w:rPr>
           </w:pPr>
-          <w:hyperlink w:anchor="_Toc393318124" w:history="1">
+          <w:hyperlink w:anchor="_Toc394104139" w:history="1">
             <w:r>
               <w:rPr>
                 <w:rStyle w:val="Hyperlink"/>
@@ -421,7 +423,7 @@
                 <w:noProof/>
                 <w:webHidden/>
               </w:rPr>
-              <w:instrText xml:space="preserve"> PAGEREF _Toc393318124 \h </w:instrText>
+              <w:instrText xml:space="preserve"> PAGEREF _Toc394104139 \h </w:instrText>
             </w:r>
             <w:r>
               <w:rPr>
@@ -441,7 +443,7 @@
                 <w:noProof/>
                 <w:webHidden/>
               </w:rPr>
-              <w:t>7</w:t>
+              <w:t>3</w:t>
             </w:r>
             <w:r>
               <w:rPr>
@@ -463,7 +465,7 @@
               <w:noProof/>
             </w:rPr>
           </w:pPr>
-          <w:hyperlink w:anchor="_Toc393318125" w:history="1">
+          <w:hyperlink w:anchor="_Toc394104140" w:history="1">
             <w:r>
               <w:rPr>
                 <w:rStyle w:val="Hyperlink"/>
@@ -490,7 +492,7 @@
                 <w:noProof/>
                 <w:webHidden/>
               </w:rPr>
-              <w:instrText xml:space="preserve"> PAGEREF _Toc393318125 \h </w:instrText>
+              <w:instrText xml:space="preserve"> PAGEREF _Toc394104140 \h </w:instrText>
             </w:r>
             <w:r>
               <w:rPr>
@@ -510,7 +512,7 @@
                 <w:noProof/>
                 <w:webHidden/>
               </w:rPr>
-              <w:t>8</w:t>
+              <w:t>3</w:t>
             </w:r>
             <w:r>
               <w:rPr>
@@ -532,7 +534,7 @@
               <w:noProof/>
             </w:rPr>
           </w:pPr>
-          <w:hyperlink w:anchor="_Toc393318126" w:history="1">
+          <w:hyperlink w:anchor="_Toc394104141" w:history="1">
             <w:r>
               <w:rPr>
                 <w:rStyle w:val="Hyperlink"/>
@@ -559,7 +561,7 @@
                 <w:noProof/>
                 <w:webHidden/>
               </w:rPr>
-              <w:instrText xml:space="preserve"> PAGEREF _Toc393318126 \h </w:instrText>
+              <w:instrText xml:space="preserve"> PAGEREF _Toc394104141 \h </w:instrText>
             </w:r>
             <w:r>
               <w:rPr>
@@ -579,7 +581,7 @@
                 <w:noProof/>
                 <w:webHidden/>
               </w:rPr>
-              <w:t>9</w:t>
+              <w:t>4</w:t>
             </w:r>
             <w:r>
               <w:rPr>
@@ -601,7 +603,7 @@
               <w:noProof/>
             </w:rPr>
           </w:pPr>
-          <w:hyperlink w:anchor="_Toc393318127" w:history="1">
+          <w:hyperlink w:anchor="_Toc394104142" w:history="1">
             <w:r>
               <w:rPr>
                 <w:rStyle w:val="Hyperlink"/>
@@ -628,7 +630,7 @@
                 <w:noProof/>
                 <w:webHidden/>
               </w:rPr>
-              <w:instrText xml:space="preserve"> PAGEREF _Toc393318127 \h </w:instrText>
+              <w:instrText xml:space="preserve"> PAGEREF _Toc394104142 \h </w:instrText>
             </w:r>
             <w:r>
               <w:rPr>
@@ -648,7 +650,7 @@
                 <w:noProof/>
                 <w:webHidden/>
               </w:rPr>
-              <w:t>9</w:t>
+              <w:t>4</w:t>
             </w:r>
             <w:r>
               <w:rPr>
@@ -670,7 +672,7 @@
               <w:noProof/>
             </w:rPr>
           </w:pPr>
-          <w:hyperlink w:anchor="_Toc393318128" w:history="1">
+          <w:hyperlink w:anchor="_Toc394104143" w:history="1">
             <w:r>
               <w:rPr>
                 <w:rStyle w:val="Hyperlink"/>
@@ -697,7 +699,7 @@
                 <w:noProof/>
                 <w:webHidden/>
               </w:rPr>
-              <w:instrText xml:space="preserve"> PAGEREF _Toc393318128 \h </w:instrText>
+              <w:instrText xml:space="preserve"> PAGEREF _Toc394104143 \h </w:instrText>
             </w:r>
             <w:r>
               <w:rPr>
@@ -717,7 +719,7 @@
                 <w:noProof/>
                 <w:webHidden/>
               </w:rPr>
-              <w:t>12</w:t>
+              <w:t>5</w:t>
             </w:r>
             <w:r>
               <w:rPr>
@@ -739,7 +741,7 @@
               <w:noProof/>
             </w:rPr>
           </w:pPr>
-          <w:hyperlink w:anchor="_Toc393318129" w:history="1">
+          <w:hyperlink w:anchor="_Toc394104144" w:history="1">
             <w:r>
               <w:rPr>
                 <w:rStyle w:val="Hyperlink"/>
@@ -766,7 +768,7 @@
                 <w:noProof/>
                 <w:webHidden/>
               </w:rPr>
-              <w:instrText xml:space="preserve"> PAGEREF _Toc393318129 \h </w:instrText>
+              <w:instrText xml:space="preserve"> PAGEREF _Toc394104144 \h </w:instrText>
             </w:r>
             <w:r>
               <w:rPr>
@@ -786,7 +788,7 @@
                 <w:noProof/>
                 <w:webHidden/>
               </w:rPr>
-              <w:t>13</w:t>
+              <w:t>6</w:t>
             </w:r>
             <w:r>
               <w:rPr>
@@ -808,7 +810,7 @@
               <w:noProof/>
             </w:rPr>
           </w:pPr>
-          <w:hyperlink w:anchor="_Toc393318130" w:history="1">
+          <w:hyperlink w:anchor="_Toc394104145" w:history="1">
             <w:r>
               <w:rPr>
                 <w:rStyle w:val="Hyperlink"/>
@@ -835,7 +837,7 @@
                 <w:noProof/>
                 <w:webHidden/>
               </w:rPr>
-              <w:instrText xml:space="preserve"> PAGEREF _Toc393318130 \h </w:instrText>
+              <w:instrText xml:space="preserve"> PAGEREF _Toc394104145 \h </w:instrText>
             </w:r>
             <w:r>
               <w:rPr>
@@ -855,7 +857,7 @@
                 <w:noProof/>
                 <w:webHidden/>
               </w:rPr>
-              <w:t>15</w:t>
+              <w:t>7</w:t>
             </w:r>
             <w:r>
               <w:rPr>
@@ -877,7 +879,7 @@
               <w:noProof/>
             </w:rPr>
           </w:pPr>
-          <w:hyperlink w:anchor="_Toc393318131" w:history="1">
+          <w:hyperlink w:anchor="_Toc394104146" w:history="1">
             <w:r>
               <w:rPr>
                 <w:rStyle w:val="Hyperlink"/>
@@ -904,7 +906,7 @@
                 <w:noProof/>
                 <w:webHidden/>
               </w:rPr>
-              <w:instrText xml:space="preserve"> PAGEREF _Toc393318131 \h </w:instrText>
+              <w:instrText xml:space="preserve"> PAGEREF _Toc394104146 \h </w:instrText>
             </w:r>
             <w:r>
               <w:rPr>
@@ -924,7 +926,7 @@
                 <w:noProof/>
                 <w:webHidden/>
               </w:rPr>
-              <w:t>15</w:t>
+              <w:t>7</w:t>
             </w:r>
             <w:r>
               <w:rPr>
@@ -946,7 +948,7 @@
               <w:noProof/>
             </w:rPr>
           </w:pPr>
-          <w:hyperlink w:anchor="_Toc393318132" w:history="1">
+          <w:hyperlink w:anchor="_Toc394104147" w:history="1">
             <w:r>
               <w:rPr>
                 <w:rStyle w:val="Hyperlink"/>
@@ -973,7 +975,7 @@
                 <w:noProof/>
                 <w:webHidden/>
               </w:rPr>
-              <w:instrText xml:space="preserve"> PAGEREF _Toc393318132 \h </w:instrText>
+              <w:instrText xml:space="preserve"> PAGEREF _Toc394104147 \h </w:instrText>
             </w:r>
             <w:r>
               <w:rPr>
@@ -993,7 +995,7 @@
                 <w:noProof/>
                 <w:webHidden/>
               </w:rPr>
-              <w:t>16</w:t>
+              <w:t>7</w:t>
             </w:r>
             <w:r>
               <w:rPr>
@@ -1015,7 +1017,7 @@
               <w:noProof/>
             </w:rPr>
           </w:pPr>
-          <w:hyperlink w:anchor="_Toc393318133" w:history="1">
+          <w:hyperlink w:anchor="_Toc394104148" w:history="1">
             <w:r>
               <w:rPr>
                 <w:rStyle w:val="Hyperlink"/>
@@ -1042,7 +1044,7 @@
                 <w:noProof/>
                 <w:webHidden/>
               </w:rPr>
-              <w:instrText xml:space="preserve"> PAGEREF _Toc393318133 \h </w:instrText>
+              <w:instrText xml:space="preserve"> PAGEREF _Toc394104148 \h </w:instrText>
             </w:r>
             <w:r>
               <w:rPr>
@@ -1062,7 +1064,7 @@
                 <w:noProof/>
                 <w:webHidden/>
               </w:rPr>
-              <w:t>17</w:t>
+              <w:t>8</w:t>
             </w:r>
             <w:r>
               <w:rPr>
@@ -1084,7 +1086,7 @@
               <w:noProof/>
             </w:rPr>
           </w:pPr>
-          <w:hyperlink w:anchor="_Toc393318134" w:history="1">
+          <w:hyperlink w:anchor="_Toc394104149" w:history="1">
             <w:r>
               <w:rPr>
                 <w:rStyle w:val="Hyperlink"/>
@@ -1111,7 +1113,7 @@
                 <w:noProof/>
                 <w:webHidden/>
               </w:rPr>
-              <w:instrText xml:space="preserve"> PAGEREF _Toc393318134 \h </w:instrText>
+              <w:instrText xml:space="preserve"> PAGEREF _Toc394104149 \h </w:instrText>
             </w:r>
             <w:r>
               <w:rPr>
@@ -1131,7 +1133,7 @@
                 <w:noProof/>
                 <w:webHidden/>
               </w:rPr>
-              <w:t>18</w:t>
+              <w:t>8</w:t>
             </w:r>
             <w:r>
               <w:rPr>
@@ -1153,7 +1155,7 @@
               <w:noProof/>
             </w:rPr>
           </w:pPr>
-          <w:hyperlink w:anchor="_Toc393318135" w:history="1">
+          <w:hyperlink w:anchor="_Toc394104150" w:history="1">
             <w:r>
               <w:rPr>
                 <w:rStyle w:val="Hyperlink"/>
@@ -1180,7 +1182,7 @@
                 <w:noProof/>
                 <w:webHidden/>
               </w:rPr>
-              <w:instrText xml:space="preserve"> PAGEREF _Toc393318135 \h </w:instrText>
+              <w:instrText xml:space="preserve"> PAGEREF _Toc394104150 \h </w:instrText>
             </w:r>
             <w:r>
               <w:rPr>
@@ -1200,7 +1202,7 @@
                 <w:noProof/>
                 <w:webHidden/>
               </w:rPr>
-              <w:t>19</w:t>
+              <w:t>8</w:t>
             </w:r>
             <w:r>
               <w:rPr>
@@ -1222,7 +1224,7 @@
               <w:noProof/>
             </w:rPr>
           </w:pPr>
-          <w:hyperlink w:anchor="_Toc393318136" w:history="1">
+          <w:hyperlink w:anchor="_Toc394104151" w:history="1">
             <w:r>
               <w:rPr>
                 <w:rStyle w:val="Hyperlink"/>
@@ -1249,7 +1251,7 @@
                 <w:noProof/>
                 <w:webHidden/>
               </w:rPr>
-              <w:instrText xml:space="preserve"> PAGEREF _Toc393318136 \h </w:instrText>
+              <w:instrText xml:space="preserve"> PAGEREF _Toc394104151 \h </w:instrText>
             </w:r>
             <w:r>
               <w:rPr>
@@ -1269,7 +1271,7 @@
                 <w:noProof/>
                 <w:webHidden/>
               </w:rPr>
-              <w:t>20</w:t>
+              <w:t>9</w:t>
             </w:r>
             <w:r>
               <w:rPr>
@@ -1291,7 +1293,7 @@
               <w:noProof/>
             </w:rPr>
           </w:pPr>
-          <w:hyperlink w:anchor="_Toc393318137" w:history="1">
+          <w:hyperlink w:anchor="_Toc394104152" w:history="1">
             <w:r>
               <w:rPr>
                 <w:rStyle w:val="Hyperlink"/>
@@ -1318,7 +1320,7 @@
                 <w:noProof/>
                 <w:webHidden/>
               </w:rPr>
-              <w:instrText xml:space="preserve"> PAGEREF _Toc393318137 \h </w:instrText>
+              <w:instrText xml:space="preserve"> PAGEREF _Toc394104152 \h </w:instrText>
             </w:r>
             <w:r>
               <w:rPr>
@@ -1338,7 +1340,7 @@
                 <w:noProof/>
                 <w:webHidden/>
               </w:rPr>
-              <w:t>21</w:t>
+              <w:t>9</w:t>
             </w:r>
             <w:r>
               <w:rPr>
@@ -1360,7 +1362,7 @@
               <w:noProof/>
             </w:rPr>
           </w:pPr>
-          <w:hyperlink w:anchor="_Toc393318138" w:history="1">
+          <w:hyperlink w:anchor="_Toc394104153" w:history="1">
             <w:r>
               <w:rPr>
                 <w:rStyle w:val="Hyperlink"/>
@@ -1387,7 +1389,7 @@
                 <w:noProof/>
                 <w:webHidden/>
               </w:rPr>
-              <w:instrText xml:space="preserve"> PAGEREF _Toc393318138 \h </w:instrText>
+              <w:instrText xml:space="preserve"> PAGEREF _Toc394104153 \h </w:instrText>
             </w:r>
             <w:r>
               <w:rPr>
@@ -1407,7 +1409,7 @@
                 <w:noProof/>
                 <w:webHidden/>
               </w:rPr>
-              <w:t>22</w:t>
+              <w:t>9</w:t>
             </w:r>
             <w:r>
               <w:rPr>
@@ -1429,7 +1431,7 @@
               <w:noProof/>
             </w:rPr>
           </w:pPr>
-          <w:hyperlink w:anchor="_Toc393318139" w:history="1">
+          <w:hyperlink w:anchor="_Toc394104154" w:history="1">
             <w:r>
               <w:rPr>
                 <w:rStyle w:val="Hyperlink"/>
@@ -1456,7 +1458,7 @@
                 <w:noProof/>
                 <w:webHidden/>
               </w:rPr>
-              <w:instrText xml:space="preserve"> PAGEREF _Toc393318139 \h </w:instrText>
+              <w:instrText xml:space="preserve"> PAGEREF _Toc394104154 \h </w:instrText>
             </w:r>
             <w:r>
               <w:rPr>
@@ -1476,7 +1478,7 @@
                 <w:noProof/>
                 <w:webHidden/>
               </w:rPr>
-              <w:t>23</w:t>
+              <w:t>10</w:t>
             </w:r>
             <w:r>
               <w:rPr>
@@ -1498,7 +1500,7 @@
               <w:noProof/>
             </w:rPr>
           </w:pPr>
-          <w:hyperlink w:anchor="_Toc393318140" w:history="1">
+          <w:hyperlink w:anchor="_Toc394104155" w:history="1">
             <w:r>
               <w:rPr>
                 <w:rStyle w:val="Hyperlink"/>
@@ -1525,7 +1527,7 @@
                 <w:noProof/>
                 <w:webHidden/>
               </w:rPr>
-              <w:instrText xml:space="preserve"> PAGEREF _Toc393318140 \h </w:instrText>
+              <w:instrText xml:space="preserve"> PAGEREF _Toc394104155 \h </w:instrText>
             </w:r>
             <w:r>
               <w:rPr>
@@ -1545,7 +1547,7 @@
                 <w:noProof/>
                 <w:webHidden/>
               </w:rPr>
-              <w:t>23</w:t>
+              <w:t>10</w:t>
             </w:r>
             <w:r>
               <w:rPr>
@@ -1567,7 +1569,7 @@
               <w:noProof/>
             </w:rPr>
           </w:pPr>
-          <w:hyperlink w:anchor="_Toc393318141" w:history="1">
+          <w:hyperlink w:anchor="_Toc394104156" w:history="1">
             <w:r>
               <w:rPr>
                 <w:rStyle w:val="Hyperlink"/>
@@ -1594,7 +1596,7 @@
                 <w:noProof/>
                 <w:webHidden/>
               </w:rPr>
-              <w:instrText xml:space="preserve"> PAGEREF _Toc393318141 \h </w:instrText>
+              <w:instrText xml:space="preserve"> PAGEREF _Toc394104156 \h </w:instrText>
             </w:r>
             <w:r>
               <w:rPr>
@@ -1614,7 +1616,7 @@
                 <w:noProof/>
                 <w:webHidden/>
               </w:rPr>
-              <w:t>23</w:t>
+              <w:t>10</w:t>
             </w:r>
             <w:r>
               <w:rPr>
@@ -1636,7 +1638,7 @@
               <w:noProof/>
             </w:rPr>
           </w:pPr>
-          <w:hyperlink w:anchor="_Toc393318142" w:history="1">
+          <w:hyperlink w:anchor="_Toc394104157" w:history="1">
             <w:r>
               <w:rPr>
                 <w:rStyle w:val="Hyperlink"/>
@@ -1663,7 +1665,7 @@
                 <w:noProof/>
                 <w:webHidden/>
               </w:rPr>
-              <w:instrText xml:space="preserve"> PAGEREF _Toc393318142 \h </w:instrText>
+              <w:instrText xml:space="preserve"> PAGEREF _Toc394104157 \h </w:instrText>
             </w:r>
             <w:r>
               <w:rPr>
@@ -1683,7 +1685,7 @@
                 <w:noProof/>
                 <w:webHidden/>
               </w:rPr>
-              <w:t>24</w:t>
+              <w:t>10</w:t>
             </w:r>
             <w:r>
               <w:rPr>
@@ -1705,7 +1707,7 @@
               <w:noProof/>
             </w:rPr>
           </w:pPr>
-          <w:hyperlink w:anchor="_Toc393318143" w:history="1">
+          <w:hyperlink w:anchor="_Toc394104158" w:history="1">
             <w:r>
               <w:rPr>
                 <w:rStyle w:val="Hyperlink"/>
@@ -1732,7 +1734,7 @@
                 <w:noProof/>
                 <w:webHidden/>
               </w:rPr>
-              <w:instrText xml:space="preserve"> PAGEREF _Toc393318143 \h </w:instrText>
+              <w:instrText xml:space="preserve"> PAGEREF _Toc394104158 \h </w:instrText>
             </w:r>
             <w:r>
               <w:rPr>
@@ -1752,7 +1754,7 @@
                 <w:noProof/>
                 <w:webHidden/>
               </w:rPr>
-              <w:t>24</w:t>
+              <w:t>10</w:t>
             </w:r>
             <w:r>
               <w:rPr>
@@ -1774,7 +1776,7 @@
               <w:noProof/>
             </w:rPr>
           </w:pPr>
-          <w:hyperlink w:anchor="_Toc393318144" w:history="1">
+          <w:hyperlink w:anchor="_Toc394104159" w:history="1">
             <w:r>
               <w:rPr>
                 <w:rStyle w:val="Hyperlink"/>
@@ -1801,7 +1803,7 @@
                 <w:noProof/>
                 <w:webHidden/>
               </w:rPr>
-              <w:instrText xml:space="preserve"> PAGEREF _Toc393318144 \h </w:instrText>
+              <w:instrText xml:space="preserve"> PAGEREF _Toc394104159 \h </w:instrText>
             </w:r>
             <w:r>
               <w:rPr>
@@ -1821,7 +1823,7 @@
                 <w:noProof/>
                 <w:webHidden/>
               </w:rPr>
-              <w:t>25</w:t>
+              <w:t>11</w:t>
             </w:r>
             <w:r>
               <w:rPr>
@@ -1843,7 +1845,7 @@
               <w:noProof/>
             </w:rPr>
           </w:pPr>
-          <w:hyperlink w:anchor="_Toc393318145" w:history="1">
+          <w:hyperlink w:anchor="_Toc394104160" w:history="1">
             <w:r>
               <w:rPr>
                 <w:rStyle w:val="Hyperlink"/>
@@ -1870,7 +1872,7 @@
                 <w:noProof/>
                 <w:webHidden/>
               </w:rPr>
-              <w:instrText xml:space="preserve"> PAGEREF _Toc393318145 \h </w:instrText>
+              <w:instrText xml:space="preserve"> PAGEREF _Toc394104160 \h </w:instrText>
             </w:r>
             <w:r>
               <w:rPr>
@@ -1890,7 +1892,7 @@
                 <w:noProof/>
                 <w:webHidden/>
               </w:rPr>
-              <w:t>26</w:t>
+              <w:t>11</w:t>
             </w:r>
             <w:r>
               <w:rPr>
@@ -1912,7 +1914,7 @@
               <w:noProof/>
             </w:rPr>
           </w:pPr>
-          <w:hyperlink w:anchor="_Toc393318146" w:history="1">
+          <w:hyperlink w:anchor="_Toc394104161" w:history="1">
             <w:r>
               <w:rPr>
                 <w:rStyle w:val="Hyperlink"/>
@@ -1939,7 +1941,7 @@
                 <w:noProof/>
                 <w:webHidden/>
               </w:rPr>
-              <w:instrText xml:space="preserve"> PAGEREF _Toc393318146 \h </w:instrText>
+              <w:instrText xml:space="preserve"> PAGEREF _Toc394104161 \h </w:instrText>
             </w:r>
             <w:r>
               <w:rPr>
@@ -1959,7 +1961,7 @@
                 <w:noProof/>
                 <w:webHidden/>
               </w:rPr>
-              <w:t>27</w:t>
+              <w:t>11</w:t>
             </w:r>
             <w:r>
               <w:rPr>
@@ -1981,7 +1983,7 @@
               <w:noProof/>
             </w:rPr>
           </w:pPr>
-          <w:hyperlink w:anchor="_Toc393318147" w:history="1">
+          <w:hyperlink w:anchor="_Toc394104162" w:history="1">
             <w:r>
               <w:rPr>
                 <w:rStyle w:val="Hyperlink"/>
@@ -2008,7 +2010,7 @@
                 <w:noProof/>
                 <w:webHidden/>
               </w:rPr>
-              <w:instrText xml:space="preserve"> PAGEREF _Toc393318147 \h </w:instrText>
+              <w:instrText xml:space="preserve"> PAGEREF _Toc394104162 \h </w:instrText>
             </w:r>
             <w:r>
               <w:rPr>
@@ -2028,7 +2030,7 @@
                 <w:noProof/>
                 <w:webHidden/>
               </w:rPr>
-              <w:t>28</w:t>
+              <w:t>12</w:t>
             </w:r>
             <w:r>
               <w:rPr>
@@ -2050,7 +2052,7 @@
               <w:noProof/>
             </w:rPr>
           </w:pPr>
-          <w:hyperlink w:anchor="_Toc393318148" w:history="1">
+          <w:hyperlink w:anchor="_Toc394104163" w:history="1">
             <w:r>
               <w:rPr>
                 <w:rStyle w:val="Hyperlink"/>
@@ -2077,7 +2079,7 @@
                 <w:noProof/>
                 <w:webHidden/>
               </w:rPr>
-              <w:instrText xml:space="preserve"> PAGEREF _Toc393318148 \h </w:instrText>
+              <w:instrText xml:space="preserve"> PAGEREF _Toc394104163 \h </w:instrText>
             </w:r>
             <w:r>
               <w:rPr>
@@ -2097,7 +2099,7 @@
                 <w:noProof/>
                 <w:webHidden/>
               </w:rPr>
-              <w:t>29</w:t>
+              <w:t>12</w:t>
             </w:r>
             <w:r>
               <w:rPr>
@@ -2119,7 +2121,7 @@
               <w:noProof/>
             </w:rPr>
           </w:pPr>
-          <w:hyperlink w:anchor="_Toc393318149" w:history="1">
+          <w:hyperlink w:anchor="_Toc394104164" w:history="1">
             <w:r>
               <w:rPr>
                 <w:rStyle w:val="Hyperlink"/>
@@ -2146,7 +2148,7 @@
                 <w:noProof/>
                 <w:webHidden/>
               </w:rPr>
-              <w:instrText xml:space="preserve"> PAGEREF _Toc393318149 \h </w:instrText>
+              <w:instrText xml:space="preserve"> PAGEREF _Toc394104164 \h </w:instrText>
             </w:r>
             <w:r>
               <w:rPr>
@@ -2166,7 +2168,7 @@
                 <w:noProof/>
                 <w:webHidden/>
               </w:rPr>
-              <w:t>29</w:t>
+              <w:t>12</w:t>
             </w:r>
             <w:r>
               <w:rPr>
@@ -2188,7 +2190,7 @@
               <w:noProof/>
             </w:rPr>
           </w:pPr>
-          <w:hyperlink w:anchor="_Toc393318150" w:history="1">
+          <w:hyperlink w:anchor="_Toc394104165" w:history="1">
             <w:r>
               <w:rPr>
                 <w:rStyle w:val="Hyperlink"/>
@@ -2215,7 +2217,7 @@
                 <w:noProof/>
                 <w:webHidden/>
               </w:rPr>
-              <w:instrText xml:space="preserve"> PAGEREF _Toc393318150 \h </w:instrText>
+              <w:instrText xml:space="preserve"> PAGEREF _Toc394104165 \h </w:instrText>
             </w:r>
             <w:r>
               <w:rPr>
@@ -2235,7 +2237,7 @@
                 <w:noProof/>
                 <w:webHidden/>
               </w:rPr>
-              <w:t>30</w:t>
+              <w:t>12</w:t>
             </w:r>
             <w:r>
               <w:rPr>
@@ -2257,7 +2259,7 @@
               <w:noProof/>
             </w:rPr>
           </w:pPr>
-          <w:hyperlink w:anchor="_Toc393318151" w:history="1">
+          <w:hyperlink w:anchor="_Toc394104166" w:history="1">
             <w:r>
               <w:rPr>
                 <w:rStyle w:val="Hyperlink"/>
@@ -2284,7 +2286,7 @@
                 <w:noProof/>
                 <w:webHidden/>
               </w:rPr>
-              <w:instrText xml:space="preserve"> PAGEREF _Toc393318151 \h </w:instrText>
+              <w:instrText xml:space="preserve"> PAGEREF _Toc394104166 \h </w:instrText>
             </w:r>
             <w:r>
               <w:rPr>
@@ -2304,7 +2306,7 @@
                 <w:noProof/>
                 <w:webHidden/>
               </w:rPr>
-              <w:t>30</w:t>
+              <w:t>13</w:t>
             </w:r>
             <w:r>
               <w:rPr>
@@ -2326,7 +2328,7 @@
               <w:noProof/>
             </w:rPr>
           </w:pPr>
-          <w:hyperlink w:anchor="_Toc393318152" w:history="1">
+          <w:hyperlink w:anchor="_Toc394104167" w:history="1">
             <w:r>
               <w:rPr>
                 <w:rStyle w:val="Hyperlink"/>
@@ -2353,7 +2355,7 @@
                 <w:noProof/>
                 <w:webHidden/>
               </w:rPr>
-              <w:instrText xml:space="preserve"> PAGEREF _Toc393318152 \h </w:instrText>
+              <w:instrText xml:space="preserve"> PAGEREF _Toc394104167 \h </w:instrText>
             </w:r>
             <w:r>
               <w:rPr>
@@ -2373,7 +2375,7 @@
                 <w:noProof/>
                 <w:webHidden/>
               </w:rPr>
-              <w:t>31</w:t>
+              <w:t>13</w:t>
             </w:r>
             <w:r>
               <w:rPr>
@@ -2395,7 +2397,7 @@
               <w:noProof/>
             </w:rPr>
           </w:pPr>
-          <w:hyperlink w:anchor="_Toc393318153" w:history="1">
+          <w:hyperlink w:anchor="_Toc394104168" w:history="1">
             <w:r>
               <w:rPr>
                 <w:rStyle w:val="Hyperlink"/>
@@ -2422,7 +2424,7 @@
                 <w:noProof/>
                 <w:webHidden/>
               </w:rPr>
-              <w:instrText xml:space="preserve"> PAGEREF _Toc393318153 \h </w:instrText>
+              <w:instrText xml:space="preserve"> PAGEREF _Toc394104168 \h </w:instrText>
             </w:r>
             <w:r>
               <w:rPr>
@@ -2442,7 +2444,7 @@
                 <w:noProof/>
                 <w:webHidden/>
               </w:rPr>
-              <w:t>31</w:t>
+              <w:t>13</w:t>
             </w:r>
             <w:r>
               <w:rPr>
@@ -2464,7 +2466,7 @@
               <w:noProof/>
             </w:rPr>
           </w:pPr>
-          <w:hyperlink w:anchor="_Toc393318154" w:history="1">
+          <w:hyperlink w:anchor="_Toc394104169" w:history="1">
             <w:r>
               <w:rPr>
                 <w:rStyle w:val="Hyperlink"/>
@@ -2491,7 +2493,7 @@
                 <w:noProof/>
                 <w:webHidden/>
               </w:rPr>
-              <w:instrText xml:space="preserve"> PAGEREF _Toc393318154 \h </w:instrText>
+              <w:instrText xml:space="preserve"> PAGEREF _Toc394104169 \h </w:instrText>
             </w:r>
             <w:r>
               <w:rPr>
@@ -2511,7 +2513,7 @@
                 <w:noProof/>
                 <w:webHidden/>
               </w:rPr>
-              <w:t>32</w:t>
+              <w:t>13</w:t>
             </w:r>
             <w:r>
               <w:rPr>
@@ -2533,7 +2535,7 @@
               <w:noProof/>
             </w:rPr>
           </w:pPr>
-          <w:hyperlink w:anchor="_Toc393318155" w:history="1">
+          <w:hyperlink w:anchor="_Toc394104170" w:history="1">
             <w:r>
               <w:rPr>
                 <w:rStyle w:val="Hyperlink"/>
@@ -2560,7 +2562,7 @@
                 <w:noProof/>
                 <w:webHidden/>
               </w:rPr>
-              <w:instrText xml:space="preserve"> PAGEREF _Toc393318155 \h </w:instrText>
+              <w:instrText xml:space="preserve"> PAGEREF _Toc394104170 \h </w:instrText>
             </w:r>
             <w:r>
               <w:rPr>
@@ -2580,7 +2582,7 @@
                 <w:noProof/>
                 <w:webHidden/>
               </w:rPr>
-              <w:t>33</w:t>
+              <w:t>14</w:t>
             </w:r>
             <w:r>
               <w:rPr>
@@ -2602,7 +2604,7 @@
               <w:noProof/>
             </w:rPr>
           </w:pPr>
-          <w:hyperlink w:anchor="_Toc393318156" w:history="1">
+          <w:hyperlink w:anchor="_Toc394104171" w:history="1">
             <w:r>
               <w:rPr>
                 <w:rStyle w:val="Hyperlink"/>
@@ -2629,7 +2631,7 @@
                 <w:noProof/>
                 <w:webHidden/>
               </w:rPr>
-              <w:instrText xml:space="preserve"> PAGEREF _Toc393318156 \h </w:instrText>
+              <w:instrText xml:space="preserve"> PAGEREF _Toc394104171 \h </w:instrText>
             </w:r>
             <w:r>
               <w:rPr>
@@ -2649,7 +2651,7 @@
                 <w:noProof/>
                 <w:webHidden/>
               </w:rPr>
-              <w:t>34</w:t>
+              <w:t>14</w:t>
             </w:r>
             <w:r>
               <w:rPr>
@@ -2671,7 +2673,7 @@
               <w:noProof/>
             </w:rPr>
           </w:pPr>
-          <w:hyperlink w:anchor="_Toc393318157" w:history="1">
+          <w:hyperlink w:anchor="_Toc394104172" w:history="1">
             <w:r>
               <w:rPr>
                 <w:rStyle w:val="Hyperlink"/>
@@ -2698,7 +2700,7 @@
                 <w:noProof/>
                 <w:webHidden/>
               </w:rPr>
-              <w:instrText xml:space="preserve"> PAGEREF _Toc393318157 \h </w:instrText>
+              <w:instrText xml:space="preserve"> PAGEREF _Toc394104172 \h </w:instrText>
             </w:r>
             <w:r>
               <w:rPr>
@@ -2718,7 +2720,7 @@
                 <w:noProof/>
                 <w:webHidden/>
               </w:rPr>
-              <w:t>35</w:t>
+              <w:t>15</w:t>
             </w:r>
             <w:r>
               <w:rPr>
@@ -2740,7 +2742,7 @@
               <w:noProof/>
             </w:rPr>
           </w:pPr>
-          <w:hyperlink w:anchor="_Toc393318158" w:history="1">
+          <w:hyperlink w:anchor="_Toc394104173" w:history="1">
             <w:r>
               <w:rPr>
                 <w:rStyle w:val="Hyperlink"/>
@@ -2767,7 +2769,7 @@
                 <w:noProof/>
                 <w:webHidden/>
               </w:rPr>
-              <w:instrText xml:space="preserve"> PAGEREF _Toc393318158 \h </w:instrText>
+              <w:instrText xml:space="preserve"> PAGEREF _Toc394104173 \h </w:instrText>
             </w:r>
             <w:r>
               <w:rPr>
@@ -2787,7 +2789,7 @@
                 <w:noProof/>
                 <w:webHidden/>
               </w:rPr>
-              <w:t>36</w:t>
+              <w:t>15</w:t>
             </w:r>
             <w:r>
               <w:rPr>
@@ -2809,7 +2811,7 @@
               <w:noProof/>
             </w:rPr>
           </w:pPr>
-          <w:hyperlink w:anchor="_Toc393318159" w:history="1">
+          <w:hyperlink w:anchor="_Toc394104174" w:history="1">
             <w:r>
               <w:rPr>
                 <w:rStyle w:val="Hyperlink"/>
@@ -2836,7 +2838,7 @@
                 <w:noProof/>
                 <w:webHidden/>
               </w:rPr>
-              <w:instrText xml:space="preserve"> PAGEREF _Toc393318159 \h </w:instrText>
+              <w:instrText xml:space="preserve"> PAGEREF _Toc394104174 \h </w:instrText>
             </w:r>
             <w:r>
               <w:rPr>
@@ -2856,7 +2858,7 @@
                 <w:noProof/>
                 <w:webHidden/>
               </w:rPr>
-              <w:t>38</w:t>
+              <w:t>16</w:t>
             </w:r>
             <w:r>
               <w:rPr>
@@ -2878,7 +2880,7 @@
               <w:noProof/>
             </w:rPr>
           </w:pPr>
-          <w:hyperlink w:anchor="_Toc393318160" w:history="1">
+          <w:hyperlink w:anchor="_Toc394104175" w:history="1">
             <w:r>
               <w:rPr>
                 <w:rStyle w:val="Hyperlink"/>
@@ -2905,7 +2907,7 @@
                 <w:noProof/>
                 <w:webHidden/>
               </w:rPr>
-              <w:instrText xml:space="preserve"> PAGEREF _Toc393318160 \h </w:instrText>
+              <w:instrText xml:space="preserve"> PAGEREF _Toc394104175 \h </w:instrText>
             </w:r>
             <w:r>
               <w:rPr>
@@ -2925,7 +2927,7 @@
                 <w:noProof/>
                 <w:webHidden/>
               </w:rPr>
-              <w:t>38</w:t>
+              <w:t>16</w:t>
             </w:r>
             <w:r>
               <w:rPr>
@@ -2947,7 +2949,7 @@
               <w:noProof/>
             </w:rPr>
           </w:pPr>
-          <w:hyperlink w:anchor="_Toc393318161" w:history="1">
+          <w:hyperlink w:anchor="_Toc394104176" w:history="1">
             <w:r>
               <w:rPr>
                 <w:rStyle w:val="Hyperlink"/>
@@ -2974,7 +2976,7 @@
                 <w:noProof/>
                 <w:webHidden/>
               </w:rPr>
-              <w:instrText xml:space="preserve"> PAGEREF _Toc393318161 \h </w:instrText>
+              <w:instrText xml:space="preserve"> PAGEREF _Toc394104176 \h </w:instrText>
             </w:r>
             <w:r>
               <w:rPr>
@@ -2994,7 +2996,7 @@
                 <w:noProof/>
                 <w:webHidden/>
               </w:rPr>
-              <w:t>38</w:t>
+              <w:t>16</w:t>
             </w:r>
             <w:r>
               <w:rPr>
@@ -3016,7 +3018,7 @@
               <w:noProof/>
             </w:rPr>
           </w:pPr>
-          <w:hyperlink w:anchor="_Toc393318162" w:history="1">
+          <w:hyperlink w:anchor="_Toc394104177" w:history="1">
             <w:r>
               <w:rPr>
                 <w:rStyle w:val="Hyperlink"/>
@@ -3043,7 +3045,7 @@
                 <w:noProof/>
                 <w:webHidden/>
               </w:rPr>
-              <w:instrText xml:space="preserve"> PAGEREF _Toc393318162 \h </w:instrText>
+              <w:instrText xml:space="preserve"> PAGEREF _Toc394104177 \h </w:instrText>
             </w:r>
             <w:r>
               <w:rPr>
@@ -3063,7 +3065,7 @@
                 <w:noProof/>
                 <w:webHidden/>
               </w:rPr>
-              <w:t>38</w:t>
+              <w:t>16</w:t>
             </w:r>
             <w:r>
               <w:rPr>
@@ -3085,7 +3087,7 @@
               <w:noProof/>
             </w:rPr>
           </w:pPr>
-          <w:hyperlink w:anchor="_Toc393318163" w:history="1">
+          <w:hyperlink w:anchor="_Toc394104178" w:history="1">
             <w:r>
               <w:rPr>
                 <w:rStyle w:val="Hyperlink"/>
@@ -3112,7 +3114,7 @@
                 <w:noProof/>
                 <w:webHidden/>
               </w:rPr>
-              <w:instrText xml:space="preserve"> PAGEREF _Toc393318163 \h </w:instrText>
+              <w:instrText xml:space="preserve"> PAGEREF _Toc394104178 \h </w:instrText>
             </w:r>
             <w:r>
               <w:rPr>
@@ -3132,7 +3134,7 @@
                 <w:noProof/>
                 <w:webHidden/>
               </w:rPr>
-              <w:t>40</w:t>
+              <w:t>17</w:t>
             </w:r>
             <w:r>
               <w:rPr>
@@ -3154,7 +3156,7 @@
               <w:noProof/>
             </w:rPr>
           </w:pPr>
-          <w:hyperlink w:anchor="_Toc393318164" w:history="1">
+          <w:hyperlink w:anchor="_Toc394104179" w:history="1">
             <w:r>
               <w:rPr>
                 <w:rStyle w:val="Hyperlink"/>
@@ -3181,7 +3183,7 @@
                 <w:noProof/>
                 <w:webHidden/>
               </w:rPr>
-              <w:instrText xml:space="preserve"> PAGEREF _Toc393318164 \h </w:instrText>
+              <w:instrText xml:space="preserve"> PAGEREF _Toc394104179 \h </w:instrText>
             </w:r>
             <w:r>
               <w:rPr>
@@ -3201,7 +3203,7 @@
                 <w:noProof/>
                 <w:webHidden/>
               </w:rPr>
-              <w:t>40</w:t>
+              <w:t>17</w:t>
             </w:r>
             <w:r>
               <w:rPr>
@@ -3223,7 +3225,7 @@
               <w:noProof/>
             </w:rPr>
           </w:pPr>
-          <w:hyperlink w:anchor="_Toc393318165" w:history="1">
+          <w:hyperlink w:anchor="_Toc394104180" w:history="1">
             <w:r>
               <w:rPr>
                 <w:rStyle w:val="Hyperlink"/>
@@ -3250,7 +3252,7 @@
                 <w:noProof/>
                 <w:webHidden/>
               </w:rPr>
-              <w:instrText xml:space="preserve"> PAGEREF _Toc393318165 \h </w:instrText>
+              <w:instrText xml:space="preserve"> PAGEREF _Toc394104180 \h </w:instrText>
             </w:r>
             <w:r>
               <w:rPr>
@@ -3270,7 +3272,7 @@
                 <w:noProof/>
                 <w:webHidden/>
               </w:rPr>
-              <w:t>40</w:t>
+              <w:t>17</w:t>
             </w:r>
             <w:r>
               <w:rPr>
@@ -3292,7 +3294,7 @@
               <w:noProof/>
             </w:rPr>
           </w:pPr>
-          <w:hyperlink w:anchor="_Toc393318166" w:history="1">
+          <w:hyperlink w:anchor="_Toc394104181" w:history="1">
             <w:r>
               <w:rPr>
                 <w:rStyle w:val="Hyperlink"/>
@@ -3319,7 +3321,7 @@
                 <w:noProof/>
                 <w:webHidden/>
               </w:rPr>
-              <w:instrText xml:space="preserve"> PAGEREF _Toc393318166 \h </w:instrText>
+              <w:instrText xml:space="preserve"> PAGEREF _Toc394104181 \h </w:instrText>
             </w:r>
             <w:r>
               <w:rPr>
@@ -3339,7 +3341,7 @@
                 <w:noProof/>
                 <w:webHidden/>
               </w:rPr>
-              <w:t>42</w:t>
+              <w:t>17</w:t>
             </w:r>
             <w:r>
               <w:rPr>
@@ -3361,7 +3363,7 @@
               <w:noProof/>
             </w:rPr>
           </w:pPr>
-          <w:hyperlink w:anchor="_Toc393318167" w:history="1">
+          <w:hyperlink w:anchor="_Toc394104182" w:history="1">
             <w:r>
               <w:rPr>
                 <w:rStyle w:val="Hyperlink"/>
@@ -3388,7 +3390,7 @@
                 <w:noProof/>
                 <w:webHidden/>
               </w:rPr>
-              <w:instrText xml:space="preserve"> PAGEREF _Toc393318167 \h </w:instrText>
+              <w:instrText xml:space="preserve"> PAGEREF _Toc394104182 \h </w:instrText>
             </w:r>
             <w:r>
               <w:rPr>
@@ -3408,7 +3410,7 @@
                 <w:noProof/>
                 <w:webHidden/>
               </w:rPr>
-              <w:t>46</w:t>
+              <w:t>20</w:t>
             </w:r>
             <w:r>
               <w:rPr>
@@ -3430,7 +3432,7 @@
               <w:noProof/>
             </w:rPr>
           </w:pPr>
-          <w:hyperlink w:anchor="_Toc393318168" w:history="1">
+          <w:hyperlink w:anchor="_Toc394104183" w:history="1">
             <w:r>
               <w:rPr>
                 <w:rStyle w:val="Hyperlink"/>
@@ -3457,7 +3459,7 @@
                 <w:noProof/>
                 <w:webHidden/>
               </w:rPr>
-              <w:instrText xml:space="preserve"> PAGEREF _Toc393318168 \h </w:instrText>
+              <w:instrText xml:space="preserve"> PAGEREF _Toc394104183 \h </w:instrText>
             </w:r>
             <w:r>
               <w:rPr>
@@ -3477,7 +3479,7 @@
                 <w:noProof/>
                 <w:webHidden/>
               </w:rPr>
-              <w:t>46</w:t>
+              <w:t>20</w:t>
             </w:r>
             <w:r>
               <w:rPr>
@@ -3499,7 +3501,7 @@
               <w:noProof/>
             </w:rPr>
           </w:pPr>
-          <w:hyperlink w:anchor="_Toc393318169" w:history="1">
+          <w:hyperlink w:anchor="_Toc394104184" w:history="1">
             <w:r>
               <w:rPr>
                 <w:rStyle w:val="Hyperlink"/>
@@ -3526,7 +3528,7 @@
                 <w:noProof/>
                 <w:webHidden/>
               </w:rPr>
-              <w:instrText xml:space="preserve"> PAGEREF _Toc393318169 \h </w:instrText>
+              <w:instrText xml:space="preserve"> PAGEREF _Toc394104184 \h </w:instrText>
             </w:r>
             <w:r>
               <w:rPr>
@@ -3546,7 +3548,7 @@
                 <w:noProof/>
                 <w:webHidden/>
               </w:rPr>
-              <w:t>46</w:t>
+              <w:t>20</w:t>
             </w:r>
             <w:r>
               <w:rPr>
@@ -3568,7 +3570,7 @@
               <w:noProof/>
             </w:rPr>
           </w:pPr>
-          <w:hyperlink w:anchor="_Toc393318170" w:history="1">
+          <w:hyperlink w:anchor="_Toc394104185" w:history="1">
             <w:r>
               <w:rPr>
                 <w:rStyle w:val="Hyperlink"/>
@@ -3595,7 +3597,7 @@
                 <w:noProof/>
                 <w:webHidden/>
               </w:rPr>
-              <w:instrText xml:space="preserve"> PAGEREF _Toc393318170 \h </w:instrText>
+              <w:instrText xml:space="preserve"> PAGEREF _Toc394104185 \h </w:instrText>
             </w:r>
             <w:r>
               <w:rPr>
@@ -3615,7 +3617,7 @@
                 <w:noProof/>
                 <w:webHidden/>
               </w:rPr>
-              <w:t>46</w:t>
+              <w:t>20</w:t>
             </w:r>
             <w:r>
               <w:rPr>
@@ -3637,7 +3639,7 @@
               <w:noProof/>
             </w:rPr>
           </w:pPr>
-          <w:hyperlink w:anchor="_Toc393318171" w:history="1">
+          <w:hyperlink w:anchor="_Toc394104186" w:history="1">
             <w:r>
               <w:rPr>
                 <w:rStyle w:val="Hyperlink"/>
@@ -3664,7 +3666,7 @@
                 <w:noProof/>
                 <w:webHidden/>
               </w:rPr>
-              <w:instrText xml:space="preserve"> PAGEREF _Toc393318171 \h </w:instrText>
+              <w:instrText xml:space="preserve"> PAGEREF _Toc394104186 \h </w:instrText>
             </w:r>
             <w:r>
               <w:rPr>
@@ -3684,7 +3686,7 @@
                 <w:noProof/>
                 <w:webHidden/>
               </w:rPr>
-              <w:t>46</w:t>
+              <w:t>20</w:t>
             </w:r>
             <w:r>
               <w:rPr>
@@ -3706,7 +3708,7 @@
               <w:noProof/>
             </w:rPr>
           </w:pPr>
-          <w:hyperlink w:anchor="_Toc393318172" w:history="1">
+          <w:hyperlink w:anchor="_Toc394104187" w:history="1">
             <w:r>
               <w:rPr>
                 <w:rStyle w:val="Hyperlink"/>
@@ -3733,7 +3735,7 @@
                 <w:noProof/>
                 <w:webHidden/>
               </w:rPr>
-              <w:instrText xml:space="preserve"> PAGEREF _Toc393318172 \h </w:instrText>
+              <w:instrText xml:space="preserve"> PAGEREF _Toc394104187 \h </w:instrText>
             </w:r>
             <w:r>
               <w:rPr>
@@ -3753,7 +3755,7 @@
                 <w:noProof/>
                 <w:webHidden/>
               </w:rPr>
-              <w:t>47</w:t>
+              <w:t>21</w:t>
             </w:r>
             <w:r>
               <w:rPr>
@@ -3775,7 +3777,7 @@
               <w:noProof/>
             </w:rPr>
           </w:pPr>
-          <w:hyperlink w:anchor="_Toc393318173" w:history="1">
+          <w:hyperlink w:anchor="_Toc394104188" w:history="1">
             <w:r>
               <w:rPr>
                 <w:rStyle w:val="Hyperlink"/>
@@ -3802,7 +3804,7 @@
                 <w:noProof/>
                 <w:webHidden/>
               </w:rPr>
-              <w:instrText xml:space="preserve"> PAGEREF _Toc393318173 \h </w:instrText>
+              <w:instrText xml:space="preserve"> PAGEREF _Toc394104188 \h </w:instrText>
             </w:r>
             <w:r>
               <w:rPr>
@@ -3822,7 +3824,7 @@
                 <w:noProof/>
                 <w:webHidden/>
               </w:rPr>
-              <w:t>49</w:t>
+              <w:t>22</w:t>
             </w:r>
             <w:r>
               <w:rPr>
@@ -3844,7 +3846,7 @@
               <w:noProof/>
             </w:rPr>
           </w:pPr>
-          <w:hyperlink w:anchor="_Toc393318174" w:history="1">
+          <w:hyperlink w:anchor="_Toc394104189" w:history="1">
             <w:r>
               <w:rPr>
                 <w:rStyle w:val="Hyperlink"/>
@@ -3871,7 +3873,7 @@
                 <w:noProof/>
                 <w:webHidden/>
               </w:rPr>
-              <w:instrText xml:space="preserve"> PAGEREF _Toc393318174 \h </w:instrText>
+              <w:instrText xml:space="preserve"> PAGEREF _Toc394104189 \h </w:instrText>
             </w:r>
             <w:r>
               <w:rPr>
@@ -3891,7 +3893,7 @@
                 <w:noProof/>
                 <w:webHidden/>
               </w:rPr>
-              <w:t>49</w:t>
+              <w:t>22</w:t>
             </w:r>
             <w:r>
               <w:rPr>
@@ -3913,7 +3915,7 @@
               <w:noProof/>
             </w:rPr>
           </w:pPr>
-          <w:hyperlink w:anchor="_Toc393318175" w:history="1">
+          <w:hyperlink w:anchor="_Toc394104190" w:history="1">
             <w:r>
               <w:rPr>
                 <w:rStyle w:val="Hyperlink"/>
@@ -3940,7 +3942,7 @@
                 <w:noProof/>
                 <w:webHidden/>
               </w:rPr>
-              <w:instrText xml:space="preserve"> PAGEREF _Toc393318175 \h </w:instrText>
+              <w:instrText xml:space="preserve"> PAGEREF _Toc394104190 \h </w:instrText>
             </w:r>
             <w:r>
               <w:rPr>
@@ -3960,7 +3962,7 @@
                 <w:noProof/>
                 <w:webHidden/>
               </w:rPr>
-              <w:t>49</w:t>
+              <w:t>22</w:t>
             </w:r>
             <w:r>
               <w:rPr>
@@ -3982,7 +3984,7 @@
               <w:noProof/>
             </w:rPr>
           </w:pPr>
-          <w:hyperlink w:anchor="_Toc393318176" w:history="1">
+          <w:hyperlink w:anchor="_Toc394104191" w:history="1">
             <w:r>
               <w:rPr>
                 <w:rStyle w:val="Hyperlink"/>
@@ -4009,7 +4011,7 @@
                 <w:noProof/>
                 <w:webHidden/>
               </w:rPr>
-              <w:instrText xml:space="preserve"> PAGEREF _Toc393318176 \h </w:instrText>
+              <w:instrText xml:space="preserve"> PAGEREF _Toc394104191 \h </w:instrText>
             </w:r>
             <w:r>
               <w:rPr>
@@ -4029,7 +4031,7 @@
                 <w:noProof/>
                 <w:webHidden/>
               </w:rPr>
-              <w:t>53</w:t>
+              <w:t>24</w:t>
             </w:r>
             <w:r>
               <w:rPr>
@@ -4051,7 +4053,7 @@
               <w:noProof/>
             </w:rPr>
           </w:pPr>
-          <w:hyperlink w:anchor="_Toc393318177" w:history="1">
+          <w:hyperlink w:anchor="_Toc394104192" w:history="1">
             <w:r>
               <w:rPr>
                 <w:rStyle w:val="Hyperlink"/>
@@ -4078,7 +4080,7 @@
                 <w:noProof/>
                 <w:webHidden/>
               </w:rPr>
-              <w:instrText xml:space="preserve"> PAGEREF _Toc393318177 \h </w:instrText>
+              <w:instrText xml:space="preserve"> PAGEREF _Toc394104192 \h </w:instrText>
             </w:r>
             <w:r>
               <w:rPr>
@@ -4098,7 +4100,7 @@
                 <w:noProof/>
                 <w:webHidden/>
               </w:rPr>
-              <w:t>55</w:t>
+              <w:t>25</w:t>
             </w:r>
             <w:r>
               <w:rPr>
@@ -4120,7 +4122,7 @@
               <w:noProof/>
             </w:rPr>
           </w:pPr>
-          <w:hyperlink w:anchor="_Toc393318178" w:history="1">
+          <w:hyperlink w:anchor="_Toc394104193" w:history="1">
             <w:r>
               <w:rPr>
                 <w:rStyle w:val="Hyperlink"/>
@@ -4147,7 +4149,7 @@
                 <w:noProof/>
                 <w:webHidden/>
               </w:rPr>
-              <w:instrText xml:space="preserve"> PAGEREF _Toc393318178 \h </w:instrText>
+              <w:instrText xml:space="preserve"> PAGEREF _Toc394104193 \h </w:instrText>
             </w:r>
             <w:r>
               <w:rPr>
@@ -4167,7 +4169,7 @@
                 <w:noProof/>
                 <w:webHidden/>
               </w:rPr>
-              <w:t>59</w:t>
+              <w:t>28</w:t>
             </w:r>
             <w:r>
               <w:rPr>
@@ -4189,7 +4191,7 @@
               <w:noProof/>
             </w:rPr>
           </w:pPr>
-          <w:hyperlink w:anchor="_Toc393318179" w:history="1">
+          <w:hyperlink w:anchor="_Toc394104194" w:history="1">
             <w:r>
               <w:rPr>
                 <w:rStyle w:val="Hyperlink"/>
@@ -4216,7 +4218,7 @@
                 <w:noProof/>
                 <w:webHidden/>
               </w:rPr>
-              <w:instrText xml:space="preserve"> PAGEREF _Toc393318179 \h </w:instrText>
+              <w:instrText xml:space="preserve"> PAGEREF _Toc394104194 \h </w:instrText>
             </w:r>
             <w:r>
               <w:rPr>
@@ -4236,7 +4238,7 @@
                 <w:noProof/>
                 <w:webHidden/>
               </w:rPr>
-              <w:t>59</w:t>
+              <w:t>28</w:t>
             </w:r>
             <w:r>
               <w:rPr>
@@ -4258,7 +4260,7 @@
               <w:noProof/>
             </w:rPr>
           </w:pPr>
-          <w:hyperlink w:anchor="_Toc393318180" w:history="1">
+          <w:hyperlink w:anchor="_Toc394104195" w:history="1">
             <w:r>
               <w:rPr>
                 <w:rStyle w:val="Hyperlink"/>
@@ -4285,7 +4287,7 @@
                 <w:noProof/>
                 <w:webHidden/>
               </w:rPr>
-              <w:instrText xml:space="preserve"> PAGEREF _Toc393318180 \h </w:instrText>
+              <w:instrText xml:space="preserve"> PAGEREF _Toc394104195 \h </w:instrText>
             </w:r>
             <w:r>
               <w:rPr>
@@ -4305,7 +4307,7 @@
                 <w:noProof/>
                 <w:webHidden/>
               </w:rPr>
-              <w:t>59</w:t>
+              <w:t>28</w:t>
             </w:r>
             <w:r>
               <w:rPr>
@@ -4327,7 +4329,7 @@
               <w:noProof/>
             </w:rPr>
           </w:pPr>
-          <w:hyperlink w:anchor="_Toc393318181" w:history="1">
+          <w:hyperlink w:anchor="_Toc394104196" w:history="1">
             <w:r>
               <w:rPr>
                 <w:rStyle w:val="Hyperlink"/>
@@ -4354,7 +4356,7 @@
                 <w:noProof/>
                 <w:webHidden/>
               </w:rPr>
-              <w:instrText xml:space="preserve"> PAGEREF _Toc393318181 \h </w:instrText>
+              <w:instrText xml:space="preserve"> PAGEREF _Toc394104196 \h </w:instrText>
             </w:r>
             <w:r>
               <w:rPr>
@@ -4374,7 +4376,7 @@
                 <w:noProof/>
                 <w:webHidden/>
               </w:rPr>
-              <w:t>59</w:t>
+              <w:t>28</w:t>
             </w:r>
             <w:r>
               <w:rPr>
@@ -4396,7 +4398,7 @@
               <w:noProof/>
             </w:rPr>
           </w:pPr>
-          <w:hyperlink w:anchor="_Toc393318182" w:history="1">
+          <w:hyperlink w:anchor="_Toc394104197" w:history="1">
             <w:r>
               <w:rPr>
                 <w:rStyle w:val="Hyperlink"/>
@@ -4423,7 +4425,7 @@
                 <w:noProof/>
                 <w:webHidden/>
               </w:rPr>
-              <w:instrText xml:space="preserve"> PAGEREF _Toc393318182 \h </w:instrText>
+              <w:instrText xml:space="preserve"> PAGEREF _Toc394104197 \h </w:instrText>
             </w:r>
             <w:r>
               <w:rPr>
@@ -4443,7 +4445,7 @@
                 <w:noProof/>
                 <w:webHidden/>
               </w:rPr>
-              <w:t>60</w:t>
+              <w:t>28</w:t>
             </w:r>
             <w:r>
               <w:rPr>
@@ -4465,7 +4467,7 @@
               <w:noProof/>
             </w:rPr>
           </w:pPr>
-          <w:hyperlink w:anchor="_Toc393318183" w:history="1">
+          <w:hyperlink w:anchor="_Toc394104198" w:history="1">
             <w:r>
               <w:rPr>
                 <w:rStyle w:val="Hyperlink"/>
@@ -4492,7 +4494,7 @@
                 <w:noProof/>
                 <w:webHidden/>
               </w:rPr>
-              <w:instrText xml:space="preserve"> PAGEREF _Toc393318183 \h </w:instrText>
+              <w:instrText xml:space="preserve"> PAGEREF _Toc394104198 \h </w:instrText>
             </w:r>
             <w:r>
               <w:rPr>
@@ -4512,7 +4514,7 @@
                 <w:noProof/>
                 <w:webHidden/>
               </w:rPr>
-              <w:t>63</w:t>
+              <w:t>29</w:t>
             </w:r>
             <w:r>
               <w:rPr>
@@ -4534,7 +4536,7 @@
               <w:noProof/>
             </w:rPr>
           </w:pPr>
-          <w:hyperlink w:anchor="_Toc393318184" w:history="1">
+          <w:hyperlink w:anchor="_Toc394104199" w:history="1">
             <w:r>
               <w:rPr>
                 <w:rStyle w:val="Hyperlink"/>
@@ -4561,7 +4563,7 @@
                 <w:noProof/>
                 <w:webHidden/>
               </w:rPr>
-              <w:instrText xml:space="preserve"> PAGEREF _Toc393318184 \h </w:instrText>
+              <w:instrText xml:space="preserve"> PAGEREF _Toc394104199 \h </w:instrText>
             </w:r>
             <w:r>
               <w:rPr>
@@ -4581,7 +4583,7 @@
                 <w:noProof/>
                 <w:webHidden/>
               </w:rPr>
-              <w:t>64</w:t>
+              <w:t>30</w:t>
             </w:r>
             <w:r>
               <w:rPr>
@@ -4609,14 +4611,15 @@
         <w:pStyle w:val="Heading1"/>
       </w:pPr>
       <w:bookmarkStart w:id="1" w:name="_Toc383175743"/>
-      <w:bookmarkStart w:id="2" w:name="_Toc393318119"/>
-      <w:r>
-        <w:lastRenderedPageBreak/>
+      <w:bookmarkStart w:id="2" w:name="_Toc394103499"/>
+      <w:bookmarkStart w:id="3" w:name="_Toc394104134"/>
+      <w:r>
         <w:t>Introduction</w:t>
       </w:r>
       <w:bookmarkEnd w:id="0"/>
       <w:bookmarkEnd w:id="1"/>
       <w:bookmarkEnd w:id="2"/>
+      <w:bookmarkEnd w:id="3"/>
     </w:p>
     <w:p>
       <w:r>
@@ -5221,7 +5224,6 @@
     </w:p>
     <w:p>
       <w:r>
-        <w:lastRenderedPageBreak/>
         <w:t>Inline:</w:t>
       </w:r>
     </w:p>
@@ -5799,10 +5801,10 @@
       <w:pPr>
         <w:pStyle w:val="Heading1"/>
       </w:pPr>
-      <w:bookmarkStart w:id="3" w:name="_Toc383175744"/>
-      <w:bookmarkStart w:id="4" w:name="_Toc393318120"/>
-      <w:r>
-        <w:lastRenderedPageBreak/>
+      <w:bookmarkStart w:id="4" w:name="_Toc383175744"/>
+      <w:bookmarkStart w:id="5" w:name="_Toc394103500"/>
+      <w:bookmarkStart w:id="6" w:name="_Toc394104135"/>
+      <w:r>
         <w:t xml:space="preserve">Abstraction of Interaction </w:t>
       </w:r>
       <w:r>
@@ -5820,8 +5822,9 @@
       <w:r>
         <w:t xml:space="preserve"> Approach</w:t>
       </w:r>
-      <w:bookmarkEnd w:id="3"/>
       <w:bookmarkEnd w:id="4"/>
+      <w:bookmarkEnd w:id="5"/>
+      <w:bookmarkEnd w:id="6"/>
     </w:p>
     <w:p>
       <w:r>
@@ -6245,11 +6248,13 @@
       <w:pPr>
         <w:pStyle w:val="Heading2"/>
       </w:pPr>
-      <w:bookmarkStart w:id="5" w:name="_Toc393318121"/>
+      <w:bookmarkStart w:id="7" w:name="_Toc394103501"/>
+      <w:bookmarkStart w:id="8" w:name="_Toc394104136"/>
       <w:r>
         <w:t>ID</w:t>
       </w:r>
-      <w:bookmarkEnd w:id="5"/>
+      <w:bookmarkEnd w:id="7"/>
+      <w:bookmarkEnd w:id="8"/>
     </w:p>
     <w:p>
       <w:pPr>
@@ -6269,13 +6274,15 @@
       <w:pPr>
         <w:pStyle w:val="Heading2"/>
       </w:pPr>
-      <w:bookmarkStart w:id="6" w:name="_Toc383175746"/>
-      <w:bookmarkStart w:id="7" w:name="_Toc393318122"/>
+      <w:bookmarkStart w:id="9" w:name="_Toc383175746"/>
+      <w:bookmarkStart w:id="10" w:name="_Toc394103502"/>
+      <w:bookmarkStart w:id="11" w:name="_Toc394104137"/>
       <w:r>
         <w:t>Action</w:t>
       </w:r>
-      <w:bookmarkEnd w:id="6"/>
-      <w:bookmarkEnd w:id="7"/>
+      <w:bookmarkEnd w:id="9"/>
+      <w:bookmarkEnd w:id="10"/>
+      <w:bookmarkEnd w:id="11"/>
     </w:p>
     <w:p>
       <w:pPr>
@@ -6317,7 +6324,6 @@
         <w:ind w:left="360"/>
       </w:pPr>
       <w:r>
-        <w:lastRenderedPageBreak/>
         <w:t>The jDDT driver maps the Action component of the input to a Java method and thus, must be spelled accurately (case sensitive.)</w:t>
       </w:r>
     </w:p>
@@ -6386,16 +6392,18 @@
       <w:pPr>
         <w:pStyle w:val="Heading2"/>
       </w:pPr>
-      <w:bookmarkStart w:id="8" w:name="_Toc383175747"/>
-      <w:bookmarkStart w:id="9" w:name="_Toc393318123"/>
+      <w:bookmarkStart w:id="12" w:name="_Toc383175747"/>
+      <w:bookmarkStart w:id="13" w:name="_Toc394103503"/>
+      <w:bookmarkStart w:id="14" w:name="_Toc394104138"/>
       <w:r>
         <w:t>Loc</w:t>
       </w:r>
       <w:r>
         <w:t>Type</w:t>
       </w:r>
-      <w:bookmarkEnd w:id="8"/>
-      <w:bookmarkEnd w:id="9"/>
+      <w:bookmarkEnd w:id="12"/>
+      <w:bookmarkEnd w:id="13"/>
+      <w:bookmarkEnd w:id="14"/>
     </w:p>
     <w:p>
       <w:pPr>
@@ -6642,16 +6650,18 @@
       <w:pPr>
         <w:pStyle w:val="Heading2"/>
       </w:pPr>
-      <w:bookmarkStart w:id="10" w:name="_Toc383175748"/>
-      <w:bookmarkStart w:id="11" w:name="_Toc393318124"/>
+      <w:bookmarkStart w:id="15" w:name="_Toc383175748"/>
+      <w:bookmarkStart w:id="16" w:name="_Toc394103504"/>
+      <w:bookmarkStart w:id="17" w:name="_Toc394104139"/>
       <w:r>
         <w:t>Loc</w:t>
       </w:r>
       <w:r>
         <w:t>Specs</w:t>
       </w:r>
-      <w:bookmarkEnd w:id="10"/>
-      <w:bookmarkEnd w:id="11"/>
+      <w:bookmarkEnd w:id="15"/>
+      <w:bookmarkEnd w:id="16"/>
+      <w:bookmarkEnd w:id="17"/>
     </w:p>
     <w:p>
       <w:pPr>
@@ -6726,7 +6736,6 @@
         <w:ind w:left="360"/>
       </w:pPr>
       <w:r>
-        <w:lastRenderedPageBreak/>
         <w:t xml:space="preserve">Suppose </w:t>
       </w:r>
       <w:r>
@@ -6748,11 +6757,13 @@
       <w:pPr>
         <w:pStyle w:val="Heading2"/>
       </w:pPr>
-      <w:bookmarkStart w:id="12" w:name="_Toc393318125"/>
+      <w:bookmarkStart w:id="18" w:name="_Toc394103505"/>
+      <w:bookmarkStart w:id="19" w:name="_Toc394104140"/>
       <w:r>
         <w:t>QryFunction</w:t>
       </w:r>
-      <w:bookmarkEnd w:id="12"/>
+      <w:bookmarkEnd w:id="18"/>
+      <w:bookmarkEnd w:id="19"/>
     </w:p>
     <w:p>
       <w:pPr>
@@ -7256,7 +7267,6 @@
           <w:rFonts w:ascii="Calibri" w:eastAsia="Times New Roman" w:hAnsi="Calibri" w:cs="Times New Roman"/>
           <w:color w:val="000000"/>
         </w:rPr>
-        <w:lastRenderedPageBreak/>
         <w:t>GetTitle</w:t>
       </w:r>
       <w:r>
@@ -7363,14 +7373,16 @@
       <w:pPr>
         <w:pStyle w:val="Heading2"/>
       </w:pPr>
-      <w:bookmarkStart w:id="13" w:name="_Toc383175753"/>
-      <w:bookmarkStart w:id="14" w:name="_Toc383175752"/>
-      <w:bookmarkStart w:id="15" w:name="_Toc393318126"/>
+      <w:bookmarkStart w:id="20" w:name="_Toc383175753"/>
+      <w:bookmarkStart w:id="21" w:name="_Toc394103506"/>
+      <w:bookmarkStart w:id="22" w:name="_Toc383175752"/>
+      <w:bookmarkStart w:id="23" w:name="_Toc394104141"/>
       <w:r>
         <w:t>Active</w:t>
       </w:r>
-      <w:bookmarkEnd w:id="13"/>
-      <w:bookmarkEnd w:id="15"/>
+      <w:bookmarkEnd w:id="20"/>
+      <w:bookmarkEnd w:id="21"/>
+      <w:bookmarkEnd w:id="23"/>
     </w:p>
     <w:p>
       <w:pPr>
@@ -7392,12 +7404,14 @@
       <w:pPr>
         <w:pStyle w:val="Heading2"/>
       </w:pPr>
-      <w:bookmarkStart w:id="16" w:name="_Toc393318127"/>
+      <w:bookmarkStart w:id="24" w:name="_Toc394103507"/>
+      <w:bookmarkStart w:id="25" w:name="_Toc394104142"/>
       <w:r>
         <w:t>Data</w:t>
       </w:r>
-      <w:bookmarkEnd w:id="14"/>
-      <w:bookmarkEnd w:id="16"/>
+      <w:bookmarkEnd w:id="22"/>
+      <w:bookmarkEnd w:id="24"/>
+      <w:bookmarkEnd w:id="25"/>
     </w:p>
     <w:p>
       <w:pPr>
@@ -7579,8 +7593,8 @@
       <w:r>
         <w:t>, the following have been implemented</w:t>
       </w:r>
-      <w:bookmarkStart w:id="17" w:name="_GoBack"/>
-      <w:bookmarkEnd w:id="17"/>
+      <w:bookmarkStart w:id="26" w:name="_GoBack"/>
+      <w:bookmarkEnd w:id="26"/>
       <w:r>
         <w:t>:</w:t>
       </w:r>
@@ -7975,7 +7989,6 @@
           <w:rFonts w:ascii="Calibri" w:eastAsia="Times New Roman" w:hAnsi="Calibri" w:cs="Times New Roman"/>
           <w:color w:val="000000"/>
         </w:rPr>
-        <w:lastRenderedPageBreak/>
         <w:t>Date – used for date verification when comparing dates (not their string representation)</w:t>
       </w:r>
     </w:p>
@@ -8655,7 +8668,6 @@
           <w:rFonts w:ascii="Calibri" w:eastAsia="Times New Roman" w:hAnsi="Calibri" w:cs="Times New Roman"/>
           <w:color w:val="000000"/>
         </w:rPr>
-        <w:lastRenderedPageBreak/>
         <w:t>ItemValue</w:t>
       </w:r>
       <w:r>
@@ -9504,7 +9516,6 @@
           <w:rFonts w:ascii="Calibri" w:eastAsia="Times New Roman" w:hAnsi="Calibri" w:cs="Times New Roman"/>
           <w:color w:val="000000"/>
         </w:rPr>
-        <w:lastRenderedPageBreak/>
         <w:t>Value</w:t>
       </w:r>
       <w:r>
@@ -9755,13 +9766,15 @@
       <w:pPr>
         <w:pStyle w:val="Heading2"/>
       </w:pPr>
-      <w:bookmarkStart w:id="18" w:name="_Toc383175754"/>
-      <w:bookmarkStart w:id="19" w:name="_Toc393318128"/>
+      <w:bookmarkStart w:id="27" w:name="_Toc383175754"/>
+      <w:bookmarkStart w:id="28" w:name="_Toc394103508"/>
+      <w:bookmarkStart w:id="29" w:name="_Toc394104143"/>
       <w:r>
         <w:t>Description</w:t>
       </w:r>
-      <w:bookmarkEnd w:id="18"/>
-      <w:bookmarkEnd w:id="19"/>
+      <w:bookmarkEnd w:id="27"/>
+      <w:bookmarkEnd w:id="28"/>
+      <w:bookmarkEnd w:id="29"/>
     </w:p>
     <w:p>
       <w:pPr>
@@ -9787,14 +9800,15 @@
       <w:pPr>
         <w:pStyle w:val="Heading1"/>
       </w:pPr>
-      <w:bookmarkStart w:id="20" w:name="_Toc383175761"/>
-      <w:bookmarkStart w:id="21" w:name="_Toc393318129"/>
-      <w:r>
-        <w:lastRenderedPageBreak/>
+      <w:bookmarkStart w:id="30" w:name="_Toc383175761"/>
+      <w:bookmarkStart w:id="31" w:name="_Toc394103509"/>
+      <w:bookmarkStart w:id="32" w:name="_Toc394104144"/>
+      <w:r>
         <w:t>Action Vocabulary</w:t>
       </w:r>
-      <w:bookmarkEnd w:id="20"/>
-      <w:bookmarkEnd w:id="21"/>
+      <w:bookmarkEnd w:id="30"/>
+      <w:bookmarkEnd w:id="31"/>
+      <w:bookmarkEnd w:id="32"/>
     </w:p>
     <w:p>
       <w:r>
@@ -10238,59 +10252,55 @@
           <w:sz w:val="16"/>
           <w:szCs w:val="16"/>
         </w:rPr>
-        <w:lastRenderedPageBreak/>
-        <w:t xml:space="preserve">                   &lt;td class="data"&gt;FileName=DDTRoot.xls;WorksheetName=Calculate&lt;/td&gt;</w:t>
-      </w:r>
-    </w:p>
-    <w:p>
-      <w:pPr>
+        <w:t xml:space="preserve">                   &lt;td class="data"&gt;</w:t>
+      </w:r>
+      <w:r>
         <w:rPr>
           <w:rFonts w:ascii="Courier New" w:hAnsi="Courier New" w:cs="Courier New"/>
           <w:sz w:val="16"/>
           <w:szCs w:val="16"/>
         </w:rPr>
-      </w:pPr>
+        <w:t>InputSpecs</w:t>
+      </w:r>
       <w:r>
         <w:rPr>
           <w:rFonts w:ascii="Courier New" w:hAnsi="Courier New" w:cs="Courier New"/>
           <w:sz w:val="16"/>
           <w:szCs w:val="16"/>
         </w:rPr>
-        <w:t xml:space="preserve">                   &lt;td class="description"&gt;Run the Calculator tests&lt;/td&gt;</w:t>
-      </w:r>
-    </w:p>
-    <w:p>
-      <w:pPr>
+        <w:t>=</w:t>
+      </w:r>
+      <w:r>
         <w:rPr>
           <w:rFonts w:ascii="Courier New" w:hAnsi="Courier New" w:cs="Courier New"/>
           <w:sz w:val="16"/>
           <w:szCs w:val="16"/>
         </w:rPr>
-      </w:pPr>
+        <w:t>File!</w:t>
+      </w:r>
       <w:r>
         <w:rPr>
           <w:rFonts w:ascii="Courier New" w:hAnsi="Courier New" w:cs="Courier New"/>
           <w:sz w:val="16"/>
           <w:szCs w:val="16"/>
         </w:rPr>
-        <w:t xml:space="preserve">                &lt;/tr&gt;</w:t>
-      </w:r>
-    </w:p>
-    <w:p>
-      <w:pPr>
+        <w:t>DDTRoot.xls</w:t>
+      </w:r>
+      <w:r>
         <w:rPr>
           <w:rFonts w:ascii="Courier New" w:hAnsi="Courier New" w:cs="Courier New"/>
           <w:sz w:val="16"/>
           <w:szCs w:val="16"/>
         </w:rPr>
-      </w:pPr>
+        <w:t>x!</w:t>
+      </w:r>
       <w:r>
         <w:rPr>
           <w:rFonts w:ascii="Courier New" w:hAnsi="Courier New" w:cs="Courier New"/>
           <w:sz w:val="16"/>
           <w:szCs w:val="16"/>
         </w:rPr>
-        <w:t xml:space="preserve">                &lt;tr&gt;</w:t>
+        <w:t>Calculate&lt;/td&gt;</w:t>
       </w:r>
     </w:p>
     <w:p>
@@ -10307,7 +10317,7 @@
           <w:sz w:val="16"/>
           <w:szCs w:val="16"/>
         </w:rPr>
-        <w:t xml:space="preserve">                   &lt;td class="id"&gt;DDTDemo02&lt;/td&gt;</w:t>
+        <w:t xml:space="preserve">                   &lt;td class="description"&gt;Run the Calculator tests&lt;/td&gt;</w:t>
       </w:r>
     </w:p>
     <w:p>
@@ -10324,7 +10334,7 @@
           <w:sz w:val="16"/>
           <w:szCs w:val="16"/>
         </w:rPr>
-        <w:t xml:space="preserve">                   &lt;td class="action"&gt;newTest&lt;/td&gt;</w:t>
+        <w:t xml:space="preserve">                &lt;/tr&gt;</w:t>
       </w:r>
     </w:p>
     <w:p>
@@ -10341,7 +10351,7 @@
           <w:sz w:val="16"/>
           <w:szCs w:val="16"/>
         </w:rPr>
-        <w:t xml:space="preserve">                   &lt;td class="locType"&gt;&lt;/td&gt;</w:t>
+        <w:t xml:space="preserve">                &lt;tr&gt;</w:t>
       </w:r>
     </w:p>
     <w:p>
@@ -10358,7 +10368,7 @@
           <w:sz w:val="16"/>
           <w:szCs w:val="16"/>
         </w:rPr>
-        <w:t xml:space="preserve">                   &lt;td class="locSpecs"&gt;&lt;/td&gt;</w:t>
+        <w:t xml:space="preserve">                   &lt;td class="id"&gt;DDTDemo02&lt;/td&gt;</w:t>
       </w:r>
     </w:p>
     <w:p>
@@ -10375,7 +10385,7 @@
           <w:sz w:val="16"/>
           <w:szCs w:val="16"/>
         </w:rPr>
-        <w:t xml:space="preserve">                   &lt;td class="qryFunction"&gt;&lt;/td&gt;</w:t>
+        <w:t xml:space="preserve">                   &lt;td class="action"&gt;newTest&lt;/td&gt;</w:t>
       </w:r>
     </w:p>
     <w:p>
@@ -10392,7 +10402,7 @@
           <w:sz w:val="16"/>
           <w:szCs w:val="16"/>
         </w:rPr>
-        <w:t xml:space="preserve">                   &lt;td class="active"&gt;&lt;/td&gt;</w:t>
+        <w:t xml:space="preserve">                   &lt;td class="locType"&gt;&lt;/td&gt;</w:t>
       </w:r>
     </w:p>
     <w:p>
@@ -10409,7 +10419,7 @@
           <w:sz w:val="16"/>
           <w:szCs w:val="16"/>
         </w:rPr>
-        <w:t xml:space="preserve">                   &lt;td class="data"&gt;FileName=DDTRoot.xls;WorksheetName=ChainingFinders&lt;/td&gt;</w:t>
+        <w:t xml:space="preserve">                   &lt;td class="locSpecs"&gt;&lt;/td&gt;</w:t>
       </w:r>
     </w:p>
     <w:p>
@@ -10426,7 +10436,7 @@
           <w:sz w:val="16"/>
           <w:szCs w:val="16"/>
         </w:rPr>
-        <w:t xml:space="preserve">                   &lt;td class="description"&gt;Run the Chaining Finders tests&lt;/td&gt;</w:t>
+        <w:t xml:space="preserve">                   &lt;td class="qryFunction"&gt;&lt;/td&gt;</w:t>
       </w:r>
     </w:p>
     <w:p>
@@ -10443,7 +10453,7 @@
           <w:sz w:val="16"/>
           <w:szCs w:val="16"/>
         </w:rPr>
-        <w:t xml:space="preserve">                &lt;/tr&gt;</w:t>
+        <w:t xml:space="preserve">                   &lt;td class="active"&gt;&lt;/td&gt;</w:t>
       </w:r>
     </w:p>
     <w:p>
@@ -10460,57 +10470,156 @@
           <w:sz w:val="16"/>
           <w:szCs w:val="16"/>
         </w:rPr>
-        <w:t xml:space="preserve">             &lt;/tbody&gt;</w:t>
-      </w:r>
-    </w:p>
-    <w:p>
-      <w:pPr>
+        <w:t xml:space="preserve">                   &lt;td class="data"&gt;</w:t>
+      </w:r>
+      <w:r>
         <w:rPr>
           <w:rFonts w:ascii="Courier New" w:hAnsi="Courier New" w:cs="Courier New"/>
           <w:sz w:val="16"/>
           <w:szCs w:val="16"/>
         </w:rPr>
-      </w:pPr>
+        <w:t>InputSpecs</w:t>
+      </w:r>
       <w:r>
         <w:rPr>
           <w:rFonts w:ascii="Courier New" w:hAnsi="Courier New" w:cs="Courier New"/>
           <w:sz w:val="16"/>
           <w:szCs w:val="16"/>
         </w:rPr>
-        <w:t xml:space="preserve">          &lt;/table&gt;</w:t>
-      </w:r>
-    </w:p>
-    <w:p>
-      <w:pPr>
+        <w:t>=</w:t>
+      </w:r>
+      <w:r>
         <w:rPr>
           <w:rFonts w:ascii="Courier New" w:hAnsi="Courier New" w:cs="Courier New"/>
           <w:sz w:val="16"/>
           <w:szCs w:val="16"/>
         </w:rPr>
-      </w:pPr>
+        <w:t>File!</w:t>
+      </w:r>
       <w:r>
         <w:rPr>
           <w:rFonts w:ascii="Courier New" w:hAnsi="Courier New" w:cs="Courier New"/>
           <w:sz w:val="16"/>
           <w:szCs w:val="16"/>
         </w:rPr>
-        <w:t xml:space="preserve">       &lt;/body&gt;</w:t>
-      </w:r>
-    </w:p>
-    <w:p>
-      <w:pPr>
+        <w:t>DDTRoot.xls</w:t>
+      </w:r>
+      <w:r>
         <w:rPr>
           <w:rFonts w:ascii="Courier New" w:hAnsi="Courier New" w:cs="Courier New"/>
           <w:sz w:val="16"/>
           <w:szCs w:val="16"/>
         </w:rPr>
-      </w:pPr>
+        <w:t>x!ChainingFinders</w:t>
+      </w:r>
       <w:r>
         <w:rPr>
           <w:rFonts w:ascii="Courier New" w:hAnsi="Courier New" w:cs="Courier New"/>
           <w:sz w:val="16"/>
           <w:szCs w:val="16"/>
         </w:rPr>
+        <w:t>&lt;/td&gt;</w:t>
+      </w:r>
+    </w:p>
+    <w:p>
+      <w:pPr>
+        <w:rPr>
+          <w:rFonts w:ascii="Courier New" w:hAnsi="Courier New" w:cs="Courier New"/>
+          <w:sz w:val="16"/>
+          <w:szCs w:val="16"/>
+        </w:rPr>
+      </w:pPr>
+      <w:r>
+        <w:rPr>
+          <w:rFonts w:ascii="Courier New" w:hAnsi="Courier New" w:cs="Courier New"/>
+          <w:sz w:val="16"/>
+          <w:szCs w:val="16"/>
+        </w:rPr>
+        <w:t xml:space="preserve">                   &lt;td class="description"&gt;Run the Chaining Finders tests&lt;/td&gt;</w:t>
+      </w:r>
+    </w:p>
+    <w:p>
+      <w:pPr>
+        <w:rPr>
+          <w:rFonts w:ascii="Courier New" w:hAnsi="Courier New" w:cs="Courier New"/>
+          <w:sz w:val="16"/>
+          <w:szCs w:val="16"/>
+        </w:rPr>
+      </w:pPr>
+      <w:r>
+        <w:rPr>
+          <w:rFonts w:ascii="Courier New" w:hAnsi="Courier New" w:cs="Courier New"/>
+          <w:sz w:val="16"/>
+          <w:szCs w:val="16"/>
+        </w:rPr>
+        <w:t xml:space="preserve">                &lt;/tr&gt;</w:t>
+      </w:r>
+    </w:p>
+    <w:p>
+      <w:pPr>
+        <w:rPr>
+          <w:rFonts w:ascii="Courier New" w:hAnsi="Courier New" w:cs="Courier New"/>
+          <w:sz w:val="16"/>
+          <w:szCs w:val="16"/>
+        </w:rPr>
+      </w:pPr>
+      <w:r>
+        <w:rPr>
+          <w:rFonts w:ascii="Courier New" w:hAnsi="Courier New" w:cs="Courier New"/>
+          <w:sz w:val="16"/>
+          <w:szCs w:val="16"/>
+        </w:rPr>
+        <w:t xml:space="preserve">             &lt;/tbody&gt;</w:t>
+      </w:r>
+    </w:p>
+    <w:p>
+      <w:pPr>
+        <w:rPr>
+          <w:rFonts w:ascii="Courier New" w:hAnsi="Courier New" w:cs="Courier New"/>
+          <w:sz w:val="16"/>
+          <w:szCs w:val="16"/>
+        </w:rPr>
+      </w:pPr>
+      <w:r>
+        <w:rPr>
+          <w:rFonts w:ascii="Courier New" w:hAnsi="Courier New" w:cs="Courier New"/>
+          <w:sz w:val="16"/>
+          <w:szCs w:val="16"/>
+        </w:rPr>
+        <w:t xml:space="preserve">          &lt;/table&gt;</w:t>
+      </w:r>
+    </w:p>
+    <w:p>
+      <w:pPr>
+        <w:rPr>
+          <w:rFonts w:ascii="Courier New" w:hAnsi="Courier New" w:cs="Courier New"/>
+          <w:sz w:val="16"/>
+          <w:szCs w:val="16"/>
+        </w:rPr>
+      </w:pPr>
+      <w:r>
+        <w:rPr>
+          <w:rFonts w:ascii="Courier New" w:hAnsi="Courier New" w:cs="Courier New"/>
+          <w:sz w:val="16"/>
+          <w:szCs w:val="16"/>
+        </w:rPr>
+        <w:t xml:space="preserve">       &lt;/body&gt;</w:t>
+      </w:r>
+    </w:p>
+    <w:p>
+      <w:pPr>
+        <w:rPr>
+          <w:rFonts w:ascii="Courier New" w:hAnsi="Courier New" w:cs="Courier New"/>
+          <w:sz w:val="16"/>
+          <w:szCs w:val="16"/>
+        </w:rPr>
+      </w:pPr>
+      <w:r>
+        <w:rPr>
+          <w:rFonts w:ascii="Courier New" w:hAnsi="Courier New" w:cs="Courier New"/>
+          <w:sz w:val="16"/>
+          <w:szCs w:val="16"/>
+        </w:rPr>
         <w:t xml:space="preserve">    &lt;/html&gt;</w:t>
       </w:r>
     </w:p>
@@ -10527,17 +10636,18 @@
       <w:pPr>
         <w:pStyle w:val="Heading2"/>
       </w:pPr>
-      <w:bookmarkStart w:id="22" w:name="_Toc383175763"/>
-      <w:bookmarkStart w:id="23" w:name="_Toc393318130"/>
-      <w:r>
-        <w:lastRenderedPageBreak/>
+      <w:bookmarkStart w:id="33" w:name="_Toc383175763"/>
+      <w:bookmarkStart w:id="34" w:name="_Toc394103510"/>
+      <w:bookmarkStart w:id="35" w:name="_Toc394104145"/>
+      <w:r>
         <w:t>c</w:t>
       </w:r>
       <w:r>
         <w:t>lick</w:t>
       </w:r>
-      <w:bookmarkEnd w:id="22"/>
-      <w:bookmarkEnd w:id="23"/>
+      <w:bookmarkEnd w:id="33"/>
+      <w:bookmarkEnd w:id="34"/>
+      <w:bookmarkEnd w:id="35"/>
     </w:p>
     <w:p>
       <w:r>
@@ -11336,14 +11446,16 @@
       <w:pPr>
         <w:pStyle w:val="Heading2"/>
       </w:pPr>
-      <w:bookmarkStart w:id="24" w:name="_Toc393318131"/>
+      <w:bookmarkStart w:id="36" w:name="_Toc394103511"/>
+      <w:bookmarkStart w:id="37" w:name="_Toc394104146"/>
       <w:r>
         <w:t>c</w:t>
       </w:r>
       <w:r>
         <w:t>lickCell</w:t>
       </w:r>
-      <w:bookmarkEnd w:id="24"/>
+      <w:bookmarkEnd w:id="36"/>
+      <w:bookmarkEnd w:id="37"/>
     </w:p>
     <w:p>
       <w:r>
@@ -11508,7 +11620,6 @@
         <w:ind w:left="2880"/>
       </w:pPr>
       <w:r>
-        <w:lastRenderedPageBreak/>
         <w:t>The following properties can add verb-specifi c semantics to this Action:</w:t>
       </w:r>
     </w:p>
@@ -12522,11 +12633,13 @@
       <w:pPr>
         <w:pStyle w:val="Heading2"/>
       </w:pPr>
-      <w:bookmarkStart w:id="25" w:name="_Toc393318132"/>
+      <w:bookmarkStart w:id="38" w:name="_Toc394103512"/>
+      <w:bookmarkStart w:id="39" w:name="_Toc394104147"/>
       <w:r>
         <w:t>createWebDriver</w:t>
       </w:r>
-      <w:bookmarkEnd w:id="25"/>
+      <w:bookmarkEnd w:id="38"/>
+      <w:bookmarkEnd w:id="39"/>
     </w:p>
     <w:p>
       <w:r>
@@ -12538,7 +12651,6 @@
     </w:p>
     <w:p>
       <w:r>
-        <w:lastRenderedPageBreak/>
         <w:t>This action makes use of the following attributes:</w:t>
       </w:r>
     </w:p>
@@ -13045,11 +13157,13 @@
       <w:pPr>
         <w:pStyle w:val="Heading2"/>
       </w:pPr>
-      <w:bookmarkStart w:id="26" w:name="_Toc393318133"/>
+      <w:bookmarkStart w:id="40" w:name="_Toc394103513"/>
+      <w:bookmarkStart w:id="41" w:name="_Toc394104148"/>
       <w:r>
         <w:t>ensurePageLoaded</w:t>
       </w:r>
-      <w:bookmarkEnd w:id="26"/>
+      <w:bookmarkEnd w:id="40"/>
+      <w:bookmarkEnd w:id="41"/>
     </w:p>
     <w:p>
       <w:r>
@@ -13241,7 +13355,6 @@
                 <w:sz w:val="18"/>
                 <w:szCs w:val="18"/>
               </w:rPr>
-              <w:lastRenderedPageBreak/>
               <w:t>ID</w:t>
             </w:r>
           </w:p>
@@ -13656,11 +13769,13 @@
       <w:pPr>
         <w:pStyle w:val="Heading2"/>
       </w:pPr>
-      <w:bookmarkStart w:id="27" w:name="_Toc393318134"/>
+      <w:bookmarkStart w:id="42" w:name="_Toc394103514"/>
+      <w:bookmarkStart w:id="43" w:name="_Toc394104149"/>
       <w:r>
         <w:t>findCell</w:t>
       </w:r>
-      <w:bookmarkEnd w:id="27"/>
+      <w:bookmarkEnd w:id="42"/>
+      <w:bookmarkEnd w:id="43"/>
     </w:p>
     <w:p>
       <w:r>
@@ -13874,7 +13989,6 @@
         <w:ind w:left="5040" w:hanging="2160"/>
       </w:pPr>
       <w:r>
-        <w:lastRenderedPageBreak/>
         <w:t>QueryParam</w:t>
       </w:r>
       <w:r>
@@ -14710,11 +14824,13 @@
       <w:pPr>
         <w:pStyle w:val="Heading2"/>
       </w:pPr>
-      <w:bookmarkStart w:id="28" w:name="_Toc393318135"/>
+      <w:bookmarkStart w:id="44" w:name="_Toc394103515"/>
+      <w:bookmarkStart w:id="45" w:name="_Toc394104150"/>
       <w:r>
         <w:t>findElement</w:t>
       </w:r>
-      <w:bookmarkEnd w:id="28"/>
+      <w:bookmarkEnd w:id="44"/>
+      <w:bookmarkEnd w:id="45"/>
     </w:p>
     <w:p>
       <w:r>
@@ -14743,7 +14859,6 @@
         <w:ind w:left="2880" w:hanging="2520"/>
       </w:pPr>
       <w:r>
-        <w:lastRenderedPageBreak/>
         <w:t>LocType</w:t>
       </w:r>
       <w:r>
@@ -15484,11 +15599,13 @@
       <w:pPr>
         <w:pStyle w:val="Heading2"/>
       </w:pPr>
-      <w:bookmarkStart w:id="29" w:name="_Toc393318136"/>
+      <w:bookmarkStart w:id="46" w:name="_Toc394103516"/>
+      <w:bookmarkStart w:id="47" w:name="_Toc394104151"/>
       <w:r>
         <w:t>findOption</w:t>
       </w:r>
-      <w:bookmarkEnd w:id="29"/>
+      <w:bookmarkEnd w:id="46"/>
+      <w:bookmarkEnd w:id="47"/>
     </w:p>
     <w:p>
       <w:r>
@@ -15616,7 +15733,6 @@
         <w:ind w:left="2880" w:hanging="2520"/>
       </w:pPr>
       <w:r>
-        <w:lastRenderedPageBreak/>
         <w:t>Data</w:t>
       </w:r>
       <w:r>
@@ -16436,11 +16552,13 @@
       <w:pPr>
         <w:pStyle w:val="Heading2"/>
       </w:pPr>
-      <w:bookmarkStart w:id="30" w:name="_Toc393318137"/>
+      <w:bookmarkStart w:id="48" w:name="_Toc394103517"/>
+      <w:bookmarkStart w:id="49" w:name="_Toc394104152"/>
       <w:r>
         <w:t>generateReport</w:t>
       </w:r>
-      <w:bookmarkEnd w:id="30"/>
+      <w:bookmarkEnd w:id="48"/>
+      <w:bookmarkEnd w:id="49"/>
     </w:p>
     <w:p>
       <w:r>
@@ -16469,7 +16587,6 @@
         <w:ind w:left="2880" w:hanging="2520"/>
       </w:pPr>
       <w:r>
-        <w:lastRenderedPageBreak/>
         <w:t>Data</w:t>
       </w:r>
       <w:r>
@@ -16931,11 +17048,13 @@
       <w:pPr>
         <w:pStyle w:val="Heading2"/>
       </w:pPr>
-      <w:bookmarkStart w:id="31" w:name="_Toc393318138"/>
+      <w:bookmarkStart w:id="50" w:name="_Toc394103518"/>
+      <w:bookmarkStart w:id="51" w:name="_Toc394104153"/>
       <w:r>
         <w:t>handleAlert</w:t>
       </w:r>
-      <w:bookmarkEnd w:id="31"/>
+      <w:bookmarkEnd w:id="50"/>
+      <w:bookmarkEnd w:id="51"/>
     </w:p>
     <w:p>
       <w:r>
@@ -17347,7 +17466,6 @@
         <w:ind w:left="2880" w:hanging="2880"/>
       </w:pPr>
       <w:r>
-        <w:lastRenderedPageBreak/>
         <w:t>XML Example</w:t>
       </w:r>
     </w:p>
@@ -17458,11 +17576,13 @@
       <w:pPr>
         <w:pStyle w:val="Heading2"/>
       </w:pPr>
-      <w:bookmarkStart w:id="32" w:name="_Toc393318139"/>
+      <w:bookmarkStart w:id="52" w:name="_Toc394103519"/>
+      <w:bookmarkStart w:id="53" w:name="_Toc394104154"/>
       <w:r>
         <w:t>maximize</w:t>
       </w:r>
-      <w:bookmarkEnd w:id="32"/>
+      <w:bookmarkEnd w:id="52"/>
+      <w:bookmarkEnd w:id="53"/>
     </w:p>
     <w:p>
       <w:r>
@@ -17832,11 +17952,13 @@
       <w:pPr>
         <w:pStyle w:val="Heading2"/>
       </w:pPr>
-      <w:bookmarkStart w:id="33" w:name="_Toc393318140"/>
+      <w:bookmarkStart w:id="54" w:name="_Toc394103520"/>
+      <w:bookmarkStart w:id="55" w:name="_Toc394104155"/>
       <w:r>
         <w:t>navigateToPage</w:t>
       </w:r>
-      <w:bookmarkEnd w:id="33"/>
+      <w:bookmarkEnd w:id="54"/>
+      <w:bookmarkEnd w:id="55"/>
     </w:p>
     <w:p>
       <w:r>
@@ -18268,11 +18390,13 @@
       <w:pPr>
         <w:pStyle w:val="Heading2"/>
       </w:pPr>
-      <w:bookmarkStart w:id="34" w:name="_Toc393318141"/>
+      <w:bookmarkStart w:id="56" w:name="_Toc394103521"/>
+      <w:bookmarkStart w:id="57" w:name="_Toc394104156"/>
       <w:r>
         <w:t>newTest</w:t>
       </w:r>
-      <w:bookmarkEnd w:id="34"/>
+      <w:bookmarkEnd w:id="56"/>
+      <w:bookmarkEnd w:id="57"/>
     </w:p>
     <w:p>
       <w:r>
@@ -18284,7 +18408,6 @@
     </w:p>
     <w:p>
       <w:r>
-        <w:lastRenderedPageBreak/>
         <w:t>This action makes use of the following attributes:</w:t>
       </w:r>
     </w:p>
@@ -18801,11 +18924,13 @@
       <w:pPr>
         <w:pStyle w:val="Heading2"/>
       </w:pPr>
-      <w:bookmarkStart w:id="35" w:name="_Toc393318142"/>
+      <w:bookmarkStart w:id="58" w:name="_Toc394103522"/>
+      <w:bookmarkStart w:id="59" w:name="_Toc394104157"/>
       <w:r>
         <w:t>quit</w:t>
       </w:r>
-      <w:bookmarkEnd w:id="35"/>
+      <w:bookmarkEnd w:id="58"/>
+      <w:bookmarkEnd w:id="59"/>
     </w:p>
     <w:p>
       <w:r>
@@ -19236,15 +19361,16 @@
       <w:pPr>
         <w:pStyle w:val="Heading2"/>
       </w:pPr>
-      <w:bookmarkStart w:id="36" w:name="_Toc393318143"/>
+      <w:bookmarkStart w:id="60" w:name="_Toc394103523"/>
+      <w:bookmarkStart w:id="61" w:name="_Toc394104158"/>
       <w:r>
         <w:t>refreshSettings</w:t>
       </w:r>
-      <w:bookmarkEnd w:id="36"/>
-    </w:p>
-    <w:p>
-      <w:r>
-        <w:lastRenderedPageBreak/>
+      <w:bookmarkEnd w:id="60"/>
+      <w:bookmarkEnd w:id="61"/>
+    </w:p>
+    <w:p>
+      <w:r>
         <w:t>This action forces a refresh of the project settings values to their original values as reflected in the project’s ddt.properties file.  This is useful when the ddt.properties file was changed as could be the case when switching settings within a given test session.</w:t>
       </w:r>
       <w:r>
@@ -19643,11 +19769,13 @@
       <w:pPr>
         <w:pStyle w:val="Heading2"/>
       </w:pPr>
-      <w:bookmarkStart w:id="37" w:name="_Toc393318144"/>
+      <w:bookmarkStart w:id="62" w:name="_Toc394103524"/>
+      <w:bookmarkStart w:id="63" w:name="_Toc394104159"/>
       <w:r>
         <w:t>runCommand</w:t>
       </w:r>
-      <w:bookmarkEnd w:id="37"/>
+      <w:bookmarkEnd w:id="62"/>
+      <w:bookmarkEnd w:id="63"/>
     </w:p>
     <w:p>
       <w:r>
@@ -20093,7 +20221,6 @@
         <w:ind w:left="2880" w:hanging="2880"/>
       </w:pPr>
       <w:r>
-        <w:lastRenderedPageBreak/>
         <w:t>XML Example</w:t>
       </w:r>
     </w:p>
@@ -20212,14 +20339,16 @@
       <w:pPr>
         <w:pStyle w:val="Heading2"/>
       </w:pPr>
-      <w:bookmarkStart w:id="38" w:name="_Toc393318145"/>
+      <w:bookmarkStart w:id="64" w:name="_Toc394103525"/>
+      <w:bookmarkStart w:id="65" w:name="_Toc394104160"/>
       <w:r>
         <w:t>s</w:t>
       </w:r>
       <w:r>
         <w:t>aveElementProperty</w:t>
       </w:r>
-      <w:bookmarkEnd w:id="38"/>
+      <w:bookmarkEnd w:id="64"/>
+      <w:bookmarkEnd w:id="65"/>
     </w:p>
     <w:p>
       <w:r>
@@ -21032,12 +21161,13 @@
       <w:pPr>
         <w:pStyle w:val="Heading2"/>
       </w:pPr>
-      <w:bookmarkStart w:id="39" w:name="_Toc393318146"/>
-      <w:r>
-        <w:lastRenderedPageBreak/>
+      <w:bookmarkStart w:id="66" w:name="_Toc394103526"/>
+      <w:bookmarkStart w:id="67" w:name="_Toc394104161"/>
+      <w:r>
         <w:t>selectOption</w:t>
       </w:r>
-      <w:bookmarkEnd w:id="39"/>
+      <w:bookmarkEnd w:id="66"/>
+      <w:bookmarkEnd w:id="67"/>
     </w:p>
     <w:p>
       <w:r>
@@ -21246,11 +21376,7 @@
         <w:ind w:left="360"/>
       </w:pPr>
       <w:r>
-        <w:t xml:space="preserve">The semantics of this example is “look for an option element in a drop down that starts at the locator indicated here, use either the ItemText or ItemValue function of each child element to find the actual value indicated in the Data property and based on the CompareMode (and, if provided, Option) determine if </w:t>
-      </w:r>
-      <w:r>
-        <w:lastRenderedPageBreak/>
-        <w:t>the item qualifies.  The first qualified item is clicked in order to be selected.  In the example shown, the contents of a previously set variable named ‘TypeCode’ is the expected value.</w:t>
+        <w:t>The semantics of this example is “look for an option element in a drop down that starts at the locator indicated here, use either the ItemText or ItemValue function of each child element to find the actual value indicated in the Data property and based on the CompareMode (and, if provided, Option) determine if the item qualifies.  The first qualified item is clicked in order to be selected.  In the example shown, the contents of a previously set variable named ‘TypeCode’ is the expected value.</w:t>
       </w:r>
     </w:p>
     <w:p>
@@ -21869,7 +21995,8 @@
       <w:pPr>
         <w:pStyle w:val="Heading2"/>
       </w:pPr>
-      <w:bookmarkStart w:id="40" w:name="_Toc393318147"/>
+      <w:bookmarkStart w:id="68" w:name="_Toc394103527"/>
+      <w:bookmarkStart w:id="69" w:name="_Toc394104162"/>
       <w:r>
         <w:t>sen</w:t>
       </w:r>
@@ -21879,7 +22006,8 @@
       <w:r>
         <w:t>Keys</w:t>
       </w:r>
-      <w:bookmarkEnd w:id="40"/>
+      <w:bookmarkEnd w:id="68"/>
+      <w:bookmarkEnd w:id="69"/>
     </w:p>
     <w:p>
       <w:r>
@@ -22485,7 +22613,6 @@
         <w:ind w:left="2880" w:hanging="2880"/>
       </w:pPr>
       <w:r>
-        <w:lastRenderedPageBreak/>
         <w:t>XML Example</w:t>
       </w:r>
     </w:p>
@@ -22706,11 +22833,13 @@
       <w:pPr>
         <w:pStyle w:val="Heading2"/>
       </w:pPr>
-      <w:bookmarkStart w:id="41" w:name="_Toc393318148"/>
+      <w:bookmarkStart w:id="70" w:name="_Toc394103528"/>
+      <w:bookmarkStart w:id="71" w:name="_Toc394104163"/>
       <w:r>
         <w:t>setPageSize</w:t>
       </w:r>
-      <w:bookmarkEnd w:id="41"/>
+      <w:bookmarkEnd w:id="70"/>
+      <w:bookmarkEnd w:id="71"/>
     </w:p>
     <w:p>
       <w:r>
@@ -23197,11 +23326,13 @@
       <w:pPr>
         <w:pStyle w:val="Heading2"/>
       </w:pPr>
-      <w:bookmarkStart w:id="42" w:name="_Toc393318149"/>
+      <w:bookmarkStart w:id="72" w:name="_Toc394103529"/>
+      <w:bookmarkStart w:id="73" w:name="_Toc394104164"/>
       <w:r>
         <w:t>setVars</w:t>
       </w:r>
-      <w:bookmarkEnd w:id="42"/>
+      <w:bookmarkEnd w:id="72"/>
+      <w:bookmarkEnd w:id="73"/>
     </w:p>
     <w:p>
       <w:r>
@@ -23265,7 +23396,6 @@
         <w:ind w:left="2880"/>
       </w:pPr>
       <w:r>
-        <w:lastRenderedPageBreak/>
         <w:t>With this example wherever {var1} is used, the value ‘Value of var 1’ will be used, wherever {etc} is used, the value of ‘etc., ect., etc.’ will be  used.</w:t>
       </w:r>
     </w:p>
@@ -23673,11 +23803,13 @@
       <w:pPr>
         <w:pStyle w:val="Heading2"/>
       </w:pPr>
-      <w:bookmarkStart w:id="43" w:name="_Toc393318150"/>
+      <w:bookmarkStart w:id="74" w:name="_Toc394103530"/>
+      <w:bookmarkStart w:id="75" w:name="_Toc394104165"/>
       <w:r>
         <w:t>switchToFrame</w:t>
       </w:r>
-      <w:bookmarkEnd w:id="43"/>
+      <w:bookmarkEnd w:id="74"/>
+      <w:bookmarkEnd w:id="75"/>
     </w:p>
     <w:p>
       <w:r>
@@ -24145,11 +24277,13 @@
       <w:pPr>
         <w:pStyle w:val="Heading2"/>
       </w:pPr>
-      <w:bookmarkStart w:id="44" w:name="_Toc393318151"/>
+      <w:bookmarkStart w:id="76" w:name="_Toc394103531"/>
+      <w:bookmarkStart w:id="77" w:name="_Toc394104166"/>
       <w:r>
         <w:t>takeScreenShot</w:t>
       </w:r>
-      <w:bookmarkEnd w:id="44"/>
+      <w:bookmarkEnd w:id="76"/>
+      <w:bookmarkEnd w:id="77"/>
     </w:p>
     <w:p>
       <w:r>
@@ -24217,7 +24351,6 @@
         <w:ind w:left="2880" w:hanging="2880"/>
       </w:pPr>
       <w:r>
-        <w:lastRenderedPageBreak/>
         <w:t xml:space="preserve">Excel Example </w:t>
       </w:r>
     </w:p>
@@ -24467,11 +24600,13 @@
       <w:pPr>
         <w:pStyle w:val="Heading2"/>
       </w:pPr>
-      <w:bookmarkStart w:id="45" w:name="_Toc393318152"/>
+      <w:bookmarkStart w:id="78" w:name="_Toc394103532"/>
+      <w:bookmarkStart w:id="79" w:name="_Toc394104167"/>
       <w:r>
         <w:t>toggle</w:t>
       </w:r>
-      <w:bookmarkEnd w:id="45"/>
+      <w:bookmarkEnd w:id="78"/>
+      <w:bookmarkEnd w:id="79"/>
     </w:p>
     <w:p>
       <w:r>
@@ -25175,11 +25310,13 @@
       <w:pPr>
         <w:pStyle w:val="Heading2"/>
       </w:pPr>
-      <w:bookmarkStart w:id="46" w:name="_Toc393318153"/>
+      <w:bookmarkStart w:id="80" w:name="_Toc394103533"/>
+      <w:bookmarkStart w:id="81" w:name="_Toc394104168"/>
       <w:r>
         <w:t>verify</w:t>
       </w:r>
-      <w:bookmarkEnd w:id="46"/>
+      <w:bookmarkEnd w:id="80"/>
+      <w:bookmarkEnd w:id="81"/>
     </w:p>
     <w:p>
       <w:r>
@@ -25214,7 +25351,6 @@
         <w:ind w:left="2880" w:hanging="2520"/>
       </w:pPr>
       <w:r>
-        <w:lastRenderedPageBreak/>
         <w:t>Action</w:t>
       </w:r>
       <w:r>
@@ -26078,11 +26214,13 @@
       <w:pPr>
         <w:pStyle w:val="Heading2"/>
       </w:pPr>
-      <w:bookmarkStart w:id="47" w:name="_Toc393318154"/>
+      <w:bookmarkStart w:id="82" w:name="_Toc394103534"/>
+      <w:bookmarkStart w:id="83" w:name="_Toc394104169"/>
       <w:r>
         <w:t>verifyElementSize</w:t>
       </w:r>
-      <w:bookmarkEnd w:id="47"/>
+      <w:bookmarkEnd w:id="82"/>
+      <w:bookmarkEnd w:id="83"/>
     </w:p>
     <w:p>
       <w:r>
@@ -26208,7 +26346,6 @@
         <w:ind w:left="2880" w:hanging="2520"/>
       </w:pPr>
       <w:r>
-        <w:lastRenderedPageBreak/>
         <w:t>Data</w:t>
       </w:r>
       <w:r>
@@ -27160,11 +27297,13 @@
       <w:pPr>
         <w:pStyle w:val="Heading2"/>
       </w:pPr>
-      <w:bookmarkStart w:id="48" w:name="_Toc393318155"/>
+      <w:bookmarkStart w:id="84" w:name="_Toc394103535"/>
+      <w:bookmarkStart w:id="85" w:name="_Toc394104170"/>
       <w:r>
         <w:t>verifyOption</w:t>
       </w:r>
-      <w:bookmarkEnd w:id="48"/>
+      <w:bookmarkEnd w:id="84"/>
+      <w:bookmarkEnd w:id="85"/>
     </w:p>
     <w:p>
       <w:r>
@@ -27193,7 +27332,6 @@
         <w:ind w:left="2880" w:hanging="2520"/>
       </w:pPr>
       <w:r>
-        <w:lastRenderedPageBreak/>
         <w:t>LocType</w:t>
       </w:r>
       <w:r>
@@ -28039,11 +28177,13 @@
       <w:pPr>
         <w:pStyle w:val="Heading2"/>
       </w:pPr>
-      <w:bookmarkStart w:id="49" w:name="_Toc393318156"/>
+      <w:bookmarkStart w:id="86" w:name="_Toc394103536"/>
+      <w:bookmarkStart w:id="87" w:name="_Toc394104171"/>
       <w:r>
         <w:t>verifyWebDriver</w:t>
       </w:r>
-      <w:bookmarkEnd w:id="49"/>
+      <w:bookmarkEnd w:id="86"/>
+      <w:bookmarkEnd w:id="87"/>
     </w:p>
     <w:p>
       <w:r>
@@ -28058,7 +28198,6 @@
     </w:p>
     <w:p>
       <w:r>
-        <w:lastRenderedPageBreak/>
         <w:t>This action makes use of the following attributes:</w:t>
       </w:r>
     </w:p>
@@ -28710,11 +28849,13 @@
       <w:pPr>
         <w:pStyle w:val="Heading2"/>
       </w:pPr>
-      <w:bookmarkStart w:id="50" w:name="_Toc393318157"/>
+      <w:bookmarkStart w:id="88" w:name="_Toc394103537"/>
+      <w:bookmarkStart w:id="89" w:name="_Toc394104172"/>
       <w:r>
         <w:t>verifyWebElement</w:t>
       </w:r>
-      <w:bookmarkEnd w:id="50"/>
+      <w:bookmarkEnd w:id="88"/>
+      <w:bookmarkEnd w:id="89"/>
     </w:p>
     <w:p>
       <w:r>
@@ -28802,7 +28943,6 @@
         <w:ind w:left="2880" w:hanging="2520"/>
       </w:pPr>
       <w:r>
-        <w:lastRenderedPageBreak/>
         <w:t>QryFunction</w:t>
       </w:r>
       <w:r>
@@ -29712,11 +29852,13 @@
       <w:pPr>
         <w:pStyle w:val="Heading2"/>
       </w:pPr>
-      <w:bookmarkStart w:id="51" w:name="_Toc393318158"/>
+      <w:bookmarkStart w:id="90" w:name="_Toc394103538"/>
+      <w:bookmarkStart w:id="91" w:name="_Toc394104173"/>
       <w:r>
         <w:t>wait</w:t>
       </w:r>
-      <w:bookmarkEnd w:id="51"/>
+      <w:bookmarkEnd w:id="90"/>
+      <w:bookmarkEnd w:id="91"/>
     </w:p>
     <w:p>
       <w:r>
@@ -29745,7 +29887,6 @@
         <w:ind w:left="2880" w:hanging="2880"/>
       </w:pPr>
       <w:r>
-        <w:lastRenderedPageBreak/>
         <w:t xml:space="preserve">Excel Example </w:t>
       </w:r>
     </w:p>
@@ -30067,10 +30208,10 @@
       <w:pPr>
         <w:pStyle w:val="Heading1"/>
       </w:pPr>
-      <w:bookmarkStart w:id="52" w:name="_Toc383175806"/>
-      <w:bookmarkStart w:id="53" w:name="_Toc393318159"/>
-      <w:r>
-        <w:lastRenderedPageBreak/>
+      <w:bookmarkStart w:id="92" w:name="_Toc383175806"/>
+      <w:bookmarkStart w:id="93" w:name="_Toc394103539"/>
+      <w:bookmarkStart w:id="94" w:name="_Toc394104174"/>
+      <w:r>
         <w:t xml:space="preserve">APENDIX I – </w:t>
       </w:r>
       <w:r>
@@ -30085,20 +30226,23 @@
       <w:r>
         <w:t xml:space="preserve"> Script</w:t>
       </w:r>
-      <w:bookmarkEnd w:id="52"/>
-      <w:bookmarkEnd w:id="53"/>
+      <w:bookmarkEnd w:id="92"/>
+      <w:bookmarkEnd w:id="93"/>
+      <w:bookmarkEnd w:id="94"/>
     </w:p>
     <w:p>
       <w:pPr>
         <w:pStyle w:val="Heading2"/>
       </w:pPr>
-      <w:bookmarkStart w:id="54" w:name="_Toc383175807"/>
-      <w:bookmarkStart w:id="55" w:name="_Toc393318160"/>
+      <w:bookmarkStart w:id="95" w:name="_Toc383175807"/>
+      <w:bookmarkStart w:id="96" w:name="_Toc394103540"/>
+      <w:bookmarkStart w:id="97" w:name="_Toc394104175"/>
       <w:r>
         <w:t>Overview</w:t>
       </w:r>
-      <w:bookmarkEnd w:id="54"/>
-      <w:bookmarkEnd w:id="55"/>
+      <w:bookmarkEnd w:id="95"/>
+      <w:bookmarkEnd w:id="96"/>
+      <w:bookmarkEnd w:id="97"/>
     </w:p>
     <w:p>
       <w:r>
@@ -30312,16 +30456,18 @@
       <w:pPr>
         <w:pStyle w:val="Heading2"/>
       </w:pPr>
-      <w:bookmarkStart w:id="56" w:name="_Toc383175809"/>
-      <w:bookmarkStart w:id="57" w:name="_Toc393318161"/>
+      <w:bookmarkStart w:id="98" w:name="_Toc383175809"/>
+      <w:bookmarkStart w:id="99" w:name="_Toc394103541"/>
+      <w:bookmarkStart w:id="100" w:name="_Toc394104176"/>
       <w:r>
         <w:t xml:space="preserve">Determining </w:t>
       </w:r>
       <w:r>
         <w:t>LocType and LocSpecs (Element Locator)</w:t>
       </w:r>
-      <w:bookmarkEnd w:id="56"/>
-      <w:bookmarkEnd w:id="57"/>
+      <w:bookmarkEnd w:id="98"/>
+      <w:bookmarkEnd w:id="99"/>
+      <w:bookmarkEnd w:id="100"/>
     </w:p>
     <w:p>
       <w:r>
@@ -30353,19 +30499,21 @@
       <w:pPr>
         <w:pStyle w:val="Heading3"/>
       </w:pPr>
-      <w:bookmarkStart w:id="58" w:name="_Toc383175810"/>
-      <w:bookmarkStart w:id="59" w:name="_Toc393318162"/>
+      <w:bookmarkStart w:id="101" w:name="_Toc383175810"/>
+      <w:bookmarkStart w:id="102" w:name="_Toc394103542"/>
+      <w:bookmarkStart w:id="103" w:name="_Toc394104177"/>
       <w:r>
         <w:t xml:space="preserve">Using </w:t>
       </w:r>
       <w:r>
         <w:t>FireBu</w:t>
       </w:r>
-      <w:bookmarkEnd w:id="58"/>
+      <w:bookmarkEnd w:id="101"/>
       <w:r>
         <w:t>g</w:t>
       </w:r>
-      <w:bookmarkEnd w:id="59"/>
+      <w:bookmarkEnd w:id="102"/>
+      <w:bookmarkEnd w:id="103"/>
     </w:p>
     <w:p>
       <w:pPr>
@@ -30530,7 +30678,6 @@
         </w:numPr>
       </w:pPr>
       <w:r>
-        <w:lastRenderedPageBreak/>
         <w:t>Right-click the highlighted element in the Firebug panel (a drop-down of options will display)</w:t>
       </w:r>
     </w:p>
@@ -31171,10 +31318,10 @@
       <w:pPr>
         <w:pStyle w:val="Heading1"/>
       </w:pPr>
-      <w:bookmarkStart w:id="60" w:name="_Toc383175822"/>
-      <w:bookmarkStart w:id="61" w:name="_Toc393318163"/>
-      <w:r>
-        <w:lastRenderedPageBreak/>
+      <w:bookmarkStart w:id="104" w:name="_Toc383175822"/>
+      <w:bookmarkStart w:id="105" w:name="_Toc394103543"/>
+      <w:bookmarkStart w:id="106" w:name="_Toc394104178"/>
+      <w:r>
         <w:t xml:space="preserve">APENDIX </w:t>
       </w:r>
       <w:r>
@@ -31186,20 +31333,23 @@
       <w:r>
         <w:t>ddt.properties File</w:t>
       </w:r>
-      <w:bookmarkEnd w:id="60"/>
-      <w:bookmarkEnd w:id="61"/>
+      <w:bookmarkEnd w:id="104"/>
+      <w:bookmarkEnd w:id="105"/>
+      <w:bookmarkEnd w:id="106"/>
     </w:p>
     <w:p>
       <w:pPr>
         <w:pStyle w:val="Heading2"/>
       </w:pPr>
-      <w:bookmarkStart w:id="62" w:name="_Toc383175823"/>
-      <w:bookmarkStart w:id="63" w:name="_Toc393318164"/>
+      <w:bookmarkStart w:id="107" w:name="_Toc383175823"/>
+      <w:bookmarkStart w:id="108" w:name="_Toc394103544"/>
+      <w:bookmarkStart w:id="109" w:name="_Toc394104179"/>
       <w:r>
         <w:t>Overview</w:t>
       </w:r>
-      <w:bookmarkEnd w:id="62"/>
-      <w:bookmarkEnd w:id="63"/>
+      <w:bookmarkEnd w:id="107"/>
+      <w:bookmarkEnd w:id="108"/>
+      <w:bookmarkEnd w:id="109"/>
     </w:p>
     <w:p>
       <w:r>
@@ -31241,13 +31391,15 @@
       <w:pPr>
         <w:pStyle w:val="Heading2"/>
       </w:pPr>
-      <w:bookmarkStart w:id="64" w:name="_Toc383175824"/>
-      <w:bookmarkStart w:id="65" w:name="_Toc393318165"/>
+      <w:bookmarkStart w:id="110" w:name="_Toc383175824"/>
+      <w:bookmarkStart w:id="111" w:name="_Toc394103545"/>
+      <w:bookmarkStart w:id="112" w:name="_Toc394104180"/>
       <w:r>
         <w:t>Sample Content</w:t>
       </w:r>
-      <w:bookmarkEnd w:id="64"/>
-      <w:bookmarkEnd w:id="65"/>
+      <w:bookmarkEnd w:id="110"/>
+      <w:bookmarkEnd w:id="111"/>
+      <w:bookmarkEnd w:id="112"/>
     </w:p>
     <w:p>
       <w:r>
@@ -31606,7 +31758,15 @@
           <w:sz w:val="16"/>
           <w:szCs w:val="16"/>
         </w:rPr>
-        <w:t>CrownRoot.xlsx</w:t>
+        <w:t>DDT</w:t>
+      </w:r>
+      <w:r>
+        <w:rPr>
+          <w:rFonts w:ascii="Courier New" w:hAnsi="Courier New" w:cs="Courier New"/>
+          <w:sz w:val="16"/>
+          <w:szCs w:val="16"/>
+        </w:rPr>
+        <w:t>Root.xlsx</w:t>
       </w:r>
       <w:r>
         <w:rPr>
@@ -31644,23 +31804,7 @@
           <w:sz w:val="16"/>
           <w:szCs w:val="16"/>
         </w:rPr>
-        <w:t xml:space="preserve">! Comma delimited names of Inline Test </w:t>
-      </w:r>
-      <w:r>
-        <w:rPr>
-          <w:rFonts w:ascii="Courier New" w:hAnsi="Courier New" w:cs="Courier New"/>
-          <w:sz w:val="16"/>
-          <w:szCs w:val="16"/>
-        </w:rPr>
-        <w:t>Strings providing</w:t>
-      </w:r>
-      <w:r>
-        <w:rPr>
-          <w:rFonts w:ascii="Courier New" w:hAnsi="Courier New" w:cs="Courier New"/>
-          <w:sz w:val="16"/>
-          <w:szCs w:val="16"/>
-        </w:rPr>
-        <w:t xml:space="preserve"> Classes</w:t>
+        <w:t>! The IE standalone executable</w:t>
       </w:r>
     </w:p>
     <w:p>
@@ -31682,7 +31826,7 @@
           <w:sz w:val="16"/>
           <w:szCs w:val="16"/>
         </w:rPr>
-        <w:t xml:space="preserve">InlineTestStringsProviders = DemoTestStringsGenerator </w:t>
+        <w:t>IEDriverFileName = %proj%src\\main\\Resources\\IEDriverServer.exe</w:t>
       </w:r>
     </w:p>
     <w:p>
@@ -31704,7 +31848,7 @@
           <w:sz w:val="16"/>
           <w:szCs w:val="16"/>
         </w:rPr>
-        <w:t>! The IE standalone executable</w:t>
+        <w:t>IEPropertyKey = webdriver.ie.driver</w:t>
       </w:r>
     </w:p>
     <w:p>
@@ -31726,7 +31870,7 @@
           <w:sz w:val="16"/>
           <w:szCs w:val="16"/>
         </w:rPr>
-        <w:t>IEDriverFileName = %proj%src\\main\\Resources\\IEDriverServer.exe</w:t>
+        <w:t>ChromeDriverFileName = %proj%src\\main\\Resources\\ChromeDriver.exe</w:t>
       </w:r>
     </w:p>
     <w:p>
@@ -31748,7 +31892,7 @@
           <w:sz w:val="16"/>
           <w:szCs w:val="16"/>
         </w:rPr>
-        <w:t>IEPropertyKey = webdriver.ie.driver</w:t>
+        <w:t>ChromePropertyKey = webdriver.chrome.driver</w:t>
       </w:r>
     </w:p>
     <w:p>
@@ -31770,7 +31914,15 @@
           <w:sz w:val="16"/>
           <w:szCs w:val="16"/>
         </w:rPr>
-        <w:t>ChromeDriverFileName = %proj%src\\main\\Resources\\ChromeDriver.exe</w:t>
+        <w:t>! possible values: FIREFOX, IE, CHROME, OPERA</w:t>
+      </w:r>
+      <w:r>
+        <w:rPr>
+          <w:rFonts w:ascii="Courier New" w:hAnsi="Courier New" w:cs="Courier New"/>
+          <w:sz w:val="16"/>
+          <w:szCs w:val="16"/>
+        </w:rPr>
+        <w:t>, HEADLESS</w:t>
       </w:r>
     </w:p>
     <w:p>
@@ -31792,7 +31944,7 @@
           <w:sz w:val="16"/>
           <w:szCs w:val="16"/>
         </w:rPr>
-        <w:t>ChromePropertyKey = webdriver.chrome.driver</w:t>
+        <w:t>BrowserName = FIREFOX</w:t>
       </w:r>
     </w:p>
     <w:p>
@@ -31814,15 +31966,7 @@
           <w:sz w:val="16"/>
           <w:szCs w:val="16"/>
         </w:rPr>
-        <w:t>! possible values: FIREFOX, IE, CHROME, OPERA</w:t>
-      </w:r>
-      <w:r>
-        <w:rPr>
-          <w:rFonts w:ascii="Courier New" w:hAnsi="Courier New" w:cs="Courier New"/>
-          <w:sz w:val="16"/>
-          <w:szCs w:val="16"/>
-        </w:rPr>
-        <w:t>, HEADLESS</w:t>
+        <w:t>! For use by the HEADLESS driver (or other drivers) - List of settable capabilities</w:t>
       </w:r>
     </w:p>
     <w:p>
@@ -31844,7 +31988,7 @@
           <w:sz w:val="16"/>
           <w:szCs w:val="16"/>
         </w:rPr>
-        <w:t>BrowserName = FIREFOX</w:t>
+        <w:t>DesiredCapabilityNames =  takesScreenshot,javascriptEnabled,databaseEnabled,locationContextEnabled,applicationCacheEnabled,applicationCacheEnabled,webStorageEnabled,acceptSslCerts,rotatable,nativeEvents,proxy,unexpectedAlertBehaviour,elementScrollBehavior</w:t>
       </w:r>
     </w:p>
     <w:p>
@@ -31866,7 +32010,7 @@
           <w:sz w:val="16"/>
           <w:szCs w:val="16"/>
         </w:rPr>
-        <w:t>! For use by the HEADLESS driver (or other drivers) - List of settable capabilities</w:t>
+        <w:t>DesiredCapabilityValues = true,true,false,true,true,true,false,false,false,true,false,dismiss,0</w:t>
       </w:r>
     </w:p>
     <w:p>
@@ -31888,7 +32032,7 @@
           <w:sz w:val="16"/>
           <w:szCs w:val="16"/>
         </w:rPr>
-        <w:t>DesiredCapabilityNames =  takesScreenshot,javascriptEnabled,databaseEnabled,locationContextEnabled,applicationCacheEnabled,applicationCacheEnabled,webStorageEnabled,acceptSslCerts,rotatable,nativeEvents,proxy,unexpectedAlertBehaviour,elementScrollBehavior</w:t>
+        <w:t>! in seconds - used by the 'find engine' as default and (optionally) modified as needed on the fly in test items dealing with ajax pages or pages slow to load.</w:t>
       </w:r>
     </w:p>
     <w:p>
@@ -31910,7 +32054,7 @@
           <w:sz w:val="16"/>
           <w:szCs w:val="16"/>
         </w:rPr>
-        <w:t>DesiredCapabilityValues = true,true,false,true,true,true,false,false,false,true,false,dismiss,0</w:t>
+        <w:t>WaitTime = 10</w:t>
       </w:r>
     </w:p>
     <w:p>
@@ -31932,7 +32076,7 @@
           <w:sz w:val="16"/>
           <w:szCs w:val="16"/>
         </w:rPr>
-        <w:t>! in seconds - used by the 'find engine' as default and (optionally) modified as needed on the fly in test items dealing with ajax pages or pages slow to load.</w:t>
+        <w:t>! in millis - the interval of polling for existence of elements on a page.</w:t>
       </w:r>
     </w:p>
     <w:p>
@@ -31954,8 +32098,7 @@
           <w:sz w:val="16"/>
           <w:szCs w:val="16"/>
         </w:rPr>
-        <w:lastRenderedPageBreak/>
-        <w:t>WaitTime = 10</w:t>
+        <w:t>WaitInterval = 100</w:t>
       </w:r>
     </w:p>
     <w:p>
@@ -31977,7 +32120,7 @@
           <w:sz w:val="16"/>
           <w:szCs w:val="16"/>
         </w:rPr>
-        <w:t>! in millis - the interval of polling for existence of elements on a page.</w:t>
+        <w:t>! Adjust the timezone of the test machine to that of the application's / server</w:t>
       </w:r>
     </w:p>
     <w:p>
@@ -31999,7 +32142,15 @@
           <w:sz w:val="16"/>
           <w:szCs w:val="16"/>
         </w:rPr>
-        <w:t>WaitInterval = 100</w:t>
+        <w:t xml:space="preserve">TimeZoneAdjustment = </w:t>
+      </w:r>
+      <w:r>
+        <w:rPr>
+          <w:rFonts w:ascii="Courier New" w:hAnsi="Courier New" w:cs="Courier New"/>
+          <w:sz w:val="16"/>
+          <w:szCs w:val="16"/>
+        </w:rPr>
+        <w:t>5</w:t>
       </w:r>
     </w:p>
     <w:p>
@@ -32021,7 +32172,7 @@
           <w:sz w:val="16"/>
           <w:szCs w:val="16"/>
         </w:rPr>
-        <w:t>! Adjust the timezone of the test machine to that of the application's / server</w:t>
+        <w:t>! For reporting purposes</w:t>
       </w:r>
     </w:p>
     <w:p>
@@ -32043,15 +32194,7 @@
           <w:sz w:val="16"/>
           <w:szCs w:val="16"/>
         </w:rPr>
-        <w:t xml:space="preserve">TimeZoneAdjustment = </w:t>
-      </w:r>
-      <w:r>
-        <w:rPr>
-          <w:rFonts w:ascii="Courier New" w:hAnsi="Courier New" w:cs="Courier New"/>
-          <w:sz w:val="16"/>
-          <w:szCs w:val="16"/>
-        </w:rPr>
-        <w:t>5</w:t>
+        <w:t>ProjectName = Selenium Based DDT Automation</w:t>
       </w:r>
     </w:p>
     <w:p>
@@ -32073,7 +32216,7 @@
           <w:sz w:val="16"/>
           <w:szCs w:val="16"/>
         </w:rPr>
-        <w:t>! For reporting purposes</w:t>
+        <w:t>! The email provider is gmail - these values were working initially - change user name, password and recipients to cater to your needs</w:t>
       </w:r>
     </w:p>
     <w:p>
@@ -32095,7 +32238,7 @@
           <w:sz w:val="16"/>
           <w:szCs w:val="16"/>
         </w:rPr>
-        <w:t>ProjectName = Selenium Based DDT Automation</w:t>
+        <w:t>EmailAuthenticationRequired = true</w:t>
       </w:r>
     </w:p>
     <w:p>
@@ -32117,7 +32260,7 @@
           <w:sz w:val="16"/>
           <w:szCs w:val="16"/>
         </w:rPr>
-        <w:t>! The email provider is gmail - these values were working initially - change user name, password and recipients to cater to your needs</w:t>
+        <w:t>EmailSender = retsettdd@gmail.com</w:t>
       </w:r>
     </w:p>
     <w:p>
@@ -32139,7 +32282,7 @@
           <w:sz w:val="16"/>
           <w:szCs w:val="16"/>
         </w:rPr>
-        <w:t>EmailAuthenticationRequired = true</w:t>
+        <w:t>EmailPassword = Kishkes01</w:t>
       </w:r>
     </w:p>
     <w:p>
@@ -32161,7 +32304,7 @@
           <w:sz w:val="16"/>
           <w:szCs w:val="16"/>
         </w:rPr>
-        <w:t>EmailSender = retsettdd@gmail.com</w:t>
+        <w:t>! Comma delimited list of results email recipients</w:t>
       </w:r>
     </w:p>
     <w:p>
@@ -32183,7 +32326,7 @@
           <w:sz w:val="16"/>
           <w:szCs w:val="16"/>
         </w:rPr>
-        <w:t>EmailPassword = Kishkes01</w:t>
+        <w:t>EmailRecipients = bmelamed@microedge.com</w:t>
       </w:r>
     </w:p>
     <w:p>
@@ -32205,7 +32348,7 @@
           <w:sz w:val="16"/>
           <w:szCs w:val="16"/>
         </w:rPr>
-        <w:t>! Comma delimited list of results email recipients</w:t>
+        <w:t>EmailHost = smtp.gmail.com</w:t>
       </w:r>
     </w:p>
     <w:p>
@@ -32227,7 +32370,7 @@
           <w:sz w:val="16"/>
           <w:szCs w:val="16"/>
         </w:rPr>
-        <w:t>EmailRecipients = bmelamed@microedge.com</w:t>
+        <w:t>EmailPort = 587</w:t>
       </w:r>
     </w:p>
     <w:p>
@@ -32249,7 +32392,7 @@
           <w:sz w:val="16"/>
           <w:szCs w:val="16"/>
         </w:rPr>
-        <w:t>EmailHost = smtp.gmail.com</w:t>
+        <w:t>! Is this installation running locally</w:t>
       </w:r>
     </w:p>
     <w:p>
@@ -32271,7 +32414,7 @@
           <w:sz w:val="16"/>
           <w:szCs w:val="16"/>
         </w:rPr>
-        <w:t>EmailPort = 587</w:t>
+        <w:t>IsLocal = true</w:t>
       </w:r>
     </w:p>
     <w:p>
@@ -32293,7 +32436,23 @@
           <w:sz w:val="16"/>
           <w:szCs w:val="16"/>
         </w:rPr>
-        <w:t>! Is this installation running locally</w:t>
+        <w:t xml:space="preserve">! Should images be taken when a step failed (typically, turned off when testing the </w:t>
+      </w:r>
+      <w:r>
+        <w:rPr>
+          <w:rFonts w:ascii="Courier New" w:hAnsi="Courier New" w:cs="Courier New"/>
+          <w:sz w:val="16"/>
+          <w:szCs w:val="16"/>
+        </w:rPr>
+        <w:t>TestItem</w:t>
+      </w:r>
+      <w:r>
+        <w:rPr>
+          <w:rFonts w:ascii="Courier New" w:hAnsi="Courier New" w:cs="Courier New"/>
+          <w:sz w:val="16"/>
+          <w:szCs w:val="16"/>
+        </w:rPr>
+        <w:t>er itself)</w:t>
       </w:r>
     </w:p>
     <w:p>
@@ -32315,7 +32474,7 @@
           <w:sz w:val="16"/>
           <w:szCs w:val="16"/>
         </w:rPr>
-        <w:t>IsLocal = true</w:t>
+        <w:t>TakeImageOnFailedStep = false</w:t>
       </w:r>
     </w:p>
     <w:p>
@@ -32337,23 +32496,7 @@
           <w:sz w:val="16"/>
           <w:szCs w:val="16"/>
         </w:rPr>
-        <w:t xml:space="preserve">! Should images be taken when a step failed (typically, turned off when testing the </w:t>
-      </w:r>
-      <w:r>
-        <w:rPr>
-          <w:rFonts w:ascii="Courier New" w:hAnsi="Courier New" w:cs="Courier New"/>
-          <w:sz w:val="16"/>
-          <w:szCs w:val="16"/>
-        </w:rPr>
-        <w:t>TestItem</w:t>
-      </w:r>
-      <w:r>
-        <w:rPr>
-          <w:rFonts w:ascii="Courier New" w:hAnsi="Courier New" w:cs="Courier New"/>
-          <w:sz w:val="16"/>
-          <w:szCs w:val="16"/>
-        </w:rPr>
-        <w:t>er itself)</w:t>
+        <w:t>! When searching for cells through table - should each individual cell be reported?  If true - report results may be huge in large tables - use true mostly for debugging purposes.</w:t>
       </w:r>
     </w:p>
     <w:p>
@@ -32375,7 +32518,7 @@
           <w:sz w:val="16"/>
           <w:szCs w:val="16"/>
         </w:rPr>
-        <w:t>TakeImageOnFailedStep = false</w:t>
+        <w:t>ReportEachTableCell = false</w:t>
       </w:r>
     </w:p>
     <w:p>
@@ -32397,7 +32540,7 @@
           <w:sz w:val="16"/>
           <w:szCs w:val="16"/>
         </w:rPr>
-        <w:t>! When searching for cells through table - should each individual cell be reported?  If true - report results may be huge in large tables - use true mostly for debugging purposes.</w:t>
+        <w:t>! A list of events to report for each test item</w:t>
       </w:r>
     </w:p>
     <w:p>
@@ -32419,7 +32562,7 @@
           <w:sz w:val="16"/>
           <w:szCs w:val="16"/>
         </w:rPr>
-        <w:t>ReportEachTableCell = false</w:t>
+        <w:t>EventsToReport = INFO,PASS,FAIL,SKIP</w:t>
       </w:r>
     </w:p>
     <w:p>
@@ -32441,7 +32584,7 @@
           <w:sz w:val="16"/>
           <w:szCs w:val="16"/>
         </w:rPr>
-        <w:t>! A list of events to report for each test item</w:t>
+        <w:t>! Report Verbosity Support</w:t>
       </w:r>
     </w:p>
     <w:p>
@@ -32463,7 +32606,7 @@
           <w:sz w:val="16"/>
           <w:szCs w:val="16"/>
         </w:rPr>
-        <w:t>EventsToReport = INFO,PASS,FAIL,SKIP</w:t>
+        <w:t>! A list of status values to include in report - only items whose status is one of those listed below are included in the report.</w:t>
       </w:r>
     </w:p>
     <w:p>
@@ -32485,7 +32628,7 @@
           <w:sz w:val="16"/>
           <w:szCs w:val="16"/>
         </w:rPr>
-        <w:t>! Report Verbosity Support</w:t>
+        <w:t>! The entire list (for now) is: PASS,FAIL,SKIP</w:t>
       </w:r>
     </w:p>
     <w:p>
@@ -32507,7 +32650,7 @@
           <w:sz w:val="16"/>
           <w:szCs w:val="16"/>
         </w:rPr>
-        <w:t>! A list of status values to include in report - only items whose status is one of those listed below are included in the report.</w:t>
+        <w:t>StatusToReport = PASS,FAIL,SKIP</w:t>
       </w:r>
     </w:p>
     <w:p>
@@ -32529,7 +32672,7 @@
           <w:sz w:val="16"/>
           <w:szCs w:val="16"/>
         </w:rPr>
-        <w:t>! The entire list (for now) is: PASS,FAIL,SKIP</w:t>
+        <w:t>! A list of actions to exclude from reporting</w:t>
       </w:r>
     </w:p>
     <w:p>
@@ -32551,7 +32694,7 @@
           <w:sz w:val="16"/>
           <w:szCs w:val="16"/>
         </w:rPr>
-        <w:t>StatusToReport = PASS,FAIL,SKIP</w:t>
+        <w:t>DontReportActions = NewTest,GenerateReport,InitializeReport,SetVars</w:t>
       </w:r>
     </w:p>
     <w:p>
@@ -32573,7 +32716,23 @@
           <w:sz w:val="16"/>
           <w:szCs w:val="16"/>
         </w:rPr>
-        <w:t>! A list of actions to exclude from reporting</w:t>
+        <w:t>! A list of test step (</w:t>
+      </w:r>
+      <w:r>
+        <w:rPr>
+          <w:rFonts w:ascii="Courier New" w:hAnsi="Courier New" w:cs="Courier New"/>
+          <w:sz w:val="16"/>
+          <w:szCs w:val="16"/>
+        </w:rPr>
+        <w:t>TestItem</w:t>
+      </w:r>
+      <w:r>
+        <w:rPr>
+          <w:rFonts w:ascii="Courier New" w:hAnsi="Courier New" w:cs="Courier New"/>
+          <w:sz w:val="16"/>
+          <w:szCs w:val="16"/>
+        </w:rPr>
+        <w:t xml:space="preserve"> instance) properties to include in test step report - used to control report verbosity on the test step level</w:t>
       </w:r>
     </w:p>
     <w:p>
@@ -32595,7 +32754,7 @@
           <w:sz w:val="16"/>
           <w:szCs w:val="16"/>
         </w:rPr>
-        <w:t>DontReportActions = NewTest,GenerateReport,InitializeReport,SetVars</w:t>
+        <w:t>! The list in its entirety is:</w:t>
       </w:r>
     </w:p>
     <w:p>
@@ -32617,23 +32776,7 @@
           <w:sz w:val="16"/>
           <w:szCs w:val="16"/>
         </w:rPr>
-        <w:t>! A list of test step (</w:t>
-      </w:r>
-      <w:r>
-        <w:rPr>
-          <w:rFonts w:ascii="Courier New" w:hAnsi="Courier New" w:cs="Courier New"/>
-          <w:sz w:val="16"/>
-          <w:szCs w:val="16"/>
-        </w:rPr>
-        <w:t>TestItem</w:t>
-      </w:r>
-      <w:r>
-        <w:rPr>
-          <w:rFonts w:ascii="Courier New" w:hAnsi="Courier New" w:cs="Courier New"/>
-          <w:sz w:val="16"/>
-          <w:szCs w:val="16"/>
-        </w:rPr>
-        <w:t xml:space="preserve"> instance) properties to include in test step report - used to control report verbosity on the test step level</w:t>
+        <w:t>! status,action,locType,qryFunction,description,active,data,comments,errors,exceptionStack,exceptionCause,duration,events</w:t>
       </w:r>
     </w:p>
     <w:p>
@@ -32655,7 +32798,7 @@
           <w:sz w:val="16"/>
           <w:szCs w:val="16"/>
         </w:rPr>
-        <w:t>! The list in its entirety is:</w:t>
+        <w:t>! To be reported, property should be listed here and in TestItemReportTemplate</w:t>
       </w:r>
     </w:p>
     <w:p>
@@ -32677,7 +32820,7 @@
           <w:sz w:val="16"/>
           <w:szCs w:val="16"/>
         </w:rPr>
-        <w:t>! status,action,locType,qryFunction,description,active,data,comments,errors,exceptionStack,exceptionCause,duration,events</w:t>
+        <w:t>ReportElements = id,status,action,loctype,locspecs,qryfunction,description,active,data,comments,errors,exceptionStack,exceptionCause,duration,events</w:t>
       </w:r>
     </w:p>
     <w:p>
@@ -32699,7 +32842,23 @@
           <w:sz w:val="16"/>
           <w:szCs w:val="16"/>
         </w:rPr>
-        <w:t>! To be reported, property should be listed here and in TestItemReportTemplate</w:t>
+        <w:t>! Reporting template for test item (</w:t>
+      </w:r>
+      <w:r>
+        <w:rPr>
+          <w:rFonts w:ascii="Courier New" w:hAnsi="Courier New" w:cs="Courier New"/>
+          <w:sz w:val="16"/>
+          <w:szCs w:val="16"/>
+        </w:rPr>
+        <w:t>TestItem</w:t>
+      </w:r>
+      <w:r>
+        <w:rPr>
+          <w:rFonts w:ascii="Courier New" w:hAnsi="Courier New" w:cs="Courier New"/>
+          <w:sz w:val="16"/>
+          <w:szCs w:val="16"/>
+        </w:rPr>
+        <w:t xml:space="preserve"> instance) - tokens are substituted by the corresponding contents (unused tokens removed)</w:t>
       </w:r>
     </w:p>
     <w:p>
@@ -32721,7 +32880,7 @@
           <w:sz w:val="16"/>
           <w:szCs w:val="16"/>
         </w:rPr>
-        <w:t>ReportElements = id,status,action,loctype,locspecs,qryfunction,description,active,data,comments,errors,exceptionStack,exceptionCause,duration,events</w:t>
+        <w:t>! The first and last characters in the string are used as the open and close token delimiters.</w:t>
       </w:r>
     </w:p>
     <w:p>
@@ -32743,23 +32902,7 @@
           <w:sz w:val="16"/>
           <w:szCs w:val="16"/>
         </w:rPr>
-        <w:t>! Reporting template for test item (</w:t>
-      </w:r>
-      <w:r>
-        <w:rPr>
-          <w:rFonts w:ascii="Courier New" w:hAnsi="Courier New" w:cs="Courier New"/>
-          <w:sz w:val="16"/>
-          <w:szCs w:val="16"/>
-        </w:rPr>
-        <w:t>TestItem</w:t>
-      </w:r>
-      <w:r>
-        <w:rPr>
-          <w:rFonts w:ascii="Courier New" w:hAnsi="Courier New" w:cs="Courier New"/>
-          <w:sz w:val="16"/>
-          <w:szCs w:val="16"/>
-        </w:rPr>
-        <w:t xml:space="preserve"> instance) - tokens are substituted by the corresponding contents (unused tokens removed)</w:t>
+        <w:t>! {id}{description}{action}{loctype}{locspecs}{comments}</w:t>
       </w:r>
     </w:p>
     <w:p>
@@ -32781,7 +32924,7 @@
           <w:sz w:val="16"/>
           <w:szCs w:val="16"/>
         </w:rPr>
-        <w:t>! The first and last characters in the string are used as the open and close token delimiters.</w:t>
+        <w:t>TestItemReportTemplate = {id}{description}{action}{data}{comments}{errors}{loctype}{locspecs}</w:t>
       </w:r>
     </w:p>
     <w:p>
@@ -32803,7 +32946,7 @@
           <w:sz w:val="16"/>
           <w:szCs w:val="16"/>
         </w:rPr>
-        <w:t>! {id}{description}{action}{loctype}{locspecs}{comments}</w:t>
+        <w:t>! User defined default comparison (Equals, Is, Contains, Matches, StartsWith, EndsWith, etc. - used when not specified on test item.</w:t>
       </w:r>
     </w:p>
     <w:p>
@@ -32825,7 +32968,7 @@
           <w:sz w:val="16"/>
           <w:szCs w:val="16"/>
         </w:rPr>
-        <w:t>TestItemReportTemplate = {id}{description}{action}{data}{comments}{errors}{loctype}{locspecs}</w:t>
+        <w:t>DefaultComparison = Equals</w:t>
       </w:r>
     </w:p>
     <w:p>
@@ -32847,7 +32990,23 @@
           <w:sz w:val="16"/>
           <w:szCs w:val="16"/>
         </w:rPr>
-        <w:t>! User defined default comparison (Equals, Is, Contains, Matches, StartsWith, EndsWith, etc. - used when not specified on test item.</w:t>
+        <w:t xml:space="preserve">! Number of milliseconds to pause before a UI step - used to slow the </w:t>
+      </w:r>
+      <w:r>
+        <w:rPr>
+          <w:rFonts w:ascii="Courier New" w:hAnsi="Courier New" w:cs="Courier New"/>
+          <w:sz w:val="16"/>
+          <w:szCs w:val="16"/>
+        </w:rPr>
+        <w:t>TestItem</w:t>
+      </w:r>
+      <w:r>
+        <w:rPr>
+          <w:rFonts w:ascii="Courier New" w:hAnsi="Courier New" w:cs="Courier New"/>
+          <w:sz w:val="16"/>
+          <w:szCs w:val="16"/>
+        </w:rPr>
+        <w:t>Runner if needed</w:t>
       </w:r>
     </w:p>
     <w:p>
@@ -32869,7 +33028,7 @@
           <w:sz w:val="16"/>
           <w:szCs w:val="16"/>
         </w:rPr>
-        <w:t>DefaultComparison = Equals</w:t>
+        <w:t>DefaultPause = 100</w:t>
       </w:r>
     </w:p>
     <w:p>
@@ -32891,23 +33050,7 @@
           <w:sz w:val="16"/>
           <w:szCs w:val="16"/>
         </w:rPr>
-        <w:t xml:space="preserve">! Number of milliseconds to pause before a UI step - used to slow the </w:t>
-      </w:r>
-      <w:r>
-        <w:rPr>
-          <w:rFonts w:ascii="Courier New" w:hAnsi="Courier New" w:cs="Courier New"/>
-          <w:sz w:val="16"/>
-          <w:szCs w:val="16"/>
-        </w:rPr>
-        <w:t>TestItem</w:t>
-      </w:r>
-      <w:r>
-        <w:rPr>
-          <w:rFonts w:ascii="Courier New" w:hAnsi="Courier New" w:cs="Courier New"/>
-          <w:sz w:val="16"/>
-          <w:szCs w:val="16"/>
-        </w:rPr>
-        <w:t>Runner if needed</w:t>
+        <w:t>! The default date format (MM/dd/yyyy) - use to parse / compare a date or date output when the default is padded day and month (01/03/2014)</w:t>
       </w:r>
     </w:p>
     <w:p>
@@ -32929,7 +33072,7 @@
           <w:sz w:val="16"/>
           <w:szCs w:val="16"/>
         </w:rPr>
-        <w:t>DefaultPause = 100</w:t>
+        <w:t>! Use M/d/yyyy when the default is un-padded day and month (1/1/2014)</w:t>
       </w:r>
     </w:p>
     <w:p>
@@ -32951,7 +33094,7 @@
           <w:sz w:val="16"/>
           <w:szCs w:val="16"/>
         </w:rPr>
-        <w:t>! The default date format (MM/dd/yyyy) - use to parse / compare a date or date output when the default is padded day and month (01/03/2014)</w:t>
+        <w:t>DateFormat = MM/dd/yyyy</w:t>
       </w:r>
     </w:p>
     <w:p>
@@ -32973,7 +33116,7 @@
           <w:sz w:val="16"/>
           <w:szCs w:val="16"/>
         </w:rPr>
-        <w:t>! Use M/d/yyyy when the default is un-padded day and month (1/1/2014)</w:t>
+        <w:t>! The default time stamp format - use to set date or date output</w:t>
       </w:r>
     </w:p>
     <w:p>
@@ -32995,7 +33138,7 @@
           <w:sz w:val="16"/>
           <w:szCs w:val="16"/>
         </w:rPr>
-        <w:t>DateFormat = MM/dd/yyyy</w:t>
+        <w:t>TimeStampFormat = MM/dd/yyyy HH:mm:ss</w:t>
       </w:r>
     </w:p>
     <w:p>
@@ -33017,7 +33160,7 @@
           <w:sz w:val="16"/>
           <w:szCs w:val="16"/>
         </w:rPr>
-        <w:t>! The default time stamp format - use to set date or date output</w:t>
+        <w:t>! Indicates whether to tab out of data entry - this is needed on some web pages to trigger javascripts tied to leaving input fields</w:t>
       </w:r>
     </w:p>
     <w:p>
@@ -33039,7 +33182,7 @@
           <w:sz w:val="16"/>
           <w:szCs w:val="16"/>
         </w:rPr>
-        <w:t>TimeStampFormat = MM/dd/yyyy HH:mm:ss</w:t>
+        <w:t>TabOut = true</w:t>
       </w:r>
     </w:p>
     <w:p>
@@ -33061,7 +33204,7 @@
           <w:sz w:val="16"/>
           <w:szCs w:val="16"/>
         </w:rPr>
-        <w:t>! Indicates whether to tab out of data entry - this is needed on some web pages to trigger javascripts tied to leaving input fields</w:t>
+        <w:t>! This might be a more desired method of comparing strings as one does not have to worry about white space that may be invisible.</w:t>
       </w:r>
     </w:p>
     <w:p>
@@ -33083,7 +33226,7 @@
           <w:sz w:val="16"/>
           <w:szCs w:val="16"/>
         </w:rPr>
-        <w:t>TabOut = true</w:t>
+        <w:t>StripWhiteSpace = true</w:t>
       </w:r>
     </w:p>
     <w:p>
@@ -33105,7 +33248,7 @@
           <w:sz w:val="16"/>
           <w:szCs w:val="16"/>
         </w:rPr>
-        <w:t>! This might be a more desired method of comparing strings as one does not have to worry about white space that may be invisible.</w:t>
+        <w:t>! Indicate reporting style.</w:t>
       </w:r>
     </w:p>
     <w:p>
@@ -33127,8 +33270,7 @@
           <w:sz w:val="16"/>
           <w:szCs w:val="16"/>
         </w:rPr>
-        <w:lastRenderedPageBreak/>
-        <w:t>StripWhiteSpace = true</w:t>
+        <w:t>! Default is the original style (xml that gets transformed to html), Html produces an active web page the user can interact with</w:t>
       </w:r>
     </w:p>
     <w:p>
@@ -33150,50 +33292,6 @@
           <w:sz w:val="16"/>
           <w:szCs w:val="16"/>
         </w:rPr>
-        <w:t>! Indicate reporting style.</w:t>
-      </w:r>
-    </w:p>
-    <w:p>
-      <w:pPr>
-        <w:autoSpaceDE w:val="0"/>
-        <w:autoSpaceDN w:val="0"/>
-        <w:adjustRightInd w:val="0"/>
-        <w:spacing w:before="0" w:after="0"/>
-        <w:ind w:left="180"/>
-        <w:rPr>
-          <w:rFonts w:ascii="Courier New" w:hAnsi="Courier New" w:cs="Courier New"/>
-          <w:sz w:val="16"/>
-          <w:szCs w:val="16"/>
-        </w:rPr>
-      </w:pPr>
-      <w:r>
-        <w:rPr>
-          <w:rFonts w:ascii="Courier New" w:hAnsi="Courier New" w:cs="Courier New"/>
-          <w:sz w:val="16"/>
-          <w:szCs w:val="16"/>
-        </w:rPr>
-        <w:t>! Default is the original style (xml that gets transformed to html), Html produces an active web page the user can interact with</w:t>
-      </w:r>
-    </w:p>
-    <w:p>
-      <w:pPr>
-        <w:autoSpaceDE w:val="0"/>
-        <w:autoSpaceDN w:val="0"/>
-        <w:adjustRightInd w:val="0"/>
-        <w:spacing w:before="0" w:after="0"/>
-        <w:ind w:left="180"/>
-        <w:rPr>
-          <w:rFonts w:ascii="Courier New" w:hAnsi="Courier New" w:cs="Courier New"/>
-          <w:sz w:val="16"/>
-          <w:szCs w:val="16"/>
-        </w:rPr>
-      </w:pPr>
-      <w:r>
-        <w:rPr>
-          <w:rFonts w:ascii="Courier New" w:hAnsi="Courier New" w:cs="Courier New"/>
-          <w:sz w:val="16"/>
-          <w:szCs w:val="16"/>
-        </w:rPr>
         <w:t>ReportingStyle = Default</w:t>
       </w:r>
     </w:p>
@@ -33201,13 +33299,15 @@
       <w:pPr>
         <w:pStyle w:val="Heading2"/>
       </w:pPr>
-      <w:bookmarkStart w:id="66" w:name="_Toc383175825"/>
-      <w:bookmarkStart w:id="67" w:name="_Toc393318166"/>
+      <w:bookmarkStart w:id="113" w:name="_Toc383175825"/>
+      <w:bookmarkStart w:id="114" w:name="_Toc394103546"/>
+      <w:bookmarkStart w:id="115" w:name="_Toc394104181"/>
       <w:r>
         <w:t>Settings Explained</w:t>
       </w:r>
-      <w:bookmarkEnd w:id="66"/>
-      <w:bookmarkEnd w:id="67"/>
+      <w:bookmarkEnd w:id="113"/>
+      <w:bookmarkEnd w:id="114"/>
+      <w:bookmarkEnd w:id="115"/>
     </w:p>
     <w:p>
       <w:pPr>
@@ -33317,26 +33417,6 @@
         <w:rPr>
           <w:b/>
         </w:rPr>
-        <w:t>InlineStringsProviders</w:t>
-      </w:r>
-      <w:r>
-        <w:rPr>
-          <w:b/>
-        </w:rPr>
-        <w:tab/>
-      </w:r>
-      <w:r>
-        <w:t>A comma delimited list of classes that can be loaded dynamically during the test session.</w:t>
-      </w:r>
-    </w:p>
-    <w:p>
-      <w:pPr>
-        <w:ind w:left="4320" w:hanging="4320"/>
-      </w:pPr>
-      <w:r>
-        <w:rPr>
-          <w:b/>
-        </w:rPr>
         <w:t>XslFileName</w:t>
       </w:r>
       <w:r>
@@ -33482,7 +33562,6 @@
         <w:rPr>
           <w:b/>
         </w:rPr>
-        <w:lastRenderedPageBreak/>
         <w:t>IEDriverFileName</w:t>
       </w:r>
       <w:r>
@@ -33931,7 +34010,6 @@
         <w:rPr>
           <w:b/>
         </w:rPr>
-        <w:lastRenderedPageBreak/>
         <w:t>IsLocal</w:t>
       </w:r>
       <w:r>
@@ -34290,7 +34368,6 @@
           <w:rFonts w:cstheme="minorHAnsi"/>
           <w:b/>
         </w:rPr>
-        <w:lastRenderedPageBreak/>
         <w:t>StripWhiteSpace</w:t>
       </w:r>
       <w:r>
@@ -34365,10 +34442,10 @@
       <w:r>
         <w:br w:type="page"/>
       </w:r>
-      <w:bookmarkStart w:id="68" w:name="_Toc383175826"/>
-      <w:bookmarkStart w:id="69" w:name="_Toc393318167"/>
-      <w:r>
-        <w:lastRenderedPageBreak/>
+      <w:bookmarkStart w:id="116" w:name="_Toc383175826"/>
+      <w:bookmarkStart w:id="117" w:name="_Toc394103547"/>
+      <w:bookmarkStart w:id="118" w:name="_Toc394104182"/>
+      <w:r>
         <w:t>APENDIX I</w:t>
       </w:r>
       <w:r>
@@ -34377,20 +34454,23 @@
       <w:r>
         <w:t xml:space="preserve"> – Running Tests</w:t>
       </w:r>
-      <w:bookmarkEnd w:id="68"/>
-      <w:bookmarkEnd w:id="69"/>
+      <w:bookmarkEnd w:id="116"/>
+      <w:bookmarkEnd w:id="117"/>
+      <w:bookmarkEnd w:id="118"/>
     </w:p>
     <w:p>
       <w:pPr>
         <w:pStyle w:val="Heading2"/>
       </w:pPr>
-      <w:bookmarkStart w:id="70" w:name="_Toc383175827"/>
-      <w:bookmarkStart w:id="71" w:name="_Toc393318168"/>
+      <w:bookmarkStart w:id="119" w:name="_Toc383175827"/>
+      <w:bookmarkStart w:id="120" w:name="_Toc394103548"/>
+      <w:bookmarkStart w:id="121" w:name="_Toc394104183"/>
       <w:r>
         <w:t>Overview</w:t>
       </w:r>
-      <w:bookmarkEnd w:id="70"/>
-      <w:bookmarkEnd w:id="71"/>
+      <w:bookmarkEnd w:id="119"/>
+      <w:bookmarkEnd w:id="120"/>
+      <w:bookmarkEnd w:id="121"/>
     </w:p>
     <w:p>
       <w:r>
@@ -34413,13 +34493,15 @@
       <w:pPr>
         <w:pStyle w:val="Heading2"/>
       </w:pPr>
-      <w:bookmarkStart w:id="72" w:name="_Toc383175833"/>
-      <w:bookmarkStart w:id="73" w:name="_Toc393318169"/>
+      <w:bookmarkStart w:id="122" w:name="_Toc383175833"/>
+      <w:bookmarkStart w:id="123" w:name="_Toc394103549"/>
+      <w:bookmarkStart w:id="124" w:name="_Toc394104184"/>
       <w:r>
         <w:t>Running Tests From The Command Line</w:t>
       </w:r>
-      <w:bookmarkEnd w:id="72"/>
-      <w:bookmarkEnd w:id="73"/>
+      <w:bookmarkEnd w:id="122"/>
+      <w:bookmarkEnd w:id="123"/>
+      <w:bookmarkEnd w:id="124"/>
     </w:p>
     <w:p>
       <w:pPr>
@@ -34478,8 +34560,9 @@
       <w:pPr>
         <w:pStyle w:val="Heading2"/>
       </w:pPr>
-      <w:bookmarkStart w:id="74" w:name="_Toc383175830"/>
-      <w:bookmarkStart w:id="75" w:name="_Toc393318170"/>
+      <w:bookmarkStart w:id="125" w:name="_Toc383175830"/>
+      <w:bookmarkStart w:id="126" w:name="_Toc394103550"/>
+      <w:bookmarkStart w:id="127" w:name="_Toc394104185"/>
       <w:r>
         <w:t>Running</w:t>
       </w:r>
@@ -34489,8 +34572,9 @@
       <w:r>
         <w:t>Tests Using a Batch File</w:t>
       </w:r>
-      <w:bookmarkEnd w:id="74"/>
-      <w:bookmarkEnd w:id="75"/>
+      <w:bookmarkEnd w:id="125"/>
+      <w:bookmarkEnd w:id="126"/>
+      <w:bookmarkEnd w:id="127"/>
     </w:p>
     <w:p>
       <w:r>
@@ -34595,13 +34679,15 @@
       <w:pPr>
         <w:pStyle w:val="Heading2"/>
       </w:pPr>
-      <w:bookmarkStart w:id="76" w:name="_Toc383175828"/>
-      <w:bookmarkStart w:id="77" w:name="_Toc393318171"/>
+      <w:bookmarkStart w:id="128" w:name="_Toc383175828"/>
+      <w:bookmarkStart w:id="129" w:name="_Toc394103551"/>
+      <w:bookmarkStart w:id="130" w:name="_Toc394104186"/>
       <w:r>
         <w:t>Running Tests as an Automation Test Developer</w:t>
       </w:r>
-      <w:bookmarkEnd w:id="76"/>
-      <w:bookmarkEnd w:id="77"/>
+      <w:bookmarkEnd w:id="128"/>
+      <w:bookmarkEnd w:id="129"/>
+      <w:bookmarkEnd w:id="130"/>
     </w:p>
     <w:p>
       <w:r>
@@ -34621,10 +34707,10 @@
       <w:r>
         <w:br w:type="page"/>
       </w:r>
-      <w:bookmarkStart w:id="78" w:name="_Toc383175834"/>
-      <w:bookmarkStart w:id="79" w:name="_Toc393318172"/>
-      <w:r>
-        <w:lastRenderedPageBreak/>
+      <w:bookmarkStart w:id="131" w:name="_Toc383175834"/>
+      <w:bookmarkStart w:id="132" w:name="_Toc394103552"/>
+      <w:bookmarkStart w:id="133" w:name="_Toc394104187"/>
+      <w:r>
         <w:t xml:space="preserve">APENDIX </w:t>
       </w:r>
       <w:r>
@@ -34642,8 +34728,9 @@
       <w:r>
         <w:t>&amp; Reusability</w:t>
       </w:r>
-      <w:bookmarkEnd w:id="78"/>
-      <w:bookmarkEnd w:id="79"/>
+      <w:bookmarkEnd w:id="131"/>
+      <w:bookmarkEnd w:id="132"/>
+      <w:bookmarkEnd w:id="133"/>
     </w:p>
     <w:p>
       <w:r>
@@ -34780,7 +34867,7 @@
           <w:p>
             <w:pPr>
               <w:spacing w:before="0" w:after="0"/>
-              <w:ind w:hanging="20"/>
+              <w:ind w:left="20" w:hanging="20"/>
               <w:rPr>
                 <w:rFonts w:ascii="Calibri" w:eastAsia="Times New Roman" w:hAnsi="Calibri" w:cs="Times New Roman"/>
                 <w:b/>
@@ -35199,7 +35286,52 @@
                 <w:bCs/>
                 <w:color w:val="000000"/>
               </w:rPr>
-              <w:t>FileName=DemoRoot.xlsx;WorksheetName=Login</w:t>
+              <w:t>InputSpecs</w:t>
+            </w:r>
+            <w:r>
+              <w:rPr>
+                <w:rFonts w:ascii="Calibri" w:hAnsi="Calibri"/>
+                <w:b/>
+                <w:bCs/>
+                <w:color w:val="000000"/>
+              </w:rPr>
+              <w:t>=</w:t>
+            </w:r>
+            <w:r>
+              <w:rPr>
+                <w:rFonts w:ascii="Calibri" w:hAnsi="Calibri"/>
+                <w:b/>
+                <w:bCs/>
+                <w:color w:val="000000"/>
+              </w:rPr>
+              <w:t>File!</w:t>
+            </w:r>
+            <w:r>
+              <w:rPr>
+                <w:rFonts w:ascii="Calibri" w:hAnsi="Calibri"/>
+                <w:b/>
+                <w:bCs/>
+                <w:color w:val="000000"/>
+              </w:rPr>
+              <w:t>DemoRoot.xlsx</w:t>
+            </w:r>
+            <w:r>
+              <w:rPr>
+                <w:rFonts w:ascii="Calibri" w:hAnsi="Calibri"/>
+                <w:b/>
+                <w:bCs/>
+                <w:color w:val="000000"/>
+              </w:rPr>
+              <w:t>!</w:t>
+            </w:r>
+            <w:r>
+              <w:rPr>
+                <w:rFonts w:ascii="Calibri" w:hAnsi="Calibri"/>
+                <w:b/>
+                <w:bCs/>
+                <w:color w:val="000000"/>
+              </w:rPr>
+              <w:t>Login</w:t>
             </w:r>
           </w:p>
         </w:tc>
@@ -37075,7 +37207,6 @@
         <w:ind w:left="1440" w:hanging="1080"/>
       </w:pPr>
       <w:r>
-        <w:lastRenderedPageBreak/>
         <w:t>Log01</w:t>
       </w:r>
       <w:r>
@@ -37172,25 +37303,28 @@
       <w:pPr>
         <w:pStyle w:val="Heading1"/>
       </w:pPr>
-      <w:bookmarkStart w:id="80" w:name="_Toc393318173"/>
-      <w:r>
-        <w:lastRenderedPageBreak/>
+      <w:bookmarkStart w:id="134" w:name="_Toc394103553"/>
+      <w:bookmarkStart w:id="135" w:name="_Toc394104188"/>
+      <w:r>
         <w:t>APENDIX V –</w:t>
       </w:r>
       <w:r>
         <w:t xml:space="preserve"> Verifications – Further Details</w:t>
       </w:r>
-      <w:bookmarkEnd w:id="80"/>
+      <w:bookmarkEnd w:id="134"/>
+      <w:bookmarkEnd w:id="135"/>
     </w:p>
     <w:p>
       <w:pPr>
         <w:pStyle w:val="Heading2"/>
       </w:pPr>
-      <w:bookmarkStart w:id="81" w:name="_Toc393318174"/>
+      <w:bookmarkStart w:id="136" w:name="_Toc394103554"/>
+      <w:bookmarkStart w:id="137" w:name="_Toc394104189"/>
       <w:r>
         <w:t>Verification of Non-String Values</w:t>
       </w:r>
-      <w:bookmarkEnd w:id="81"/>
+      <w:bookmarkEnd w:id="136"/>
+      <w:bookmarkEnd w:id="137"/>
     </w:p>
     <w:p>
       <w:r>
@@ -38284,14 +38418,16 @@
       <w:pPr>
         <w:pStyle w:val="Heading2"/>
       </w:pPr>
-      <w:bookmarkStart w:id="82" w:name="_Toc393318175"/>
+      <w:bookmarkStart w:id="138" w:name="_Toc394103555"/>
+      <w:bookmarkStart w:id="139" w:name="_Toc394104190"/>
       <w:r>
         <w:t xml:space="preserve">Verification of </w:t>
       </w:r>
       <w:r>
         <w:t>Date-Dependent Elements</w:t>
       </w:r>
-      <w:bookmarkEnd w:id="82"/>
+      <w:bookmarkEnd w:id="138"/>
+      <w:bookmarkEnd w:id="139"/>
     </w:p>
     <w:p>
       <w:r>
@@ -38389,7 +38525,6 @@
     </w:p>
     <w:p>
       <w:r>
-        <w:lastRenderedPageBreak/>
         <w:t xml:space="preserve">Another example, </w:t>
       </w:r>
       <w:r>
@@ -39410,7 +39545,6 @@
               <w:spacing w:after="100"/>
             </w:pPr>
             <w:r>
-              <w:lastRenderedPageBreak/>
               <w:t xml:space="preserve"> $seconds </w:t>
             </w:r>
           </w:p>
@@ -40571,7 +40705,6 @@
         <w:spacing w:before="0" w:after="100"/>
       </w:pPr>
       <w:r>
-        <w:lastRenderedPageBreak/>
         <w:t>Considering the scenario mentioned above, verification of the page titled something like “</w:t>
       </w:r>
       <w:r>
@@ -40612,9 +40745,9 @@
       <w:pPr>
         <w:pStyle w:val="Heading1"/>
       </w:pPr>
-      <w:bookmarkStart w:id="83" w:name="_Toc393318176"/>
-      <w:r>
-        <w:lastRenderedPageBreak/>
+      <w:bookmarkStart w:id="140" w:name="_Toc394103556"/>
+      <w:bookmarkStart w:id="141" w:name="_Toc394104191"/>
+      <w:r>
         <w:t>APENDIX V</w:t>
       </w:r>
       <w:r>
@@ -40626,7 +40759,8 @@
       <w:r>
         <w:t xml:space="preserve"> Extending jDDT</w:t>
       </w:r>
-      <w:bookmarkEnd w:id="83"/>
+      <w:bookmarkEnd w:id="140"/>
+      <w:bookmarkEnd w:id="141"/>
     </w:p>
     <w:p>
       <w:r>
@@ -41004,7 +41138,6 @@
           <w:sz w:val="18"/>
           <w:szCs w:val="18"/>
         </w:rPr>
-        <w:lastRenderedPageBreak/>
         <w:tab/>
         <w:t>// Inasmuch as possible, use the current methodology for finding an element</w:t>
       </w:r>
@@ -41592,7 +41725,7 @@
           <w:sz w:val="18"/>
           <w:szCs w:val="18"/>
         </w:rPr>
-        <w:t>// Throw the project-specific exception designed for this purpose</w:t>
+        <w:t>// Do not overwrite previous exceptions!</w:t>
       </w:r>
     </w:p>
     <w:p>
@@ -41605,6 +41738,33 @@
           <w:szCs w:val="18"/>
         </w:rPr>
       </w:pPr>
+      <w:r>
+        <w:rPr>
+          <w:rFonts w:ascii="Courier New" w:hAnsi="Courier New" w:cs="Courier New"/>
+          <w:sz w:val="18"/>
+          <w:szCs w:val="18"/>
+        </w:rPr>
+        <w:t>if (!testItem.hasException())</w:t>
+      </w:r>
+    </w:p>
+    <w:p>
+      <w:pPr>
+        <w:pStyle w:val="ListParagraph"/>
+        <w:ind w:left="2160"/>
+        <w:rPr>
+          <w:rFonts w:ascii="Courier New" w:hAnsi="Courier New" w:cs="Courier New"/>
+          <w:sz w:val="18"/>
+          <w:szCs w:val="18"/>
+        </w:rPr>
+      </w:pPr>
+      <w:r>
+        <w:rPr>
+          <w:rFonts w:ascii="Courier New" w:hAnsi="Courier New" w:cs="Courier New"/>
+          <w:sz w:val="18"/>
+          <w:szCs w:val="18"/>
+        </w:rPr>
+        <w:t xml:space="preserve">   </w:t>
+      </w:r>
       <w:r>
         <w:rPr>
           <w:rFonts w:ascii="Courier New" w:hAnsi="Courier New" w:cs="Courier New"/>
@@ -41707,9 +41867,9 @@
       <w:pPr>
         <w:pStyle w:val="Heading1"/>
       </w:pPr>
-      <w:bookmarkStart w:id="84" w:name="_Toc393318177"/>
-      <w:r>
-        <w:lastRenderedPageBreak/>
+      <w:bookmarkStart w:id="142" w:name="_Toc394103557"/>
+      <w:bookmarkStart w:id="143" w:name="_Toc394104192"/>
+      <w:r>
         <w:t>APENDIX V</w:t>
       </w:r>
       <w:r>
@@ -41721,7 +41881,8 @@
       <w:r>
         <w:t xml:space="preserve"> Workstation Setup</w:t>
       </w:r>
-      <w:bookmarkEnd w:id="84"/>
+      <w:bookmarkEnd w:id="142"/>
+      <w:bookmarkEnd w:id="143"/>
     </w:p>
     <w:p>
       <w:r>
@@ -42103,7 +42264,6 @@
         <w:ind w:left="5040" w:hanging="2880"/>
       </w:pPr>
       <w:r>
-        <w:lastRenderedPageBreak/>
         <w:t>ChromeDriver.ext</w:t>
       </w:r>
       <w:r>
@@ -42517,9 +42677,9 @@
       <w:pPr>
         <w:pStyle w:val="Heading1"/>
       </w:pPr>
-      <w:bookmarkStart w:id="85" w:name="_Toc393318178"/>
-      <w:r>
-        <w:lastRenderedPageBreak/>
+      <w:bookmarkStart w:id="144" w:name="_Toc394103558"/>
+      <w:bookmarkStart w:id="145" w:name="_Toc394104193"/>
+      <w:r>
         <w:t>APENDIX VIII</w:t>
       </w:r>
       <w:r>
@@ -42528,17 +42688,20 @@
       <w:r>
         <w:t xml:space="preserve"> Using Inline Test Strings Provider Classes</w:t>
       </w:r>
-      <w:bookmarkEnd w:id="85"/>
+      <w:bookmarkEnd w:id="144"/>
+      <w:bookmarkEnd w:id="145"/>
     </w:p>
     <w:p>
       <w:pPr>
         <w:pStyle w:val="Heading2"/>
       </w:pPr>
-      <w:bookmarkStart w:id="86" w:name="_Toc393318179"/>
+      <w:bookmarkStart w:id="146" w:name="_Toc394103559"/>
+      <w:bookmarkStart w:id="147" w:name="_Toc394104194"/>
       <w:r>
         <w:t>Overview</w:t>
       </w:r>
-      <w:bookmarkEnd w:id="86"/>
+      <w:bookmarkEnd w:id="146"/>
+      <w:bookmarkEnd w:id="147"/>
     </w:p>
     <w:p>
       <w:r>
@@ -42633,11 +42796,13 @@
       <w:pPr>
         <w:pStyle w:val="Heading2"/>
       </w:pPr>
-      <w:bookmarkStart w:id="87" w:name="_Toc393318180"/>
+      <w:bookmarkStart w:id="148" w:name="_Toc394103560"/>
+      <w:bookmarkStart w:id="149" w:name="_Toc394104195"/>
       <w:r>
         <w:t>The Setup</w:t>
       </w:r>
-      <w:bookmarkEnd w:id="87"/>
+      <w:bookmarkEnd w:id="148"/>
+      <w:bookmarkEnd w:id="149"/>
     </w:p>
     <w:p>
       <w:r>
@@ -42653,11 +42818,13 @@
       <w:pPr>
         <w:pStyle w:val="Heading3"/>
       </w:pPr>
-      <w:bookmarkStart w:id="88" w:name="_Toc393318181"/>
+      <w:bookmarkStart w:id="150" w:name="_Toc394103561"/>
+      <w:bookmarkStart w:id="151" w:name="_Toc394104196"/>
       <w:r>
         <w:t>Folder Structure</w:t>
       </w:r>
-      <w:bookmarkEnd w:id="88"/>
+      <w:bookmarkEnd w:id="150"/>
+      <w:bookmarkEnd w:id="151"/>
     </w:p>
     <w:p>
       <w:r>
@@ -42687,7 +42854,6 @@
         <w:rPr>
           <w:noProof/>
         </w:rPr>
-        <w:lastRenderedPageBreak/>
         <w:drawing>
           <wp:inline distT="0" distB="0" distL="0" distR="0">
             <wp:extent cx="8239125" cy="4086225"/>
@@ -42740,11 +42906,13 @@
       <w:pPr>
         <w:pStyle w:val="Heading3"/>
       </w:pPr>
-      <w:bookmarkStart w:id="89" w:name="_Toc393318182"/>
+      <w:bookmarkStart w:id="152" w:name="_Toc394103562"/>
+      <w:bookmarkStart w:id="153" w:name="_Toc394104197"/>
       <w:r>
         <w:t>Project Contents</w:t>
       </w:r>
-      <w:bookmarkEnd w:id="89"/>
+      <w:bookmarkEnd w:id="152"/>
+      <w:bookmarkEnd w:id="153"/>
     </w:p>
     <w:p>
       <w:r>
@@ -42799,7 +42967,6 @@
         <w:pStyle w:val="Code"/>
       </w:pPr>
       <w:r>
-        <w:lastRenderedPageBreak/>
         <w:t xml:space="preserve">         xsi:schemaLocation="http://maven.apache.org/POM/4.0.0 http://maven.apache.org/xsd/maven-4.0.0.xsd"&gt;</w:t>
       </w:r>
     </w:p>
@@ -43134,7 +43301,6 @@
         <w:pStyle w:val="Code"/>
       </w:pPr>
       <w:r>
-        <w:lastRenderedPageBreak/>
         <w:t xml:space="preserve">                    &lt;/manifest&gt;</w:t>
       </w:r>
     </w:p>
@@ -43548,7 +43714,6 @@
     </w:p>
     <w:p>
       <w:r>
-        <w:lastRenderedPageBreak/>
         <w:t>All Test Strings Provider methods are instance methods that add a String[8] (test item) to an ArrayList&lt;String[]&gt; object, one item at a time.</w:t>
       </w:r>
     </w:p>
@@ -43616,11 +43781,13 @@
       <w:pPr>
         <w:pStyle w:val="Heading3"/>
       </w:pPr>
-      <w:bookmarkStart w:id="90" w:name="_Toc393318183"/>
+      <w:bookmarkStart w:id="154" w:name="_Toc394103563"/>
+      <w:bookmarkStart w:id="155" w:name="_Toc394104198"/>
       <w:r>
         <w:t>Settings</w:t>
       </w:r>
-      <w:bookmarkEnd w:id="90"/>
+      <w:bookmarkEnd w:id="154"/>
+      <w:bookmarkEnd w:id="155"/>
     </w:p>
     <w:p>
       <w:r>
@@ -43666,57 +43833,6 @@
         <w:ind w:left="2880" w:hanging="2880"/>
       </w:pPr>
       <w:r>
-        <w:rPr>
-          <w:b/>
-        </w:rPr>
-        <w:t>InlineStringsProviders</w:t>
-      </w:r>
-      <w:r>
-        <w:rPr>
-          <w:b/>
-        </w:rPr>
-        <w:tab/>
-      </w:r>
-      <w:r>
-        <w:t>A comma delimited list of classes that can be loaded dynamically during the test session.</w:t>
-      </w:r>
-      <w:r>
-        <w:br/>
-        <w:t>In the case documented here</w:t>
-      </w:r>
-      <w:r>
-        <w:t xml:space="preserve"> (and assuming just one inline test strings provider class</w:t>
-      </w:r>
-      <w:r>
-        <w:t>, this entry would be:</w:t>
-      </w:r>
-      <w:r>
-        <w:br/>
-      </w:r>
-      <w:r>
-        <w:rPr>
-          <w:rFonts w:ascii="Courier New" w:hAnsi="Courier New" w:cs="Courier New"/>
-        </w:rPr>
-        <w:t>InlineStringsProviders</w:t>
-      </w:r>
-      <w:r>
-        <w:rPr>
-          <w:rFonts w:ascii="Courier New" w:hAnsi="Courier New" w:cs="Courier New"/>
-        </w:rPr>
-        <w:t xml:space="preserve"> = </w:t>
-      </w:r>
-      <w:r>
-        <w:rPr>
-          <w:rFonts w:ascii="Courier New" w:hAnsi="Courier New" w:cs="Courier New"/>
-        </w:rPr>
-        <w:t>DemoTestStringsGenerator</w:t>
-      </w:r>
-    </w:p>
-    <w:p>
-      <w:pPr>
-        <w:ind w:left="2880" w:hanging="2880"/>
-      </w:pPr>
-      <w:r>
         <w:t>If (and usually you would) you wish to have the root method (the one that the DDT Driver invokes first) in the same class, then the following entry should be set:</w:t>
       </w:r>
     </w:p>
@@ -43787,9 +43903,9 @@
       <w:pPr>
         <w:pStyle w:val="Heading1"/>
       </w:pPr>
-      <w:bookmarkStart w:id="91" w:name="_Toc393318184"/>
-      <w:r>
-        <w:lastRenderedPageBreak/>
+      <w:bookmarkStart w:id="156" w:name="_Toc394103564"/>
+      <w:bookmarkStart w:id="157" w:name="_Toc394104199"/>
+      <w:r>
         <w:t xml:space="preserve">APENDIX </w:t>
       </w:r>
       <w:r>
@@ -43804,7 +43920,8 @@
       <w:r>
         <w:t xml:space="preserve"> CSS Selectors</w:t>
       </w:r>
-      <w:bookmarkEnd w:id="91"/>
+      <w:bookmarkEnd w:id="156"/>
+      <w:bookmarkEnd w:id="157"/>
     </w:p>
     <w:p>
       <w:r>
@@ -47785,7 +47902,6 @@
                 <w:sz w:val="24"/>
                 <w:szCs w:val="24"/>
               </w:rPr>
-              <w:lastRenderedPageBreak/>
               <w:t> </w:t>
             </w:r>
           </w:p>
@@ -50084,7 +50200,7 @@
         <w:rPr>
           <w:noProof/>
         </w:rPr>
-        <w:t>63</w:t>
+        <w:t>66</w:t>
       </w:r>
     </w:fldSimple>
   </w:p>
@@ -56806,7 +56922,7 @@
 </file>
 
 <file path=customXml/itemProps4.xml><?xml version="1.0" encoding="utf-8"?>
-<ds:datastoreItem xmlns:ds="http://schemas.openxmlformats.org/officeDocument/2006/customXml" ds:itemID="{00E9808F-1B4A-4BC0-8432-BC6C75AB90A4}">
+<ds:datastoreItem xmlns:ds="http://schemas.openxmlformats.org/officeDocument/2006/customXml" ds:itemID="{8FB3B446-7322-4889-A875-1ECDA82EAABD}">
   <ds:schemaRefs>
     <ds:schemaRef ds:uri="http://schemas.openxmlformats.org/officeDocument/2006/bibliography"/>
   </ds:schemaRefs>

</xml_diff>